<commit_message>
chg:usr: update report format
</commit_message>
<xml_diff>
--- a/docs/source/format/report/word/report.docx
+++ b/docs/source/format/report/word/report.docx
@@ -52,12 +52,14 @@
         </w:rPr>
         <w:t xml:space="preserve"> </w:t>
       </w:r>
+      <w:proofErr w:type="spellStart"/>
       <w:r>
         <w:rPr>
           <w14:ligatures w14:val="standard"/>
         </w:rPr>
         <w:t>Permalloy</w:t>
       </w:r>
+      <w:proofErr w:type="spellEnd"/>
       <w:r>
         <w:rPr>
           <w14:ligatures w14:val="standard"/>
@@ -124,6 +126,7 @@
               </w:rPr>
               <w:t xml:space="preserve"> </w:t>
             </w:r>
+            <w:proofErr w:type="spellStart"/>
             <w:r>
               <w:rPr>
                 <w:rStyle w:val="Surname"/>
@@ -134,12 +137,14 @@
               <w:t>Gubbiotti</w:t>
             </w:r>
             <w:bookmarkEnd w:id="0"/>
+            <w:proofErr w:type="spellEnd"/>
             <w:r>
               <w:rPr>
                 <w14:ligatures w14:val="standard"/>
               </w:rPr>
               <w:br/>
             </w:r>
+            <w:proofErr w:type="spellStart"/>
             <w:r>
               <w:rPr>
                 <w:rStyle w:val="OrgDiv"/>
@@ -149,8 +154,81 @@
                 <w:szCs w:val="18"/>
                 <w14:ligatures w14:val="standard"/>
               </w:rPr>
-              <w:t>Istituto Officina dei Materiali</w:t>
-            </w:r>
+              <w:t>Istituto</w:t>
+            </w:r>
+            <w:proofErr w:type="spellEnd"/>
+            <w:r>
+              <w:rPr>
+                <w:rStyle w:val="OrgDiv"/>
+                <w:rFonts w:cs="Linux Libertine"/>
+                <w:color w:val="auto"/>
+                <w:sz w:val="20"/>
+                <w:szCs w:val="18"/>
+                <w14:ligatures w14:val="standard"/>
+              </w:rPr>
+              <w:t xml:space="preserve"> </w:t>
+            </w:r>
+            <w:proofErr w:type="spellStart"/>
+            <w:r>
+              <w:rPr>
+                <w:rStyle w:val="OrgDiv"/>
+                <w:rFonts w:cs="Linux Libertine"/>
+                <w:color w:val="auto"/>
+                <w:sz w:val="20"/>
+                <w:szCs w:val="18"/>
+                <w14:ligatures w14:val="standard"/>
+              </w:rPr>
+              <w:t>Officina</w:t>
+            </w:r>
+            <w:proofErr w:type="spellEnd"/>
+            <w:r>
+              <w:rPr>
+                <w:rStyle w:val="OrgDiv"/>
+                <w:rFonts w:cs="Linux Libertine"/>
+                <w:color w:val="auto"/>
+                <w:sz w:val="20"/>
+                <w:szCs w:val="18"/>
+                <w14:ligatures w14:val="standard"/>
+              </w:rPr>
+              <w:t xml:space="preserve"> </w:t>
+            </w:r>
+            <w:proofErr w:type="spellStart"/>
+            <w:r>
+              <w:rPr>
+                <w:rStyle w:val="OrgDiv"/>
+                <w:rFonts w:cs="Linux Libertine"/>
+                <w:color w:val="auto"/>
+                <w:sz w:val="20"/>
+                <w:szCs w:val="18"/>
+                <w14:ligatures w14:val="standard"/>
+              </w:rPr>
+              <w:t>dei</w:t>
+            </w:r>
+            <w:proofErr w:type="spellEnd"/>
+            <w:r>
+              <w:rPr>
+                <w:rStyle w:val="OrgDiv"/>
+                <w:rFonts w:cs="Linux Libertine"/>
+                <w:color w:val="auto"/>
+                <w:sz w:val="20"/>
+                <w:szCs w:val="18"/>
+                <w14:ligatures w14:val="standard"/>
+              </w:rPr>
+              <w:t xml:space="preserve"> </w:t>
+            </w:r>
+            <w:proofErr w:type="spellStart"/>
+            <w:r>
+              <w:rPr>
+                <w:rStyle w:val="OrgDiv"/>
+                <w:rFonts w:cs="Linux Libertine"/>
+                <w:color w:val="auto"/>
+                <w:sz w:val="20"/>
+                <w:szCs w:val="18"/>
+                <w14:ligatures w14:val="standard"/>
+              </w:rPr>
+              <w:t>Materiali</w:t>
+            </w:r>
+            <w:proofErr w:type="spellEnd"/>
             <w:r>
               <w:rPr>
                 <w14:ligatures w14:val="standard"/>
@@ -240,6 +318,7 @@
               </w:rPr>
               <w:t xml:space="preserve"> </w:t>
             </w:r>
+            <w:proofErr w:type="spellStart"/>
             <w:r>
               <w:rPr>
                 <w:rStyle w:val="Surname"/>
@@ -250,12 +329,14 @@
               <w:t>Malagò</w:t>
             </w:r>
             <w:bookmarkEnd w:id="1"/>
+            <w:proofErr w:type="spellEnd"/>
             <w:r>
               <w:rPr>
                 <w14:ligatures w14:val="standard"/>
               </w:rPr>
               <w:br/>
             </w:r>
+            <w:proofErr w:type="spellStart"/>
             <w:r>
               <w:rPr>
                 <w:rStyle w:val="OrgDiv"/>
@@ -264,8 +345,53 @@
                 <w:sz w:val="20"/>
                 <w14:ligatures w14:val="standard"/>
               </w:rPr>
-              <w:t>Dipartimento di Fisica e Geologia</w:t>
-            </w:r>
+              <w:t>Dipartimento</w:t>
+            </w:r>
+            <w:proofErr w:type="spellEnd"/>
+            <w:r>
+              <w:rPr>
+                <w:rStyle w:val="OrgDiv"/>
+                <w:rFonts w:cs="Linux Libertine"/>
+                <w:color w:val="auto"/>
+                <w:sz w:val="20"/>
+                <w14:ligatures w14:val="standard"/>
+              </w:rPr>
+              <w:t xml:space="preserve"> di </w:t>
+            </w:r>
+            <w:proofErr w:type="spellStart"/>
+            <w:r>
+              <w:rPr>
+                <w:rStyle w:val="OrgDiv"/>
+                <w:rFonts w:cs="Linux Libertine"/>
+                <w:color w:val="auto"/>
+                <w:sz w:val="20"/>
+                <w14:ligatures w14:val="standard"/>
+              </w:rPr>
+              <w:t>Fisica</w:t>
+            </w:r>
+            <w:proofErr w:type="spellEnd"/>
+            <w:r>
+              <w:rPr>
+                <w:rStyle w:val="OrgDiv"/>
+                <w:rFonts w:cs="Linux Libertine"/>
+                <w:color w:val="auto"/>
+                <w:sz w:val="20"/>
+                <w14:ligatures w14:val="standard"/>
+              </w:rPr>
+              <w:t xml:space="preserve"> e </w:t>
+            </w:r>
+            <w:proofErr w:type="spellStart"/>
+            <w:r>
+              <w:rPr>
+                <w:rStyle w:val="OrgDiv"/>
+                <w:rFonts w:cs="Linux Libertine"/>
+                <w:color w:val="auto"/>
+                <w:sz w:val="20"/>
+                <w14:ligatures w14:val="standard"/>
+              </w:rPr>
+              <w:t>Geologia</w:t>
+            </w:r>
+            <w:proofErr w:type="spellEnd"/>
             <w:r>
               <w:rPr>
                 <w14:ligatures w14:val="standard"/>
@@ -404,6 +530,7 @@
               </w:rPr>
               <w:br/>
             </w:r>
+            <w:proofErr w:type="spellStart"/>
             <w:r>
               <w:rPr>
                 <w:rStyle w:val="OrgDiv"/>
@@ -412,8 +539,53 @@
                 <w:sz w:val="20"/>
                 <w14:ligatures w14:val="standard"/>
               </w:rPr>
-              <w:t>Dipartimento di Fisica e Scienze</w:t>
-            </w:r>
+              <w:t>Dipartimento</w:t>
+            </w:r>
+            <w:proofErr w:type="spellEnd"/>
+            <w:r>
+              <w:rPr>
+                <w:rStyle w:val="OrgDiv"/>
+                <w:rFonts w:cs="Linux Libertine"/>
+                <w:color w:val="auto"/>
+                <w:sz w:val="20"/>
+                <w14:ligatures w14:val="standard"/>
+              </w:rPr>
+              <w:t xml:space="preserve"> di </w:t>
+            </w:r>
+            <w:proofErr w:type="spellStart"/>
+            <w:r>
+              <w:rPr>
+                <w:rStyle w:val="OrgDiv"/>
+                <w:rFonts w:cs="Linux Libertine"/>
+                <w:color w:val="auto"/>
+                <w:sz w:val="20"/>
+                <w14:ligatures w14:val="standard"/>
+              </w:rPr>
+              <w:t>Fisica</w:t>
+            </w:r>
+            <w:proofErr w:type="spellEnd"/>
+            <w:r>
+              <w:rPr>
+                <w:rStyle w:val="OrgDiv"/>
+                <w:rFonts w:cs="Linux Libertine"/>
+                <w:color w:val="auto"/>
+                <w:sz w:val="20"/>
+                <w14:ligatures w14:val="standard"/>
+              </w:rPr>
+              <w:t xml:space="preserve"> e </w:t>
+            </w:r>
+            <w:proofErr w:type="spellStart"/>
+            <w:r>
+              <w:rPr>
+                <w:rStyle w:val="OrgDiv"/>
+                <w:rFonts w:cs="Linux Libertine"/>
+                <w:color w:val="auto"/>
+                <w:sz w:val="20"/>
+                <w14:ligatures w14:val="standard"/>
+              </w:rPr>
+              <w:t>Scienze</w:t>
+            </w:r>
+            <w:proofErr w:type="spellEnd"/>
             <w:r>
               <w:rPr>
                 <w14:ligatures w14:val="standard"/>
@@ -494,6 +666,7 @@
               </w:rPr>
             </w:pPr>
             <w:bookmarkStart w:id="3" w:name="AU4"/>
+            <w:proofErr w:type="spellStart"/>
             <w:r>
               <w:rPr>
                 <w:rStyle w:val="FirstName"/>
@@ -512,6 +685,7 @@
               </w:rPr>
               <w:t>om</w:t>
             </w:r>
+            <w:proofErr w:type="spellEnd"/>
             <w:r>
               <w:rPr>
                 <w:rFonts w:cs="Linux Libertine"/>
@@ -519,6 +693,7 @@
               </w:rPr>
               <w:t xml:space="preserve"> </w:t>
             </w:r>
+            <w:proofErr w:type="spellStart"/>
             <w:r>
               <w:rPr>
                 <w:rStyle w:val="Surname"/>
@@ -529,12 +704,14 @@
               <w:t>Tacchi</w:t>
             </w:r>
             <w:bookmarkEnd w:id="3"/>
+            <w:proofErr w:type="spellEnd"/>
             <w:r>
               <w:rPr>
                 <w14:ligatures w14:val="standard"/>
               </w:rPr>
               <w:br/>
             </w:r>
+            <w:proofErr w:type="spellStart"/>
             <w:r>
               <w:rPr>
                 <w:rStyle w:val="OrgDiv"/>
@@ -543,8 +720,53 @@
                 <w:sz w:val="20"/>
                 <w14:ligatures w14:val="standard"/>
               </w:rPr>
-              <w:t>Dipartimento di Fisica e Geologia</w:t>
-            </w:r>
+              <w:t>Dipartimento</w:t>
+            </w:r>
+            <w:proofErr w:type="spellEnd"/>
+            <w:r>
+              <w:rPr>
+                <w:rStyle w:val="OrgDiv"/>
+                <w:rFonts w:cs="Linux Libertine"/>
+                <w:color w:val="auto"/>
+                <w:sz w:val="20"/>
+                <w14:ligatures w14:val="standard"/>
+              </w:rPr>
+              <w:t xml:space="preserve"> di </w:t>
+            </w:r>
+            <w:proofErr w:type="spellStart"/>
+            <w:r>
+              <w:rPr>
+                <w:rStyle w:val="OrgDiv"/>
+                <w:rFonts w:cs="Linux Libertine"/>
+                <w:color w:val="auto"/>
+                <w:sz w:val="20"/>
+                <w14:ligatures w14:val="standard"/>
+              </w:rPr>
+              <w:t>Fisica</w:t>
+            </w:r>
+            <w:proofErr w:type="spellEnd"/>
+            <w:r>
+              <w:rPr>
+                <w:rStyle w:val="OrgDiv"/>
+                <w:rFonts w:cs="Linux Libertine"/>
+                <w:color w:val="auto"/>
+                <w:sz w:val="20"/>
+                <w14:ligatures w14:val="standard"/>
+              </w:rPr>
+              <w:t xml:space="preserve"> e </w:t>
+            </w:r>
+            <w:proofErr w:type="spellStart"/>
+            <w:r>
+              <w:rPr>
+                <w:rStyle w:val="OrgDiv"/>
+                <w:rFonts w:cs="Linux Libertine"/>
+                <w:color w:val="auto"/>
+                <w:sz w:val="20"/>
+                <w14:ligatures w14:val="standard"/>
+              </w:rPr>
+              <w:t>Geologia</w:t>
+            </w:r>
+            <w:proofErr w:type="spellEnd"/>
             <w:r>
               <w:rPr>
                 <w14:ligatures w14:val="standard"/>
@@ -667,6 +889,7 @@
               </w:rPr>
               <w:t xml:space="preserve"> </w:t>
             </w:r>
+            <w:proofErr w:type="spellStart"/>
             <w:r>
               <w:rPr>
                 <w:rStyle w:val="Surname"/>
@@ -677,12 +900,14 @@
               <w:t>Giovannini</w:t>
             </w:r>
             <w:bookmarkEnd w:id="4"/>
+            <w:proofErr w:type="spellEnd"/>
             <w:r>
               <w:rPr>
                 <w14:ligatures w14:val="standard"/>
               </w:rPr>
               <w:br/>
             </w:r>
+            <w:proofErr w:type="spellStart"/>
             <w:r>
               <w:rPr>
                 <w:rStyle w:val="OrgDiv"/>
@@ -691,8 +916,53 @@
                 <w:sz w:val="20"/>
                 <w14:ligatures w14:val="standard"/>
               </w:rPr>
-              <w:t>Dipartimento di Fisica e Geologia</w:t>
-            </w:r>
+              <w:t>Dipartimento</w:t>
+            </w:r>
+            <w:proofErr w:type="spellEnd"/>
+            <w:r>
+              <w:rPr>
+                <w:rStyle w:val="OrgDiv"/>
+                <w:rFonts w:cs="Linux Libertine"/>
+                <w:color w:val="auto"/>
+                <w:sz w:val="20"/>
+                <w14:ligatures w14:val="standard"/>
+              </w:rPr>
+              <w:t xml:space="preserve"> di </w:t>
+            </w:r>
+            <w:proofErr w:type="spellStart"/>
+            <w:r>
+              <w:rPr>
+                <w:rStyle w:val="OrgDiv"/>
+                <w:rFonts w:cs="Linux Libertine"/>
+                <w:color w:val="auto"/>
+                <w:sz w:val="20"/>
+                <w14:ligatures w14:val="standard"/>
+              </w:rPr>
+              <w:t>Fisica</w:t>
+            </w:r>
+            <w:proofErr w:type="spellEnd"/>
+            <w:r>
+              <w:rPr>
+                <w:rStyle w:val="OrgDiv"/>
+                <w:rFonts w:cs="Linux Libertine"/>
+                <w:color w:val="auto"/>
+                <w:sz w:val="20"/>
+                <w14:ligatures w14:val="standard"/>
+              </w:rPr>
+              <w:t xml:space="preserve"> e </w:t>
+            </w:r>
+            <w:proofErr w:type="spellStart"/>
+            <w:r>
+              <w:rPr>
+                <w:rStyle w:val="OrgDiv"/>
+                <w:rFonts w:cs="Linux Libertine"/>
+                <w:color w:val="auto"/>
+                <w:sz w:val="20"/>
+                <w14:ligatures w14:val="standard"/>
+              </w:rPr>
+              <w:t>Geologia</w:t>
+            </w:r>
+            <w:proofErr w:type="spellEnd"/>
             <w:r>
               <w:rPr>
                 <w14:ligatures w14:val="standard"/>
@@ -815,6 +1085,7 @@
               </w:rPr>
               <w:t xml:space="preserve"> </w:t>
             </w:r>
+            <w:proofErr w:type="spellStart"/>
             <w:r>
               <w:rPr>
                 <w:rStyle w:val="Surname"/>
@@ -825,12 +1096,14 @@
               <w:t>Bisero</w:t>
             </w:r>
             <w:bookmarkEnd w:id="5"/>
+            <w:proofErr w:type="spellEnd"/>
             <w:r>
               <w:rPr>
                 <w14:ligatures w14:val="standard"/>
               </w:rPr>
               <w:br/>
             </w:r>
+            <w:proofErr w:type="spellStart"/>
             <w:r>
               <w:rPr>
                 <w:rStyle w:val="OrgDiv"/>
@@ -839,8 +1112,53 @@
                 <w:sz w:val="20"/>
                 <w14:ligatures w14:val="standard"/>
               </w:rPr>
-              <w:t>Dipartimento di Fisica e Geologia</w:t>
-            </w:r>
+              <w:t>Dipartimento</w:t>
+            </w:r>
+            <w:proofErr w:type="spellEnd"/>
+            <w:r>
+              <w:rPr>
+                <w:rStyle w:val="OrgDiv"/>
+                <w:rFonts w:cs="Linux Libertine"/>
+                <w:color w:val="auto"/>
+                <w:sz w:val="20"/>
+                <w14:ligatures w14:val="standard"/>
+              </w:rPr>
+              <w:t xml:space="preserve"> di </w:t>
+            </w:r>
+            <w:proofErr w:type="spellStart"/>
+            <w:r>
+              <w:rPr>
+                <w:rStyle w:val="OrgDiv"/>
+                <w:rFonts w:cs="Linux Libertine"/>
+                <w:color w:val="auto"/>
+                <w:sz w:val="20"/>
+                <w14:ligatures w14:val="standard"/>
+              </w:rPr>
+              <w:t>Fisica</w:t>
+            </w:r>
+            <w:proofErr w:type="spellEnd"/>
+            <w:r>
+              <w:rPr>
+                <w:rStyle w:val="OrgDiv"/>
+                <w:rFonts w:cs="Linux Libertine"/>
+                <w:color w:val="auto"/>
+                <w:sz w:val="20"/>
+                <w14:ligatures w14:val="standard"/>
+              </w:rPr>
+              <w:t xml:space="preserve"> e </w:t>
+            </w:r>
+            <w:proofErr w:type="spellStart"/>
+            <w:r>
+              <w:rPr>
+                <w:rStyle w:val="OrgDiv"/>
+                <w:rFonts w:cs="Linux Libertine"/>
+                <w:color w:val="auto"/>
+                <w:sz w:val="20"/>
+                <w14:ligatures w14:val="standard"/>
+              </w:rPr>
+              <w:t>Geologia</w:t>
+            </w:r>
+            <w:proofErr w:type="spellEnd"/>
             <w:r>
               <w:rPr>
                 <w14:ligatures w14:val="standard"/>
@@ -982,6 +1300,7 @@
               </w:rPr>
               <w:t xml:space="preserve"> </w:t>
             </w:r>
+            <w:proofErr w:type="spellStart"/>
             <w:r>
               <w:rPr>
                 <w:rStyle w:val="Surname"/>
@@ -992,12 +1311,14 @@
               <w:t>Madami</w:t>
             </w:r>
             <w:bookmarkEnd w:id="6"/>
+            <w:proofErr w:type="spellEnd"/>
             <w:r>
               <w:rPr>
                 <w14:ligatures w14:val="standard"/>
               </w:rPr>
               <w:br/>
             </w:r>
+            <w:proofErr w:type="spellStart"/>
             <w:r>
               <w:rPr>
                 <w:rStyle w:val="OrgDiv"/>
@@ -1006,8 +1327,53 @@
                 <w:sz w:val="20"/>
                 <w14:ligatures w14:val="standard"/>
               </w:rPr>
-              <w:t>Dipartimento di Fisica e Geologia</w:t>
-            </w:r>
+              <w:t>Dipartimento</w:t>
+            </w:r>
+            <w:proofErr w:type="spellEnd"/>
+            <w:r>
+              <w:rPr>
+                <w:rStyle w:val="OrgDiv"/>
+                <w:rFonts w:cs="Linux Libertine"/>
+                <w:color w:val="auto"/>
+                <w:sz w:val="20"/>
+                <w14:ligatures w14:val="standard"/>
+              </w:rPr>
+              <w:t xml:space="preserve"> di </w:t>
+            </w:r>
+            <w:proofErr w:type="spellStart"/>
+            <w:r>
+              <w:rPr>
+                <w:rStyle w:val="OrgDiv"/>
+                <w:rFonts w:cs="Linux Libertine"/>
+                <w:color w:val="auto"/>
+                <w:sz w:val="20"/>
+                <w14:ligatures w14:val="standard"/>
+              </w:rPr>
+              <w:t>Fisica</w:t>
+            </w:r>
+            <w:proofErr w:type="spellEnd"/>
+            <w:r>
+              <w:rPr>
+                <w:rStyle w:val="OrgDiv"/>
+                <w:rFonts w:cs="Linux Libertine"/>
+                <w:color w:val="auto"/>
+                <w:sz w:val="20"/>
+                <w14:ligatures w14:val="standard"/>
+              </w:rPr>
+              <w:t xml:space="preserve"> e </w:t>
+            </w:r>
+            <w:proofErr w:type="spellStart"/>
+            <w:r>
+              <w:rPr>
+                <w:rStyle w:val="OrgDiv"/>
+                <w:rFonts w:cs="Linux Libertine"/>
+                <w:color w:val="auto"/>
+                <w:sz w:val="20"/>
+                <w14:ligatures w14:val="standard"/>
+              </w:rPr>
+              <w:t>Geologia</w:t>
+            </w:r>
+            <w:proofErr w:type="spellEnd"/>
             <w:r>
               <w:rPr>
                 <w14:ligatures w14:val="standard"/>
@@ -1131,6 +1497,7 @@
               </w:rPr>
               <w:t xml:space="preserve"> </w:t>
             </w:r>
+            <w:proofErr w:type="spellStart"/>
             <w:r>
               <w:rPr>
                 <w:rStyle w:val="Surname"/>
@@ -1141,12 +1508,14 @@
               <w:t>Carlotti</w:t>
             </w:r>
             <w:bookmarkEnd w:id="7"/>
+            <w:proofErr w:type="spellEnd"/>
             <w:r>
               <w:rPr>
                 <w14:ligatures w14:val="standard"/>
               </w:rPr>
               <w:br/>
             </w:r>
+            <w:proofErr w:type="spellStart"/>
             <w:r>
               <w:rPr>
                 <w:rStyle w:val="OrgDiv"/>
@@ -1155,8 +1524,53 @@
                 <w:sz w:val="20"/>
                 <w14:ligatures w14:val="standard"/>
               </w:rPr>
-              <w:t>Dipartimento di Fisica e Geologia</w:t>
-            </w:r>
+              <w:t>Dipartimento</w:t>
+            </w:r>
+            <w:proofErr w:type="spellEnd"/>
+            <w:r>
+              <w:rPr>
+                <w:rStyle w:val="OrgDiv"/>
+                <w:rFonts w:cs="Linux Libertine"/>
+                <w:color w:val="auto"/>
+                <w:sz w:val="20"/>
+                <w14:ligatures w14:val="standard"/>
+              </w:rPr>
+              <w:t xml:space="preserve"> di </w:t>
+            </w:r>
+            <w:proofErr w:type="spellStart"/>
+            <w:r>
+              <w:rPr>
+                <w:rStyle w:val="OrgDiv"/>
+                <w:rFonts w:cs="Linux Libertine"/>
+                <w:color w:val="auto"/>
+                <w:sz w:val="20"/>
+                <w14:ligatures w14:val="standard"/>
+              </w:rPr>
+              <w:t>Fisica</w:t>
+            </w:r>
+            <w:proofErr w:type="spellEnd"/>
+            <w:r>
+              <w:rPr>
+                <w:rStyle w:val="OrgDiv"/>
+                <w:rFonts w:cs="Linux Libertine"/>
+                <w:color w:val="auto"/>
+                <w:sz w:val="20"/>
+                <w14:ligatures w14:val="standard"/>
+              </w:rPr>
+              <w:t xml:space="preserve"> e </w:t>
+            </w:r>
+            <w:proofErr w:type="spellStart"/>
+            <w:r>
+              <w:rPr>
+                <w:rStyle w:val="OrgDiv"/>
+                <w:rFonts w:cs="Linux Libertine"/>
+                <w:color w:val="auto"/>
+                <w:sz w:val="20"/>
+                <w14:ligatures w14:val="standard"/>
+              </w:rPr>
+              <w:t>Geologia</w:t>
+            </w:r>
+            <w:proofErr w:type="spellEnd"/>
             <w:r>
               <w:rPr>
                 <w14:ligatures w14:val="standard"/>
@@ -1307,65 +1721,131 @@
       <w:pPr>
         <w:pStyle w:val="Abstract"/>
         <w:rPr>
-          <w:lang w:val="en-GB" w:eastAsia="ja-JP"/>
-          <w14:ligatures w14:val="standard"/>
-        </w:rPr>
-      </w:pPr>
-      <w:r>
-        <w:rPr>
-          <w14:ligatures w14:val="standard"/>
-        </w:rPr>
-        <w:t>Two-dimensional</w:t>
-      </w:r>
-      <w:r>
-        <w:rPr>
-          <w:rStyle w:val="FootnoteReference"/>
-          <w14:ligatures w14:val="standard"/>
-        </w:rPr>
-        <w:footnoteReference w:id="2"/>
-      </w:r>
-      <w:r>
-        <w:rPr>
-          <w14:ligatures w14:val="standard"/>
-        </w:rPr>
-        <w:t xml:space="preserve"> arrays of bi-component structures made of cobalt and permalloy elliptical dots </w:t>
-      </w:r>
-      <w:r>
-        <w:rPr>
-          <w:lang w:val="en-GB" w:eastAsia="ja-JP"/>
-          <w14:ligatures w14:val="standard"/>
-        </w:rPr>
-        <w:t xml:space="preserve">with </w:t>
-      </w:r>
-      <w:r>
-        <w:rPr>
-          <w14:ligatures w14:val="standard"/>
-        </w:rPr>
-        <w:t xml:space="preserve">thickness of 25 nm, length 1 </w:t>
-      </w:r>
-      <w:r>
-        <w:rPr>
-          <w:rFonts w:ascii="Symbol" w:hAnsi="Symbol"/>
-          <w14:ligatures w14:val="standard"/>
-        </w:rPr>
-        <w:t></w:t>
-      </w:r>
-      <w:r>
-        <w:rPr>
-          <w14:ligatures w14:val="standard"/>
-        </w:rPr>
-        <w:t>m and width of 225 nm, have been prepared by a self-aligned shadow deposition technique.</w:t>
-      </w:r>
-      <w:r>
-        <w:rPr>
-          <w:lang w:val="en-GB" w:eastAsia="ja-JP"/>
-          <w14:ligatures w14:val="standard"/>
-        </w:rPr>
-        <w:t xml:space="preserve"> Brillouin light scattering has been exploited to study the frequency dependence of thermally excited magnetic eigenmodes on the intensity of the external magnetic field, applied along the easy axis of the elements.</w:t>
+          <w14:ligatures w14:val="standard"/>
+        </w:rPr>
+      </w:pPr>
+      <w:r>
+        <w:rPr>
+          <w14:ligatures w14:val="standard"/>
+        </w:rPr>
+        <w:t>Please see the report.pdf file in the latex folder</w:t>
+      </w:r>
+      <w:bookmarkStart w:id="8" w:name="_GoBack"/>
+      <w:bookmarkEnd w:id="8"/>
+      <w:r>
+        <w:rPr>
+          <w14:ligatures w14:val="standard"/>
+        </w:rPr>
+        <w:t xml:space="preserve"> for additional information. Please use </w:t>
+      </w:r>
+      <w:proofErr w:type="spellStart"/>
+      <w:r>
+        <w:rPr>
+          <w14:ligatures w14:val="standard"/>
+        </w:rPr>
+        <w:t>jabref</w:t>
+      </w:r>
+      <w:proofErr w:type="spellEnd"/>
+      <w:r>
+        <w:rPr>
+          <w14:ligatures w14:val="standard"/>
+        </w:rPr>
+        <w:t xml:space="preserve"> to manage all bibliography. Put all images at the end.</w:t>
       </w:r>
     </w:p>
     <w:p>
       <w:pPr>
+        <w:pStyle w:val="Abstract"/>
+        <w:rPr>
+          <w:lang w:val="en-GB" w:eastAsia="ja-JP"/>
+          <w14:ligatures w14:val="standard"/>
+        </w:rPr>
+      </w:pPr>
+      <w:r>
+        <w:rPr>
+          <w14:ligatures w14:val="standard"/>
+        </w:rPr>
+        <w:t>Two-dimensional</w:t>
+      </w:r>
+      <w:r>
+        <w:rPr>
+          <w:rStyle w:val="FootnoteReference"/>
+          <w14:ligatures w14:val="standard"/>
+        </w:rPr>
+        <w:footnoteReference w:id="2"/>
+      </w:r>
+      <w:r>
+        <w:rPr>
+          <w14:ligatures w14:val="standard"/>
+        </w:rPr>
+        <w:t xml:space="preserve"> arrays of bi-component structures made of cobalt and </w:t>
+      </w:r>
+      <w:proofErr w:type="spellStart"/>
+      <w:r>
+        <w:rPr>
+          <w14:ligatures w14:val="standard"/>
+        </w:rPr>
+        <w:t>permalloy</w:t>
+      </w:r>
+      <w:proofErr w:type="spellEnd"/>
+      <w:r>
+        <w:rPr>
+          <w14:ligatures w14:val="standard"/>
+        </w:rPr>
+        <w:t xml:space="preserve"> elliptical dots </w:t>
+      </w:r>
+      <w:r>
+        <w:rPr>
+          <w:lang w:val="en-GB" w:eastAsia="ja-JP"/>
+          <w14:ligatures w14:val="standard"/>
+        </w:rPr>
+        <w:t xml:space="preserve">with </w:t>
+      </w:r>
+      <w:r>
+        <w:rPr>
+          <w14:ligatures w14:val="standard"/>
+        </w:rPr>
+        <w:t xml:space="preserve">thickness of 25 nm, length 1 </w:t>
+      </w:r>
+      <w:r>
+        <w:rPr>
+          <w:rFonts w:ascii="Symbol" w:hAnsi="Symbol"/>
+          <w14:ligatures w14:val="standard"/>
+        </w:rPr>
+        <w:t></w:t>
+      </w:r>
+      <w:r>
+        <w:rPr>
+          <w14:ligatures w14:val="standard"/>
+        </w:rPr>
+        <w:t>m and width of 225 nm, have been prepared by a self-aligned shadow deposition technique.</w:t>
+      </w:r>
+      <w:r>
+        <w:rPr>
+          <w:lang w:val="en-GB" w:eastAsia="ja-JP"/>
+          <w14:ligatures w14:val="standard"/>
+        </w:rPr>
+        <w:t xml:space="preserve"> Brillouin light scattering has been exploited to study the frequency dependence of thermally excited magnetic </w:t>
+      </w:r>
+      <w:proofErr w:type="spellStart"/>
+      <w:r>
+        <w:rPr>
+          <w:lang w:val="en-GB" w:eastAsia="ja-JP"/>
+          <w14:ligatures w14:val="standard"/>
+        </w:rPr>
+        <w:t>eigenmodes</w:t>
+      </w:r>
+      <w:proofErr w:type="spellEnd"/>
+      <w:r>
+        <w:rPr>
+          <w:lang w:val="en-GB" w:eastAsia="ja-JP"/>
+          <w14:ligatures w14:val="standard"/>
+        </w:rPr>
+        <w:t xml:space="preserve"> on the intensity of the external magnetic field, applied along the easy axis of the elements.</w:t>
+      </w:r>
+    </w:p>
+    <w:p>
+      <w:pPr>
         <w:pStyle w:val="CCSHead"/>
         <w:outlineLvl w:val="0"/>
         <w:rPr>
@@ -1561,8 +2041,16 @@
         <w:rPr>
           <w14:ligatures w14:val="standard"/>
         </w:rPr>
-        <w:t>G. Gubbiotti</w:t>
-      </w:r>
+        <w:t xml:space="preserve">G. </w:t>
+      </w:r>
+      <w:proofErr w:type="spellStart"/>
+      <w:r>
+        <w:rPr>
+          <w14:ligatures w14:val="standard"/>
+        </w:rPr>
+        <w:t>Gubbiotti</w:t>
+      </w:r>
+      <w:proofErr w:type="spellEnd"/>
       <w:r>
         <w:rPr>
           <w14:ligatures w14:val="standard"/>
@@ -1573,8 +2061,16 @@
         <w:rPr>
           <w14:ligatures w14:val="standard"/>
         </w:rPr>
-        <w:t>P. Malagò</w:t>
-      </w:r>
+        <w:t xml:space="preserve">P. </w:t>
+      </w:r>
+      <w:proofErr w:type="spellStart"/>
+      <w:r>
+        <w:rPr>
+          <w14:ligatures w14:val="standard"/>
+        </w:rPr>
+        <w:t>Malagò</w:t>
+      </w:r>
+      <w:proofErr w:type="spellEnd"/>
       <w:r>
         <w:rPr>
           <w14:ligatures w14:val="standard"/>
@@ -1585,8 +2081,58 @@
         <w:rPr>
           <w14:ligatures w14:val="standard"/>
         </w:rPr>
-        <w:t>S. Fin, S. Tacchi, L. Giovannini, D. Bisero, M. Madami</w:t>
-      </w:r>
+        <w:t xml:space="preserve">S. Fin, S. </w:t>
+      </w:r>
+      <w:proofErr w:type="spellStart"/>
+      <w:r>
+        <w:rPr>
+          <w14:ligatures w14:val="standard"/>
+        </w:rPr>
+        <w:t>Tacchi</w:t>
+      </w:r>
+      <w:proofErr w:type="spellEnd"/>
+      <w:r>
+        <w:rPr>
+          <w14:ligatures w14:val="standard"/>
+        </w:rPr>
+        <w:t xml:space="preserve">, L. </w:t>
+      </w:r>
+      <w:proofErr w:type="spellStart"/>
+      <w:r>
+        <w:rPr>
+          <w14:ligatures w14:val="standard"/>
+        </w:rPr>
+        <w:t>Giovannini</w:t>
+      </w:r>
+      <w:proofErr w:type="spellEnd"/>
+      <w:r>
+        <w:rPr>
+          <w14:ligatures w14:val="standard"/>
+        </w:rPr>
+        <w:t xml:space="preserve">, D. </w:t>
+      </w:r>
+      <w:proofErr w:type="spellStart"/>
+      <w:r>
+        <w:rPr>
+          <w14:ligatures w14:val="standard"/>
+        </w:rPr>
+        <w:t>Bisero</w:t>
+      </w:r>
+      <w:proofErr w:type="spellEnd"/>
+      <w:r>
+        <w:rPr>
+          <w14:ligatures w14:val="standard"/>
+        </w:rPr>
+        <w:t xml:space="preserve">, M. </w:t>
+      </w:r>
+      <w:proofErr w:type="spellStart"/>
+      <w:r>
+        <w:rPr>
+          <w14:ligatures w14:val="standard"/>
+        </w:rPr>
+        <w:t>Madami</w:t>
+      </w:r>
+      <w:proofErr w:type="spellEnd"/>
       <w:r>
         <w:rPr>
           <w14:ligatures w14:val="standard"/>
@@ -1597,8 +2143,16 @@
         <w:rPr>
           <w14:ligatures w14:val="standard"/>
         </w:rPr>
-        <w:t xml:space="preserve"> and G. Carlotti</w:t>
-      </w:r>
+        <w:t xml:space="preserve"> and G. </w:t>
+      </w:r>
+      <w:proofErr w:type="spellStart"/>
+      <w:r>
+        <w:rPr>
+          <w14:ligatures w14:val="standard"/>
+        </w:rPr>
+        <w:t>Carlotti</w:t>
+      </w:r>
+      <w:proofErr w:type="spellEnd"/>
       <w:r>
         <w:rPr>
           <w14:ligatures w14:val="standard"/>
@@ -1690,7 +2244,22 @@
         <w:rPr>
           <w14:ligatures w14:val="standard"/>
         </w:rPr>
-        <w:t>In the last decade, there has been an intense research activity in studying the spectrum of magnetic eigenmodes both in single and multi-layered confined magnetic elements with differe</w:t>
+        <w:lastRenderedPageBreak/>
+        <w:t xml:space="preserve">In the last decade, there has been an intense research activity in studying the spectrum of magnetic </w:t>
+      </w:r>
+      <w:proofErr w:type="spellStart"/>
+      <w:r>
+        <w:rPr>
+          <w14:ligatures w14:val="standard"/>
+        </w:rPr>
+        <w:t>eigenmodes</w:t>
+      </w:r>
+      <w:proofErr w:type="spellEnd"/>
+      <w:r>
+        <w:rPr>
+          <w14:ligatures w14:val="standard"/>
+        </w:rPr>
+        <w:t xml:space="preserve"> both in single and multi-layered confined magnetic elements with differe</w:t>
       </w:r>
       <w:r>
         <w:rPr>
@@ -1746,14 +2315,49 @@
         <w:rPr>
           <w14:ligatures w14:val="standard"/>
         </w:rPr>
-        <w:t xml:space="preserve"> This interest has been further </w:t>
-      </w:r>
-      <w:r>
-        <w:rPr>
-          <w14:ligatures w14:val="standard"/>
-        </w:rPr>
-        <w:lastRenderedPageBreak/>
-        <w:t>renewed by the emergence of the spin-transfer torque effect, where a spin-polarized current can drive microwave frequency dynamics of such magnetic elements into steady-state precessional oscillations. Moreover, the knowledge of the magnetic eigenmodes is very important also from a fundamental point of view for probing the intrinsic dynamic properties of the nanoparticles. Besides, dense arrays of magnetic elements have been extensively studied in the field of Magnonic Crystals (MCs), that is magnetic media with periodic modulation of the magnetic parameters, for their capability to support the propagation of collective spin waves</w:t>
+        <w:t xml:space="preserve"> This interest has been further renewed by the emergence of the spin-transfer torque effect, where a spin-polarized current can drive microwave frequency dynamics of such magnetic elements into steady-state </w:t>
+      </w:r>
+      <w:proofErr w:type="spellStart"/>
+      <w:r>
+        <w:rPr>
+          <w14:ligatures w14:val="standard"/>
+        </w:rPr>
+        <w:t>precessional</w:t>
+      </w:r>
+      <w:proofErr w:type="spellEnd"/>
+      <w:r>
+        <w:rPr>
+          <w14:ligatures w14:val="standard"/>
+        </w:rPr>
+        <w:t xml:space="preserve"> oscillations. Moreover, the knowledge of the magnetic </w:t>
+      </w:r>
+      <w:proofErr w:type="spellStart"/>
+      <w:r>
+        <w:rPr>
+          <w14:ligatures w14:val="standard"/>
+        </w:rPr>
+        <w:t>eigenmodes</w:t>
+      </w:r>
+      <w:proofErr w:type="spellEnd"/>
+      <w:r>
+        <w:rPr>
+          <w14:ligatures w14:val="standard"/>
+        </w:rPr>
+        <w:t xml:space="preserve"> is very important also from a fundamental point of view for probing the intrinsic dynamic properties of the nanoparticles. Besides, dense arrays of magnetic elements have been extensively studied in the field of </w:t>
+      </w:r>
+      <w:proofErr w:type="spellStart"/>
+      <w:r>
+        <w:rPr>
+          <w14:ligatures w14:val="standard"/>
+        </w:rPr>
+        <w:t>Magnonic</w:t>
+      </w:r>
+      <w:proofErr w:type="spellEnd"/>
+      <w:r>
+        <w:rPr>
+          <w14:ligatures w14:val="standard"/>
+        </w:rPr>
+        <w:t xml:space="preserve"> Crystals (MCs), that is magnetic media with periodic modulation of the magnetic parameters, for their capability to support the propagation of collective spin waves</w:t>
       </w:r>
       <w:r>
         <w:rPr>
@@ -1797,7 +2401,21 @@
         <w:rPr>
           <w14:ligatures w14:val="standard"/>
         </w:rPr>
-        <w:t xml:space="preserve">. It has been demonstrated that in MCs the spin wave dispersion is characterized by magnonic band gaps, i.e. </w:t>
+        <w:t xml:space="preserve">. It has been demonstrated that in MCs the spin wave dispersion is characterized by </w:t>
+      </w:r>
+      <w:proofErr w:type="spellStart"/>
+      <w:r>
+        <w:rPr>
+          <w14:ligatures w14:val="standard"/>
+        </w:rPr>
+        <w:t>magnonic</w:t>
+      </w:r>
+      <w:proofErr w:type="spellEnd"/>
+      <w:r>
+        <w:rPr>
+          <w14:ligatures w14:val="standard"/>
+        </w:rPr>
+        <w:t xml:space="preserve"> band gaps, i.e. </w:t>
       </w:r>
       <w:r>
         <w:rPr>
@@ -1843,7 +2461,21 @@
         <w:rPr>
           <w14:ligatures w14:val="standard"/>
         </w:rPr>
-        <w:t>In addition to this, complex periodic arrays of dipolarly coupled magnetic dots are of special interest because they can support the propagation of non-reciprocal spin waves, i.e. (</w:t>
+        <w:t xml:space="preserve">In addition to this, complex periodic arrays of </w:t>
+      </w:r>
+      <w:proofErr w:type="spellStart"/>
+      <w:r>
+        <w:rPr>
+          <w14:ligatures w14:val="standard"/>
+        </w:rPr>
+        <w:t>dipolarly</w:t>
+      </w:r>
+      <w:proofErr w:type="spellEnd"/>
+      <w:r>
+        <w:rPr>
+          <w14:ligatures w14:val="standard"/>
+        </w:rPr>
+        <w:t xml:space="preserve"> coupled magnetic dots are of special interest because they can support the propagation of non-reciprocal spin waves, i.e. (</w:t>
       </w:r>
       <w:r>
         <w:rPr>
@@ -2006,11 +2638,19 @@
           <w14:ligatures w14:val="standard"/>
         </w:rPr>
       </w:pPr>
-      <w:r>
-        <w:rPr>
-          <w14:ligatures w14:val="standard"/>
-        </w:rPr>
-        <w:t xml:space="preserve">Py/Co bi-component structures consisting of closely spaced (gap size </w:t>
+      <w:proofErr w:type="spellStart"/>
+      <w:r>
+        <w:rPr>
+          <w14:ligatures w14:val="standard"/>
+        </w:rPr>
+        <w:t>Py</w:t>
+      </w:r>
+      <w:proofErr w:type="spellEnd"/>
+      <w:r>
+        <w:rPr>
+          <w14:ligatures w14:val="standard"/>
+        </w:rPr>
+        <w:t xml:space="preserve">/Co bi-component structures consisting of closely spaced (gap size </w:t>
       </w:r>
       <w:r>
         <w:rPr>
@@ -2055,7 +2695,14 @@
         <w:rPr>
           <w14:ligatures w14:val="standard"/>
         </w:rPr>
-        <w:t>m and width 225 nm, respectively, dispersed in two different kinds of lattices, were fabricated by a self-aligned shadow deposition technique</w:t>
+        <w:t xml:space="preserve">m and width 225 nm, respectively, dispersed in two different kinds of lattices, were fabricated by a self-aligned shadow deposition </w:t>
+      </w:r>
+      <w:r>
+        <w:rPr>
+          <w14:ligatures w14:val="standard"/>
+        </w:rPr>
+        <w:lastRenderedPageBreak/>
+        <w:t>technique</w:t>
       </w:r>
       <w:r>
         <w:rPr>
@@ -2113,7 +2760,21 @@
         <w:rPr>
           <w14:ligatures w14:val="standard"/>
         </w:rPr>
-        <w:t>The Py composition is Ni</w:t>
+        <w:t xml:space="preserve">The </w:t>
+      </w:r>
+      <w:proofErr w:type="spellStart"/>
+      <w:r>
+        <w:rPr>
+          <w14:ligatures w14:val="standard"/>
+        </w:rPr>
+        <w:t>Py</w:t>
+      </w:r>
+      <w:proofErr w:type="spellEnd"/>
+      <w:r>
+        <w:rPr>
+          <w14:ligatures w14:val="standard"/>
+        </w:rPr>
+        <w:t xml:space="preserve"> composition is Ni</w:t>
       </w:r>
       <w:r>
         <w:rPr>
@@ -2190,11 +2851,7 @@
         <w:t xml:space="preserve">600 nm. </w:t>
       </w:r>
       <w:r>
-        <w:t xml:space="preserve">The scanning electron microscopy image of the investigated </w:t>
-      </w:r>
-      <w:r>
-        <w:lastRenderedPageBreak/>
-        <w:t xml:space="preserve">bi-component sample, shown as inset of </w:t>
+        <w:t xml:space="preserve">The scanning electron microscopy image of the investigated bi-component sample, shown as inset of </w:t>
       </w:r>
       <w:hyperlink w:anchor="fig1" w:history="1">
         <w:r>
@@ -2202,7 +2859,15 @@
         </w:r>
       </w:hyperlink>
       <w:r>
-        <w:t xml:space="preserve">, reveals that the dots edge is quite sharp and far from that of an ideal ellipses. </w:t>
+        <w:t xml:space="preserve">, reveals that the dots edge is quite sharp and far from that of </w:t>
+      </w:r>
+      <w:proofErr w:type="gramStart"/>
+      <w:r>
+        <w:t>an ideal ellipses</w:t>
+      </w:r>
+      <w:proofErr w:type="gramEnd"/>
+      <w:r>
+        <w:t xml:space="preserve">. </w:t>
       </w:r>
       <w:r>
         <w:rPr>
@@ -2312,7 +2977,21 @@
         <w:rPr>
           <w14:ligatures w14:val="standard"/>
         </w:rPr>
-        <w:t xml:space="preserve">1.0 kOe. </w:t>
+        <w:t xml:space="preserve">1.0 </w:t>
+      </w:r>
+      <w:proofErr w:type="spellStart"/>
+      <w:r>
+        <w:rPr>
+          <w14:ligatures w14:val="standard"/>
+        </w:rPr>
+        <w:t>kOe</w:t>
+      </w:r>
+      <w:proofErr w:type="spellEnd"/>
+      <w:r>
+        <w:rPr>
+          <w14:ligatures w14:val="standard"/>
+        </w:rPr>
+        <w:t xml:space="preserve">. </w:t>
       </w:r>
       <w:r>
         <w:rPr>
@@ -2423,7 +3102,35 @@
         <w:rPr>
           <w14:ligatures w14:val="standard"/>
         </w:rPr>
-        <w:t>MFM images were recorded by a Digital Instruments Nanoscope IIIa, using the phase detection mode, i.e., monitoring the cantilever's phase of oscillation while the magnetic tip was scanning the sample surface at a distance of 120 nm on the average (lift mode). Commercially available ferromagnetic CoCr-coated tips, magnetized to be a north pole, were used. In order to exclude the influence of the tip on the magnetic state of the sample, we used different scanning directions and tip to sample distances, obtaining the same results with different operating conditions.</w:t>
+        <w:t xml:space="preserve">MFM images were recorded by a Digital Instruments </w:t>
+      </w:r>
+      <w:proofErr w:type="spellStart"/>
+      <w:r>
+        <w:rPr>
+          <w14:ligatures w14:val="standard"/>
+        </w:rPr>
+        <w:t>Nanoscope</w:t>
+      </w:r>
+      <w:proofErr w:type="spellEnd"/>
+      <w:r>
+        <w:rPr>
+          <w14:ligatures w14:val="standard"/>
+        </w:rPr>
+        <w:t xml:space="preserve"> </w:t>
+      </w:r>
+      <w:proofErr w:type="spellStart"/>
+      <w:r>
+        <w:rPr>
+          <w14:ligatures w14:val="standard"/>
+        </w:rPr>
+        <w:t>IIIa</w:t>
+      </w:r>
+      <w:proofErr w:type="spellEnd"/>
+      <w:r>
+        <w:rPr>
+          <w14:ligatures w14:val="standard"/>
+        </w:rPr>
+        <w:t>, using the phase detection mode, i.e., monitoring the cantilever's phase of oscillation while the magnetic tip was scanning the sample surface at a distance of 120 nm on the average (lift mode). Commercially available ferromagnetic CoCr-coated tips, magnetized to be a north pole, were used. In order to exclude the influence of the tip on the magnetic state of the sample, we used different scanning directions and tip to sample distances, obtaining the same results with different operating conditions.</w:t>
       </w:r>
     </w:p>
     <w:p>
@@ -2498,7 +3205,35 @@
         <w:rPr>
           <w14:ligatures w14:val="standard"/>
         </w:rPr>
-        <w:t>3)-pass tandem Fabry–Perot interferometer. About 200 mW of monochromatic (</w:t>
+        <w:t xml:space="preserve">3)-pass tandem </w:t>
+      </w:r>
+      <w:proofErr w:type="spellStart"/>
+      <w:r>
+        <w:rPr>
+          <w14:ligatures w14:val="standard"/>
+        </w:rPr>
+        <w:t>Fabry</w:t>
+      </w:r>
+      <w:proofErr w:type="spellEnd"/>
+      <w:r>
+        <w:rPr>
+          <w14:ligatures w14:val="standard"/>
+        </w:rPr>
+        <w:t xml:space="preserve">–Perot interferometer. About 200 </w:t>
+      </w:r>
+      <w:proofErr w:type="spellStart"/>
+      <w:r>
+        <w:rPr>
+          <w14:ligatures w14:val="standard"/>
+        </w:rPr>
+        <w:t>mW</w:t>
+      </w:r>
+      <w:proofErr w:type="spellEnd"/>
+      <w:r>
+        <w:rPr>
+          <w14:ligatures w14:val="standard"/>
+        </w:rPr>
+        <w:t xml:space="preserve"> of monochromatic (</w:t>
       </w:r>
       <w:r>
         <w:rPr>
@@ -2541,7 +3276,15 @@
         <w:sym w:font="Symbol" w:char="F02D"/>
       </w:r>
       <w:r>
-        <w:t xml:space="preserve">1.0 kOe &lt; </w:t>
+        <w:t xml:space="preserve">1.0 </w:t>
+      </w:r>
+      <w:proofErr w:type="spellStart"/>
+      <w:r>
+        <w:t>kOe</w:t>
+      </w:r>
+      <w:proofErr w:type="spellEnd"/>
+      <w:r>
+        <w:t xml:space="preserve"> &lt; </w:t>
       </w:r>
       <w:r>
         <w:rPr>
@@ -2560,8 +3303,13 @@
         <w:sym w:font="Symbol" w:char="F02B"/>
       </w:r>
       <w:r>
-        <w:t>1.0 kOe</w:t>
-      </w:r>
+        <w:t xml:space="preserve">1.0 </w:t>
+      </w:r>
+      <w:proofErr w:type="spellStart"/>
+      <w:r>
+        <w:t>kOe</w:t>
+      </w:r>
+      <w:proofErr w:type="spellEnd"/>
       <w:r>
         <w:rPr>
           <w14:ligatures w14:val="standard"/>
@@ -2622,12 +3370,14 @@
         </w:rPr>
         <w:t xml:space="preserve"> and DMM </w:t>
       </w:r>
+      <w:proofErr w:type="spellStart"/>
       <w:r>
         <w:rPr>
           <w14:ligatures w14:val="standard"/>
         </w:rPr>
         <w:t>Micromagnetic</w:t>
       </w:r>
+      <w:proofErr w:type="spellEnd"/>
       <w:r>
         <w:rPr>
           <w14:ligatures w14:val="standard"/>
@@ -2656,7 +3406,7 @@
           <w14:ligatures w14:val="standard"/>
         </w:rPr>
       </w:pPr>
-      <w:bookmarkStart w:id="8" w:name="sec1"/>
+      <w:bookmarkStart w:id="9" w:name="sec1"/>
       <w:r>
         <w:rPr>
           <w:rFonts w:ascii="Linux Biolinum" w:hAnsi="Linux Biolinum" w:cs="Linux Biolinum"/>
@@ -2665,7 +3415,7 @@
         </w:rPr>
         <w:t>2.4.1</w:t>
       </w:r>
-      <w:bookmarkEnd w:id="8"/>
+      <w:bookmarkEnd w:id="9"/>
       <w:r>
         <w:rPr>
           <w:rFonts w:ascii="Linux Biolinum" w:hAnsi="Linux Biolinum" w:cs="Linux Biolinum"/>
@@ -2719,27 +3469,44 @@
           <w:lang w:val="en-GB"/>
           <w14:ligatures w14:val="standard"/>
         </w:rPr>
-        <w:t xml:space="preserve">, and used as input for the simulations. Periodic boundary conditions have been applied to account for the chain arrangement of the Py/Co </w:t>
+        <w:t xml:space="preserve">, and used as input for the simulations. Periodic </w:t>
       </w:r>
       <w:r>
         <w:rPr>
           <w:lang w:val="en-GB"/>
           <w14:ligatures w14:val="standard"/>
         </w:rPr>
+        <w:lastRenderedPageBreak/>
+        <w:t xml:space="preserve">boundary conditions have been applied to account for the chain arrangement of the </w:t>
+      </w:r>
+      <w:proofErr w:type="spellStart"/>
+      <w:r>
+        <w:rPr>
+          <w:lang w:val="en-GB"/>
+          <w14:ligatures w14:val="standard"/>
+        </w:rPr>
+        <w:t>Py</w:t>
+      </w:r>
+      <w:proofErr w:type="spellEnd"/>
+      <w:r>
+        <w:rPr>
+          <w:lang w:val="en-GB"/>
+          <w14:ligatures w14:val="standard"/>
+        </w:rPr>
+        <w:t xml:space="preserve">/Co </w:t>
+      </w:r>
+      <w:r>
+        <w:rPr>
+          <w:lang w:val="en-GB"/>
+          <w14:ligatures w14:val="standard"/>
+        </w:rPr>
         <w:t xml:space="preserve">dots in the investigated sample, </w:t>
       </w:r>
       <w:r>
         <w:rPr>
           <w14:ligatures w14:val="standard"/>
         </w:rPr>
-        <w:t xml:space="preserve">which could find application in the signal transmission and information </w:t>
-      </w:r>
-      <w:r>
-        <w:rPr>
-          <w14:ligatures w14:val="standard"/>
-        </w:rPr>
-        <w:lastRenderedPageBreak/>
-        <w:t>processing as well as in the design of microwave isolators and circulators.</w:t>
+        <w:t>which could find application in the signal transmission and information processing as well as in the design of microwave isolators and circulators.</w:t>
       </w:r>
     </w:p>
     <w:p>
@@ -2751,7 +3518,7 @@
           <w14:ligatures w14:val="standard"/>
         </w:rPr>
       </w:pPr>
-      <w:bookmarkStart w:id="9" w:name="sec2"/>
+      <w:bookmarkStart w:id="10" w:name="sec2"/>
       <w:r>
         <w:rPr>
           <w:rFonts w:ascii="Linux Biolinum" w:hAnsi="Linux Biolinum" w:cs="Linux Biolinum"/>
@@ -2760,7 +3527,7 @@
         </w:rPr>
         <w:t>2.4.2</w:t>
       </w:r>
-      <w:bookmarkEnd w:id="9"/>
+      <w:bookmarkEnd w:id="10"/>
       <w:r>
         <w:rPr>
           <w:rFonts w:ascii="Linux Biolinum" w:hAnsi="Linux Biolinum" w:cs="Linux Biolinum"/>
@@ -2769,13 +3536,23 @@
         </w:rPr>
         <w:t> </w:t>
       </w:r>
+      <w:proofErr w:type="spellStart"/>
       <w:r>
         <w:rPr>
           <w:rFonts w:ascii="Linux Biolinum" w:hAnsi="Linux Biolinum" w:cs="Linux Biolinum"/>
           <w:i/>
           <w14:ligatures w14:val="standard"/>
         </w:rPr>
-        <w:t>Micromagnetic. </w:t>
+        <w:t>Micromagnetic</w:t>
+      </w:r>
+      <w:proofErr w:type="spellEnd"/>
+      <w:r>
+        <w:rPr>
+          <w:rFonts w:ascii="Linux Biolinum" w:hAnsi="Linux Biolinum" w:cs="Linux Biolinum"/>
+          <w:i/>
+          <w14:ligatures w14:val="standard"/>
+        </w:rPr>
+        <w:t>. </w:t>
       </w:r>
       <w:r>
         <w:rPr>
@@ -2789,7 +3566,25 @@
           <w:lang w:val="en-GB"/>
           <w14:ligatures w14:val="standard"/>
         </w:rPr>
-        <w:t xml:space="preserve">or each micromagnetic cell the reduced magnetization takes the form </w:t>
+        <w:t xml:space="preserve">or each </w:t>
+      </w:r>
+      <w:proofErr w:type="spellStart"/>
+      <w:r>
+        <w:rPr>
+          <w:rStyle w:val="hps"/>
+          <w:lang w:val="en-GB"/>
+          <w14:ligatures w14:val="standard"/>
+        </w:rPr>
+        <w:t>micromagnetic</w:t>
+      </w:r>
+      <w:proofErr w:type="spellEnd"/>
+      <w:r>
+        <w:rPr>
+          <w:rStyle w:val="hps"/>
+          <w:lang w:val="en-GB"/>
+          <w14:ligatures w14:val="standard"/>
+        </w:rPr>
+        <w:t xml:space="preserve"> cell the reduced magnetization takes the form </w:t>
       </w:r>
       <w:r>
         <w:rPr>
@@ -2821,12 +3616,21 @@
         </w:rPr>
         <w:t>k-</w:t>
       </w:r>
+      <w:proofErr w:type="spellStart"/>
       <w:r>
         <w:rPr>
           <w:lang w:val="en-GB"/>
           <w14:ligatures w14:val="standard"/>
         </w:rPr>
-        <w:t xml:space="preserve">th cell; note that the saturation magnetization now depends on the ferromagnetic material through the index </w:t>
+        <w:t>th</w:t>
+      </w:r>
+      <w:proofErr w:type="spellEnd"/>
+      <w:r>
+        <w:rPr>
+          <w:lang w:val="en-GB"/>
+          <w14:ligatures w14:val="standard"/>
+        </w:rPr>
+        <w:t xml:space="preserve"> cell; note that the saturation magnetization now depends on the ferromagnetic material through the index </w:t>
       </w:r>
       <w:r>
         <w:rPr>
@@ -3098,14 +3902,14 @@
               </w:rPr>
               <w:t>(</w:t>
             </w:r>
-            <w:bookmarkStart w:id="10" w:name="eqn1"/>
+            <w:bookmarkStart w:id="11" w:name="eqn1"/>
             <w:r>
               <w:rPr>
                 <w14:ligatures w14:val="standard"/>
               </w:rPr>
               <w:t>1</w:t>
             </w:r>
-            <w:bookmarkEnd w:id="10"/>
+            <w:bookmarkEnd w:id="11"/>
             <w:r>
               <w:rPr>
                 <w:lang w:val="en-GB"/>
@@ -3148,7 +3952,23 @@
           <w:lang w:val="en-GB"/>
           <w14:ligatures w14:val="standard"/>
         </w:rPr>
-        <w:t xml:space="preserve"> is the azimuthal (polar) angle of the magnetization (the time dependence is omitted). The second derivatives of the energy density depend on the micromagnetic cell indexes, and through them on the material index corresponding either to Py or Co. The expressions of</w:t>
+        <w:t xml:space="preserve"> is the azimuthal (polar) angle of the magnetization (the time dependence is omitted). The second derivatives of the energy density depend on the micromagnetic cell indexes, and through them on the material index corresponding either to Py or Co. The expre</w:t>
+      </w:r>
+      <w:proofErr w:type="spellStart"/>
+      <w:r>
+        <w:rPr>
+          <w:lang w:val="en-GB"/>
+          <w14:ligatures w14:val="standard"/>
+        </w:rPr>
+        <w:t>ssions</w:t>
+      </w:r>
+      <w:proofErr w:type="spellEnd"/>
+      <w:r>
+        <w:rPr>
+          <w:lang w:val="en-GB"/>
+          <w14:ligatures w14:val="standard"/>
+        </w:rPr>
+        <w:t xml:space="preserve"> of</w:t>
       </w:r>
       <w:r>
         <w:rPr>
@@ -3156,7 +3976,16 @@
           <w:lang w:val="en-GB"/>
           <w14:ligatures w14:val="standard"/>
         </w:rPr>
-        <w:t xml:space="preserve"> E</w:t>
+        <w:t xml:space="preserve"> </w:t>
+      </w:r>
+      <w:proofErr w:type="spellStart"/>
+      <w:r>
+        <w:rPr>
+          <w:i/>
+          <w:lang w:val="en-GB"/>
+          <w14:ligatures w14:val="standard"/>
+        </w:rPr>
+        <w:t>E</w:t>
       </w:r>
       <w:r>
         <w:rPr>
@@ -3166,6 +3995,7 @@
         </w:rPr>
         <w:t>ext</w:t>
       </w:r>
+      <w:proofErr w:type="spellEnd"/>
       <w:r>
         <w:rPr>
           <w:lang w:val="en-GB"/>
@@ -3173,6 +4003,7 @@
         </w:rPr>
         <w:t xml:space="preserve">, </w:t>
       </w:r>
+      <w:proofErr w:type="spellStart"/>
       <w:r>
         <w:rPr>
           <w:i/>
@@ -3189,13 +4020,23 @@
         </w:rPr>
         <w:t>exch</w:t>
       </w:r>
+      <w:proofErr w:type="spellEnd"/>
       <w:r>
         <w:rPr>
           <w:i/>
           <w:lang w:val="en-GB"/>
           <w14:ligatures w14:val="standard"/>
         </w:rPr>
-        <w:t>, E</w:t>
+        <w:t xml:space="preserve">, </w:t>
+      </w:r>
+      <w:proofErr w:type="spellStart"/>
+      <w:r>
+        <w:rPr>
+          <w:i/>
+          <w:lang w:val="en-GB"/>
+          <w14:ligatures w14:val="standard"/>
+        </w:rPr>
+        <w:t>E</w:t>
       </w:r>
       <w:r>
         <w:rPr>
@@ -3205,6 +4046,7 @@
         </w:rPr>
         <w:t>dmg</w:t>
       </w:r>
+      <w:proofErr w:type="spellEnd"/>
       <w:r>
         <w:rPr>
           <w:lang w:val="en-GB"/>
@@ -3212,6 +4054,7 @@
         </w:rPr>
         <w:t xml:space="preserve"> and </w:t>
       </w:r>
+      <w:proofErr w:type="spellStart"/>
       <w:r>
         <w:rPr>
           <w:i/>
@@ -3228,6 +4071,7 @@
         </w:rPr>
         <w:t>ani</w:t>
       </w:r>
+      <w:proofErr w:type="spellEnd"/>
       <w:r>
         <w:rPr>
           <w:lang w:val="en-GB"/>
@@ -3505,14 +4349,14 @@
               </w:rPr>
               <w:t>(</w:t>
             </w:r>
-            <w:bookmarkStart w:id="11" w:name="eqn2"/>
+            <w:bookmarkStart w:id="12" w:name="eqn2"/>
             <w:r>
               <w:rPr>
                 <w14:ligatures w14:val="standard"/>
               </w:rPr>
               <w:t>2</w:t>
             </w:r>
-            <w:bookmarkEnd w:id="11"/>
+            <w:bookmarkEnd w:id="12"/>
             <w:r>
               <w:rPr>
                 <w:lang w:val="en-GB"/>
@@ -3532,11 +4376,33 @@
           <w14:ligatures w14:val="standard"/>
         </w:rPr>
       </w:pPr>
-      <w:r>
-        <w:rPr>
-          <w14:ligatures w14:val="standard"/>
-        </w:rPr>
-        <w:t>Therefore one can observe either an in-phase (acoustic) or an out-of-phase (optical) character of the modes, with respect to the precession of the in-plane magnetization components in adjacent Py and Co dots.</w:t>
+      <w:proofErr w:type="gramStart"/>
+      <w:r>
+        <w:rPr>
+          <w14:ligatures w14:val="standard"/>
+        </w:rPr>
+        <w:t>Therefore</w:t>
+      </w:r>
+      <w:proofErr w:type="gramEnd"/>
+      <w:r>
+        <w:rPr>
+          <w14:ligatures w14:val="standard"/>
+        </w:rPr>
+        <w:t xml:space="preserve"> one can observe either an in-phase (acoustic) or an out-of-phase (optical) character of the modes, with respect to the precession of the in-plane magnetization components in adjacent </w:t>
+      </w:r>
+      <w:proofErr w:type="spellStart"/>
+      <w:r>
+        <w:rPr>
+          <w14:ligatures w14:val="standard"/>
+        </w:rPr>
+        <w:t>Py</w:t>
+      </w:r>
+      <w:proofErr w:type="spellEnd"/>
+      <w:r>
+        <w:rPr>
+          <w14:ligatures w14:val="standard"/>
+        </w:rPr>
+        <w:t xml:space="preserve"> and Co dots.</w:t>
       </w:r>
     </w:p>
     <w:p>
@@ -3559,7 +4425,23 @@
           <w:lang w:val="en-GB"/>
           <w14:ligatures w14:val="standard"/>
         </w:rPr>
-        <w:t xml:space="preserve"> DMM presents several advantages with respect to OOMMF for calculating the spectrum of magnetic eigenmodes for the following reasons: </w:t>
+        <w:t xml:space="preserve"> DMM presents several advantages with respect to OOMMF for calculating the spectrum of magnetic </w:t>
+      </w:r>
+      <w:proofErr w:type="spellStart"/>
+      <w:r>
+        <w:rPr>
+          <w:lang w:val="en-GB"/>
+          <w14:ligatures w14:val="standard"/>
+        </w:rPr>
+        <w:t>eigenmodes</w:t>
+      </w:r>
+      <w:proofErr w:type="spellEnd"/>
+      <w:r>
+        <w:rPr>
+          <w:lang w:val="en-GB"/>
+          <w14:ligatures w14:val="standard"/>
+        </w:rPr>
+        <w:t xml:space="preserve"> for the following reasons: </w:t>
       </w:r>
       <w:r>
         <w:rPr>
@@ -3589,7 +4471,23 @@
           <w:lang w:val="en-GB"/>
           <w14:ligatures w14:val="standard"/>
         </w:rPr>
-        <w:t xml:space="preserve"> A single calculation llows to determine the frequencies and eigenvectors of all spin-wave modes of any symmetry, </w:t>
+        <w:t xml:space="preserve"> A single calculation </w:t>
+      </w:r>
+      <w:proofErr w:type="spellStart"/>
+      <w:r>
+        <w:rPr>
+          <w:lang w:val="en-GB"/>
+          <w14:ligatures w14:val="standard"/>
+        </w:rPr>
+        <w:t>llows</w:t>
+      </w:r>
+      <w:proofErr w:type="spellEnd"/>
+      <w:r>
+        <w:rPr>
+          <w:lang w:val="en-GB"/>
+          <w14:ligatures w14:val="standard"/>
+        </w:rPr>
+        <w:t xml:space="preserve"> to determine the frequencies and eigenvectors of all spin-wave modes of any symmetry, </w:t>
       </w:r>
       <w:r>
         <w:rPr>
@@ -3662,7 +4560,35 @@
         <w:rPr>
           <w14:ligatures w14:val="standard"/>
         </w:rPr>
-        <w:t xml:space="preserve">This is a clear indication that both the Py and Co sub-elements are in a single domain state where Py and Co magnetizations are all oriented with their magnetic moment along the chain and field direction. At point </w:t>
+        <w:t xml:space="preserve">This is a clear indication that both the </w:t>
+      </w:r>
+      <w:proofErr w:type="spellStart"/>
+      <w:r>
+        <w:rPr>
+          <w14:ligatures w14:val="standard"/>
+        </w:rPr>
+        <w:t>Py</w:t>
+      </w:r>
+      <w:proofErr w:type="spellEnd"/>
+      <w:r>
+        <w:rPr>
+          <w14:ligatures w14:val="standard"/>
+        </w:rPr>
+        <w:t xml:space="preserve"> and Co sub-elements are in a single domain state where </w:t>
+      </w:r>
+      <w:proofErr w:type="spellStart"/>
+      <w:r>
+        <w:rPr>
+          <w14:ligatures w14:val="standard"/>
+        </w:rPr>
+        <w:t>Py</w:t>
+      </w:r>
+      <w:proofErr w:type="spellEnd"/>
+      <w:r>
+        <w:rPr>
+          <w14:ligatures w14:val="standard"/>
+        </w:rPr>
+        <w:t xml:space="preserve"> and Co magnetizations are all oriented with their magnetic moment along the chain and field direction. At point </w:t>
       </w:r>
       <w:r>
         <w:rPr>
@@ -3713,7 +4639,21 @@
         <w:rPr>
           <w14:ligatures w14:val="standard"/>
         </w:rPr>
-        <w:t xml:space="preserve">372 Oe) of the hysteresis loop, where the plateau is observed in the </w:t>
+        <w:t xml:space="preserve">372 </w:t>
+      </w:r>
+      <w:proofErr w:type="spellStart"/>
+      <w:r>
+        <w:rPr>
+          <w14:ligatures w14:val="standard"/>
+        </w:rPr>
+        <w:t>Oe</w:t>
+      </w:r>
+      <w:proofErr w:type="spellEnd"/>
+      <w:r>
+        <w:rPr>
+          <w14:ligatures w14:val="standard"/>
+        </w:rPr>
+        <w:t xml:space="preserve">) of the hysteresis loop, where the plateau is observed in the </w:t>
       </w:r>
       <w:r>
         <w:rPr>
@@ -3739,7 +4679,21 @@
         <w:rPr>
           <w14:ligatures w14:val="standard"/>
         </w:rPr>
-        <w:t xml:space="preserve"> loop, the dark and bright spots of the Py dots are reversed with respect to those of Co, accounting for an</w:t>
+        <w:t xml:space="preserve"> loop, the dark and bright spots of the </w:t>
+      </w:r>
+      <w:proofErr w:type="spellStart"/>
+      <w:r>
+        <w:rPr>
+          <w14:ligatures w14:val="standard"/>
+        </w:rPr>
+        <w:t>Py</w:t>
+      </w:r>
+      <w:proofErr w:type="spellEnd"/>
+      <w:r>
+        <w:rPr>
+          <w14:ligatures w14:val="standard"/>
+        </w:rPr>
+        <w:t xml:space="preserve"> dots are reversed with respect to those of Co, accounting for an</w:t>
       </w:r>
       <w:r>
         <w:rPr>
@@ -3761,6 +4715,7 @@
         <w:rPr>
           <w14:ligatures w14:val="standard"/>
         </w:rPr>
+        <w:lastRenderedPageBreak/>
         <w:t>3</w:t>
       </w:r>
       <w:r>
@@ -3788,7 +4743,6 @@
         <w:rPr>
           <w14:ligatures w14:val="standard"/>
         </w:rPr>
-        <w:lastRenderedPageBreak/>
         <w:t>3</w:t>
       </w:r>
       <w:r>
@@ -3876,7 +4830,35 @@
         <w:rPr>
           <w14:ligatures w14:val="standard"/>
         </w:rPr>
-        <w:t>, displays a two-step switching process due to the distinct magnetization reversal of the Py and Co sub-elements, characterized by a different coercivity. As the field is reduced from positive saturation (upper branch of the M-H loop), a 100% remanence is attained.</w:t>
+        <w:t xml:space="preserve">, displays a two-step switching process due to the distinct magnetization reversal of the </w:t>
+      </w:r>
+      <w:proofErr w:type="spellStart"/>
+      <w:r>
+        <w:rPr>
+          <w14:ligatures w14:val="standard"/>
+        </w:rPr>
+        <w:t>Py</w:t>
+      </w:r>
+      <w:proofErr w:type="spellEnd"/>
+      <w:r>
+        <w:rPr>
+          <w14:ligatures w14:val="standard"/>
+        </w:rPr>
+        <w:t xml:space="preserve"> and Co sub-elements, characterized by a different </w:t>
+      </w:r>
+      <w:proofErr w:type="spellStart"/>
+      <w:r>
+        <w:rPr>
+          <w14:ligatures w14:val="standard"/>
+        </w:rPr>
+        <w:t>coercivity</w:t>
+      </w:r>
+      <w:proofErr w:type="spellEnd"/>
+      <w:r>
+        <w:rPr>
+          <w14:ligatures w14:val="standard"/>
+        </w:rPr>
+        <w:t>. As the field is reduced from positive saturation (upper branch of the M-H loop), a 100% remanence is attained.</w:t>
       </w:r>
       <w:r>
         <w:rPr>
@@ -3909,7 +4891,21 @@
         <w:rPr>
           <w14:ligatures w14:val="standard"/>
         </w:rPr>
-        <w:t xml:space="preserve">To directly visualize the evolution of the magnetization in the Py and Co subunits of our bi-component dots during the reversal process, we performed a field-dependent MFM analysis whose main results are reported in </w:t>
+        <w:t xml:space="preserve">To directly visualize the evolution of the magnetization in the </w:t>
+      </w:r>
+      <w:proofErr w:type="spellStart"/>
+      <w:r>
+        <w:rPr>
+          <w14:ligatures w14:val="standard"/>
+        </w:rPr>
+        <w:t>Py</w:t>
+      </w:r>
+      <w:proofErr w:type="spellEnd"/>
+      <w:r>
+        <w:rPr>
+          <w14:ligatures w14:val="standard"/>
+        </w:rPr>
+        <w:t xml:space="preserve"> and Co subunits of our bi-component dots during the reversal process, we performed a field-dependent MFM analysis whose main results are reported in </w:t>
       </w:r>
       <w:hyperlink w:anchor="fig2" w:history="1">
         <w:r>
@@ -3970,7 +4966,21 @@
         <w:rPr>
           <w14:ligatures w14:val="standard"/>
         </w:rPr>
-        <w:t>800 Oe, not shown here) and at remanence (</w:t>
+        <w:t xml:space="preserve">800 </w:t>
+      </w:r>
+      <w:proofErr w:type="spellStart"/>
+      <w:r>
+        <w:rPr>
+          <w14:ligatures w14:val="standard"/>
+        </w:rPr>
+        <w:t>Oe</w:t>
+      </w:r>
+      <w:proofErr w:type="spellEnd"/>
+      <w:r>
+        <w:rPr>
+          <w14:ligatures w14:val="standard"/>
+        </w:rPr>
+        <w:t>, not shown here) and at remanence (</w:t>
       </w:r>
       <w:r>
         <w:rPr>
@@ -4003,7 +5013,15 @@
         <w:t>), the structures are characterized by</w:t>
       </w:r>
       <w:r>
-        <w:t xml:space="preserve"> a strong dipolar contrast due to the stray fields emanated from both the Py and Co dots</w:t>
+        <w:t xml:space="preserve"> a strong dipolar contrast due to the stray fields emanated from both the </w:t>
+      </w:r>
+      <w:proofErr w:type="spellStart"/>
+      <w:r>
+        <w:t>Py</w:t>
+      </w:r>
+      <w:proofErr w:type="spellEnd"/>
+      <w:r>
+        <w:t xml:space="preserve"> and Co dots</w:t>
       </w:r>
       <w:r>
         <w:rPr>
@@ -4025,7 +5043,35 @@
         <w:rPr>
           <w14:ligatures w14:val="standard"/>
         </w:rPr>
-        <w:t xml:space="preserve">This is a clear indication that both the Py and Co sub-elements are in a single domain state where Py and Co magnetizations are all oriented with their magnetic moment along the chain and field direction. At point </w:t>
+        <w:t xml:space="preserve">This is a clear indication that both the </w:t>
+      </w:r>
+      <w:proofErr w:type="spellStart"/>
+      <w:r>
+        <w:rPr>
+          <w14:ligatures w14:val="standard"/>
+        </w:rPr>
+        <w:t>Py</w:t>
+      </w:r>
+      <w:proofErr w:type="spellEnd"/>
+      <w:r>
+        <w:rPr>
+          <w14:ligatures w14:val="standard"/>
+        </w:rPr>
+        <w:t xml:space="preserve"> and Co sub-elements are in a single domain state where </w:t>
+      </w:r>
+      <w:proofErr w:type="spellStart"/>
+      <w:r>
+        <w:rPr>
+          <w14:ligatures w14:val="standard"/>
+        </w:rPr>
+        <w:t>Py</w:t>
+      </w:r>
+      <w:proofErr w:type="spellEnd"/>
+      <w:r>
+        <w:rPr>
+          <w14:ligatures w14:val="standard"/>
+        </w:rPr>
+        <w:t xml:space="preserve"> and Co magnetizations are all oriented with their magnetic moment along the chain and field direction. At point </w:t>
       </w:r>
       <w:r>
         <w:rPr>
@@ -4077,7 +5123,21 @@
         <w:rPr>
           <w14:ligatures w14:val="standard"/>
         </w:rPr>
-        <w:t xml:space="preserve">372 Oe) of the hysteresis loop, where the plateau is observed in the </w:t>
+        <w:t xml:space="preserve">372 </w:t>
+      </w:r>
+      <w:proofErr w:type="spellStart"/>
+      <w:r>
+        <w:rPr>
+          <w14:ligatures w14:val="standard"/>
+        </w:rPr>
+        <w:t>Oe</w:t>
+      </w:r>
+      <w:proofErr w:type="spellEnd"/>
+      <w:r>
+        <w:rPr>
+          <w14:ligatures w14:val="standard"/>
+        </w:rPr>
+        <w:t xml:space="preserve">) of the hysteresis loop, where the plateau is observed in the </w:t>
       </w:r>
       <w:r>
         <w:rPr>
@@ -4103,7 +5163,21 @@
         <w:rPr>
           <w14:ligatures w14:val="standard"/>
         </w:rPr>
-        <w:t xml:space="preserve"> loop, the dark and bright spots of the Py dots are reversed with respect to those of Co, accounting for an</w:t>
+        <w:t xml:space="preserve"> loop, the dark and bright spots of the </w:t>
+      </w:r>
+      <w:proofErr w:type="spellStart"/>
+      <w:r>
+        <w:rPr>
+          <w14:ligatures w14:val="standard"/>
+        </w:rPr>
+        <w:t>Py</w:t>
+      </w:r>
+      <w:proofErr w:type="spellEnd"/>
+      <w:r>
+        <w:rPr>
+          <w14:ligatures w14:val="standard"/>
+        </w:rPr>
+        <w:t xml:space="preserve"> dots are reversed with respect to those of Co, accounting for an</w:t>
       </w:r>
       <w:r>
         <w:rPr>
@@ -4193,7 +5267,35 @@
         <w:rPr>
           <w14:ligatures w14:val="standard"/>
         </w:rPr>
-        <w:t xml:space="preserve">770 Oe) the magnetization reversal is completed and the magnetization of the two adjacent sub-elements are saturated in the negative direction. The ground state remains unchanged when the field is now reduced to zero, i.e. remanent state coming from negative saturation, as confirmed by the MFM image taken at point </w:t>
+        <w:t xml:space="preserve">770 </w:t>
+      </w:r>
+      <w:proofErr w:type="spellStart"/>
+      <w:r>
+        <w:rPr>
+          <w14:ligatures w14:val="standard"/>
+        </w:rPr>
+        <w:t>Oe</w:t>
+      </w:r>
+      <w:proofErr w:type="spellEnd"/>
+      <w:r>
+        <w:rPr>
+          <w14:ligatures w14:val="standard"/>
+        </w:rPr>
+        <w:t xml:space="preserve">) the magnetization reversal is completed and the magnetization of the two adjacent sub-elements are saturated in the negative direction. The ground state remains unchanged when the field is now reduced to zero, i.e. </w:t>
+      </w:r>
+      <w:proofErr w:type="spellStart"/>
+      <w:r>
+        <w:rPr>
+          <w14:ligatures w14:val="standard"/>
+        </w:rPr>
+        <w:t>remanent</w:t>
+      </w:r>
+      <w:proofErr w:type="spellEnd"/>
+      <w:r>
+        <w:rPr>
+          <w14:ligatures w14:val="standard"/>
+        </w:rPr>
+        <w:t xml:space="preserve"> state coming from negative saturation, as confirmed by the MFM image taken at point </w:t>
       </w:r>
       <w:r>
         <w:rPr>
@@ -4269,7 +5371,21 @@
         <w:rPr>
           <w14:ligatures w14:val="standard"/>
         </w:rPr>
-        <w:t xml:space="preserve">500 Oe, the applied field is increased in the positive direction. The MFM image taken at point </w:t>
+        <w:t xml:space="preserve">500 </w:t>
+      </w:r>
+      <w:proofErr w:type="spellStart"/>
+      <w:r>
+        <w:rPr>
+          <w14:ligatures w14:val="standard"/>
+        </w:rPr>
+        <w:t>Oe</w:t>
+      </w:r>
+      <w:proofErr w:type="spellEnd"/>
+      <w:r>
+        <w:rPr>
+          <w14:ligatures w14:val="standard"/>
+        </w:rPr>
+        <w:t xml:space="preserve">, the applied field is increased in the positive direction. The MFM image taken at point </w:t>
       </w:r>
       <w:r>
         <w:rPr>
@@ -4299,7 +5415,21 @@
         <w:rPr>
           <w14:ligatures w14:val="standard"/>
         </w:rPr>
-        <w:t>, remanent state of the minor loop (</w:t>
+        <w:t xml:space="preserve">, </w:t>
+      </w:r>
+      <w:proofErr w:type="spellStart"/>
+      <w:r>
+        <w:rPr>
+          <w14:ligatures w14:val="standard"/>
+        </w:rPr>
+        <w:t>remanent</w:t>
+      </w:r>
+      <w:proofErr w:type="spellEnd"/>
+      <w:r>
+        <w:rPr>
+          <w14:ligatures w14:val="standard"/>
+        </w:rPr>
+        <w:t xml:space="preserve"> state of the minor loop (</w:t>
       </w:r>
       <w:r>
         <w:rPr>
@@ -4343,7 +5473,49 @@
         <w:rPr>
           <w14:ligatures w14:val="standard"/>
         </w:rPr>
-        <w:t>300 Oe where the Py magnetization reverses its orientation and returns to be aligned with that of Co dots. On the basis of the above MFM investigation, one can say that the structures are always in a single domain state, while the relative magnetization orientation between the adjacent Py and Co elements depends on both the field value and the sample history.</w:t>
+        <w:t xml:space="preserve">300 </w:t>
+      </w:r>
+      <w:proofErr w:type="spellStart"/>
+      <w:r>
+        <w:rPr>
+          <w14:ligatures w14:val="standard"/>
+        </w:rPr>
+        <w:t>Oe</w:t>
+      </w:r>
+      <w:proofErr w:type="spellEnd"/>
+      <w:r>
+        <w:rPr>
+          <w14:ligatures w14:val="standard"/>
+        </w:rPr>
+        <w:t xml:space="preserve"> where the </w:t>
+      </w:r>
+      <w:proofErr w:type="spellStart"/>
+      <w:r>
+        <w:rPr>
+          <w14:ligatures w14:val="standard"/>
+        </w:rPr>
+        <w:t>Py</w:t>
+      </w:r>
+      <w:proofErr w:type="spellEnd"/>
+      <w:r>
+        <w:rPr>
+          <w14:ligatures w14:val="standard"/>
+        </w:rPr>
+        <w:t xml:space="preserve"> magnetization reverses its orientation and returns to be aligned with that of Co dots. On the basis of the above MFM investigation, one can say that the structures are always in a single domain state, while the relative magnetization orientation between the adjacent </w:t>
+      </w:r>
+      <w:proofErr w:type="spellStart"/>
+      <w:r>
+        <w:rPr>
+          <w14:ligatures w14:val="standard"/>
+        </w:rPr>
+        <w:t>Py</w:t>
+      </w:r>
+      <w:proofErr w:type="spellEnd"/>
+      <w:r>
+        <w:rPr>
+          <w14:ligatures w14:val="standard"/>
+        </w:rPr>
+        <w:t xml:space="preserve"> and Co elements depends on both the field value and the sample history.</w:t>
       </w:r>
     </w:p>
     <w:p>
@@ -4476,7 +5648,22 @@
         <w:rPr>
           <w14:ligatures w14:val="standard"/>
         </w:rPr>
-        <w:t xml:space="preserve">0 Oe in the </w:t>
+        <w:t xml:space="preserve">0 </w:t>
+      </w:r>
+      <w:proofErr w:type="spellStart"/>
+      <w:r>
+        <w:rPr>
+          <w14:ligatures w14:val="standard"/>
+        </w:rPr>
+        <w:lastRenderedPageBreak/>
+        <w:t>Oe</w:t>
+      </w:r>
+      <w:proofErr w:type="spellEnd"/>
+      <w:r>
+        <w:rPr>
+          <w14:ligatures w14:val="standard"/>
+        </w:rPr>
+        <w:t xml:space="preserve"> in the </w:t>
       </w:r>
       <w:hyperlink w:anchor="fig3" w:history="1">
         <w:r>
@@ -4499,14 +5686,7 @@
         <w:rPr>
           <w14:ligatures w14:val="standard"/>
         </w:rPr>
-        <w:t xml:space="preserve">inset, and their field evolution analyzed over the whole field range investigated. The detected modes are identified </w:t>
-      </w:r>
-      <w:r>
-        <w:rPr>
-          <w14:ligatures w14:val="standard"/>
-        </w:rPr>
-        <w:lastRenderedPageBreak/>
-        <w:t xml:space="preserve">and labeled on the basis of their calculated spatial profiles, shown in </w:t>
+        <w:t xml:space="preserve">inset, and their field evolution analyzed over the whole field range investigated. The detected modes are identified and labeled on the basis of their calculated spatial profiles, shown in </w:t>
       </w:r>
       <w:hyperlink w:anchor="fig4" w:history="1">
         <w:r>
@@ -4574,7 +5754,23 @@
           <w:color w:val="000000"/>
           <w14:ligatures w14:val="standard"/>
         </w:rPr>
-        <w:t>500 Oe.</w:t>
+        <w:t xml:space="preserve">500 </w:t>
+      </w:r>
+      <w:proofErr w:type="spellStart"/>
+      <w:r>
+        <w:rPr>
+          <w:color w:val="000000"/>
+          <w14:ligatures w14:val="standard"/>
+        </w:rPr>
+        <w:t>Oe</w:t>
+      </w:r>
+      <w:proofErr w:type="spellEnd"/>
+      <w:r>
+        <w:rPr>
+          <w:color w:val="000000"/>
+          <w14:ligatures w14:val="standard"/>
+        </w:rPr>
+        <w:t>.</w:t>
       </w:r>
     </w:p>
     <w:p>
@@ -4588,7 +5784,63 @@
         <w:rPr>
           <w14:ligatures w14:val="standard"/>
         </w:rPr>
-        <w:t>They exhibit marked localization into either the Co or the Py dots, as stated at the end of the previous Section, were it was introduced the labelling notation containing the dominant localization region (either Py or Co) and the spatial symmetry (EM, F, DE, etc).</w:t>
+        <w:t xml:space="preserve">They exhibit marked localization into either the Co or the </w:t>
+      </w:r>
+      <w:proofErr w:type="spellStart"/>
+      <w:r>
+        <w:rPr>
+          <w14:ligatures w14:val="standard"/>
+        </w:rPr>
+        <w:t>Py</w:t>
+      </w:r>
+      <w:proofErr w:type="spellEnd"/>
+      <w:r>
+        <w:rPr>
+          <w14:ligatures w14:val="standard"/>
+        </w:rPr>
+        <w:t xml:space="preserve"> dots, as stated at the end of the previous Section, </w:t>
+      </w:r>
+      <w:proofErr w:type="spellStart"/>
+      <w:r>
+        <w:rPr>
+          <w14:ligatures w14:val="standard"/>
+        </w:rPr>
+        <w:t>were</w:t>
+      </w:r>
+      <w:proofErr w:type="spellEnd"/>
+      <w:r>
+        <w:rPr>
+          <w14:ligatures w14:val="standard"/>
+        </w:rPr>
+        <w:t xml:space="preserve"> it was introduced the labelling notation containing the dominant localization region (either </w:t>
+      </w:r>
+      <w:proofErr w:type="spellStart"/>
+      <w:r>
+        <w:rPr>
+          <w14:ligatures w14:val="standard"/>
+        </w:rPr>
+        <w:t>Py</w:t>
+      </w:r>
+      <w:proofErr w:type="spellEnd"/>
+      <w:r>
+        <w:rPr>
+          <w14:ligatures w14:val="standard"/>
+        </w:rPr>
+        <w:t xml:space="preserve"> or Co) and the spatial symmetry (EM, F, DE, </w:t>
+      </w:r>
+      <w:proofErr w:type="spellStart"/>
+      <w:r>
+        <w:rPr>
+          <w14:ligatures w14:val="standard"/>
+        </w:rPr>
+        <w:t>etc</w:t>
+      </w:r>
+      <w:proofErr w:type="spellEnd"/>
+      <w:r>
+        <w:rPr>
+          <w14:ligatures w14:val="standard"/>
+        </w:rPr>
+        <w:t>).</w:t>
       </w:r>
     </w:p>
     <w:p>
@@ -4619,8 +5871,58 @@
         <w:rPr>
           <w14:ligatures w14:val="standard"/>
         </w:rPr>
-        <w:t>), we identified in the P state the two modes at lowest frequencies as the EM(Py) and the F(Py), with a very small spin precession amplitude into the Co dot. This is because for this material we are below the frequency threshold for the existence of spin waves. A similar effect has been observed in periodic array of alternating Permalloy and Co nanostripes</w:t>
-      </w:r>
+        <w:t>), we identified in the P state the two modes at lowest frequencies as the EM(</w:t>
+      </w:r>
+      <w:proofErr w:type="spellStart"/>
+      <w:r>
+        <w:rPr>
+          <w14:ligatures w14:val="standard"/>
+        </w:rPr>
+        <w:t>Py</w:t>
+      </w:r>
+      <w:proofErr w:type="spellEnd"/>
+      <w:r>
+        <w:rPr>
+          <w14:ligatures w14:val="standard"/>
+        </w:rPr>
+        <w:t>) and the F(</w:t>
+      </w:r>
+      <w:proofErr w:type="spellStart"/>
+      <w:r>
+        <w:rPr>
+          <w14:ligatures w14:val="standard"/>
+        </w:rPr>
+        <w:t>Py</w:t>
+      </w:r>
+      <w:proofErr w:type="spellEnd"/>
+      <w:r>
+        <w:rPr>
+          <w14:ligatures w14:val="standard"/>
+        </w:rPr>
+        <w:t xml:space="preserve">), with a very small spin precession amplitude into the Co dot. This is because for this material we are below the frequency threshold for the existence of spin waves. A similar effect has been observed in periodic array of alternating </w:t>
+      </w:r>
+      <w:proofErr w:type="spellStart"/>
+      <w:r>
+        <w:rPr>
+          <w14:ligatures w14:val="standard"/>
+        </w:rPr>
+        <w:t>Permalloy</w:t>
+      </w:r>
+      <w:proofErr w:type="spellEnd"/>
+      <w:r>
+        <w:rPr>
+          <w14:ligatures w14:val="standard"/>
+        </w:rPr>
+        <w:t xml:space="preserve"> and Co </w:t>
+      </w:r>
+      <w:proofErr w:type="spellStart"/>
+      <w:r>
+        <w:rPr>
+          <w14:ligatures w14:val="standard"/>
+        </w:rPr>
+        <w:t>nanostripes</w:t>
+      </w:r>
+      <w:proofErr w:type="spellEnd"/>
     </w:p>
     <w:p>
       <w:pPr>
@@ -4646,7 +5948,15 @@
         <w:t xml:space="preserve"> </w:t>
       </w:r>
       <w:r>
-        <w:t>Interestingly, the frequency slope of modes localized into the Co dots is larger than that of Py modes, due to</w:t>
+        <w:t xml:space="preserve">Interestingly, the frequency slope of modes localized into the Co dots is larger than that of </w:t>
+      </w:r>
+      <w:proofErr w:type="spellStart"/>
+      <w:r>
+        <w:t>Py</w:t>
+      </w:r>
+      <w:proofErr w:type="spellEnd"/>
+      <w:r>
+        <w:t xml:space="preserve"> modes, due to</w:t>
       </w:r>
       <w:r>
         <w:rPr>
@@ -4676,7 +5986,23 @@
           <w:color w:val="000000"/>
           <w14:ligatures w14:val="standard"/>
         </w:rPr>
-        <w:t>) even if some discrepancies are observed for the frequency of the EM and 1DE (Py) modes.</w:t>
+        <w:t>) even if some discrepancies are observed for the frequency of the EM and 1DE (</w:t>
+      </w:r>
+      <w:proofErr w:type="spellStart"/>
+      <w:r>
+        <w:rPr>
+          <w:color w:val="000000"/>
+          <w14:ligatures w14:val="standard"/>
+        </w:rPr>
+        <w:t>Py</w:t>
+      </w:r>
+      <w:proofErr w:type="spellEnd"/>
+      <w:r>
+        <w:rPr>
+          <w:color w:val="000000"/>
+          <w14:ligatures w14:val="standard"/>
+        </w:rPr>
+        <w:t>) modes.</w:t>
       </w:r>
     </w:p>
     <w:p>
@@ -4713,7 +6039,21 @@
         <w:rPr>
           <w14:ligatures w14:val="standard"/>
         </w:rPr>
-        <w:t xml:space="preserve">Here one can see that the only mode which is purely localized in one dot is the EM of Co, because now it is sub-threshold for Py. A further reduction of </w:t>
+        <w:t xml:space="preserve">Here one can see that the only mode which is purely localized in one dot is the EM of Co, because now it is sub-threshold for </w:t>
+      </w:r>
+      <w:proofErr w:type="spellStart"/>
+      <w:r>
+        <w:rPr>
+          <w14:ligatures w14:val="standard"/>
+        </w:rPr>
+        <w:t>Py</w:t>
+      </w:r>
+      <w:proofErr w:type="spellEnd"/>
+      <w:r>
+        <w:rPr>
+          <w14:ligatures w14:val="standard"/>
+        </w:rPr>
+        <w:t xml:space="preserve">. A further reduction of </w:t>
       </w:r>
       <w:r>
         <w:rPr>
@@ -4743,6 +6083,7 @@
           <w14:ligatures w14:val="standard"/>
         </w:rPr>
       </w:pPr>
+      <w:proofErr w:type="gramStart"/>
       <w:r>
         <w:rPr>
           <w14:ligatures w14:val="standard"/>
@@ -4753,14 +6094,37 @@
         <w:rPr>
           <w14:ligatures w14:val="standard"/>
         </w:rPr>
-        <w:t xml:space="preserve">gain </w:t>
+        <w:t>gain</w:t>
+      </w:r>
+      <w:proofErr w:type="gramEnd"/>
+      <w:r>
+        <w:rPr>
+          <w14:ligatures w14:val="standard"/>
+        </w:rPr>
+        <w:t xml:space="preserve"> </w:t>
       </w:r>
       <w:r>
         <w:rPr>
           <w:color w:val="000000"/>
           <w14:ligatures w14:val="standard"/>
         </w:rPr>
-        <w:t>as a function of the applied field. In this field range the frequencies of modes in the Py dots monotonously increase in a way similar to that measured in the P state for positive field values while an abrupt chan</w:t>
+        <w:t xml:space="preserve">as a function of the applied field. In this field range the frequencies of modes in the </w:t>
+      </w:r>
+      <w:proofErr w:type="spellStart"/>
+      <w:r>
+        <w:rPr>
+          <w:color w:val="000000"/>
+          <w14:ligatures w14:val="standard"/>
+        </w:rPr>
+        <w:t>Py</w:t>
+      </w:r>
+      <w:proofErr w:type="spellEnd"/>
+      <w:r>
+        <w:rPr>
+          <w:color w:val="000000"/>
+          <w14:ligatures w14:val="standard"/>
+        </w:rPr>
+        <w:t xml:space="preserve"> dots monotonously increase in a way similar to that measured in the P state for positive field values while an abrupt chan</w:t>
       </w:r>
       <w:r>
         <w:rPr>
@@ -4793,7 +6157,21 @@
         <w:rPr>
           <w14:ligatures w14:val="standard"/>
         </w:rPr>
-        <w:t xml:space="preserve">300 Oe and comes back towards positive applied fields, BLS measurements can be performed following the minor hysteresis loop. This method permits to study, for example, the magnetization dynamics at remanence (without any external applied magnetic field) when the system is in the AP state (see MFM image </w:t>
+        <w:t xml:space="preserve">300 </w:t>
+      </w:r>
+      <w:proofErr w:type="spellStart"/>
+      <w:r>
+        <w:rPr>
+          <w14:ligatures w14:val="standard"/>
+        </w:rPr>
+        <w:t>Oe</w:t>
+      </w:r>
+      <w:proofErr w:type="spellEnd"/>
+      <w:r>
+        <w:rPr>
+          <w14:ligatures w14:val="standard"/>
+        </w:rPr>
+        <w:t xml:space="preserve"> and comes back towards positive applied fields, BLS measurements can be performed following the minor hysteresis loop. This method permits to study, for example, the magnetization dynamics at remanence (without any external applied magnetic field) when the system is in the AP state (see MFM image </w:t>
       </w:r>
       <w:r>
         <w:rPr>
@@ -4889,14 +6267,28 @@
         <w:rPr>
           <w14:ligatures w14:val="standard"/>
         </w:rPr>
-        <w:t xml:space="preserve">. It is evident that modes with negative frequency slope are modes </w:t>
+        <w:t xml:space="preserve">. </w:t>
       </w:r>
       <w:r>
         <w:rPr>
           <w14:ligatures w14:val="standard"/>
         </w:rPr>
         <w:lastRenderedPageBreak/>
-        <w:t>localized into the Py dot (EM, F and 1DE) while the two with positive slope are the F(Co) and the EM(Co) modes.</w:t>
+        <w:t xml:space="preserve">It is evident that modes with negative frequency slope are modes localized into the </w:t>
+      </w:r>
+      <w:proofErr w:type="spellStart"/>
+      <w:r>
+        <w:rPr>
+          <w14:ligatures w14:val="standard"/>
+        </w:rPr>
+        <w:t>Py</w:t>
+      </w:r>
+      <w:proofErr w:type="spellEnd"/>
+      <w:r>
+        <w:rPr>
+          <w14:ligatures w14:val="standard"/>
+        </w:rPr>
+        <w:t xml:space="preserve"> dot (EM, F and 1DE) while the two with positive slope are the F(Co) and the EM(Co) modes.</w:t>
       </w:r>
     </w:p>
     <w:p>
@@ -5065,7 +6457,21 @@
         <w:rPr>
           <w14:ligatures w14:val="standard"/>
         </w:rPr>
-        <w:t xml:space="preserve"> is that the frequency values of the eigenmodes are not the same at </w:t>
+        <w:t xml:space="preserve"> is that the frequency values of the </w:t>
+      </w:r>
+      <w:proofErr w:type="spellStart"/>
+      <w:r>
+        <w:rPr>
+          <w14:ligatures w14:val="standard"/>
+        </w:rPr>
+        <w:t>eigenmodes</w:t>
+      </w:r>
+      <w:proofErr w:type="spellEnd"/>
+      <w:r>
+        <w:rPr>
+          <w14:ligatures w14:val="standard"/>
+        </w:rPr>
+        <w:t xml:space="preserve"> are not the same at </w:t>
       </w:r>
       <w:r>
         <w:rPr>
@@ -5078,7 +6484,21 @@
         <w:rPr>
           <w14:ligatures w14:val="standard"/>
         </w:rPr>
-        <w:t xml:space="preserve">500 Oe and at </w:t>
+        <w:t xml:space="preserve">500 </w:t>
+      </w:r>
+      <w:proofErr w:type="spellStart"/>
+      <w:r>
+        <w:rPr>
+          <w14:ligatures w14:val="standard"/>
+        </w:rPr>
+        <w:t>Oe</w:t>
+      </w:r>
+      <w:proofErr w:type="spellEnd"/>
+      <w:r>
+        <w:rPr>
+          <w14:ligatures w14:val="standard"/>
+        </w:rPr>
+        <w:t xml:space="preserve"> and at </w:t>
       </w:r>
       <w:r>
         <w:rPr>
@@ -5090,7 +6510,49 @@
         <w:rPr>
           <w14:ligatures w14:val="standard"/>
         </w:rPr>
-        <w:t>500 Oe. This is expected for modes localized into the Co elements, since the external field is either parallel or antiparallel to their magnetization. However, for those mode localized into the Py sub-element</w:t>
+        <w:t xml:space="preserve">500 </w:t>
+      </w:r>
+      <w:proofErr w:type="spellStart"/>
+      <w:r>
+        <w:rPr>
+          <w14:ligatures w14:val="standard"/>
+        </w:rPr>
+        <w:t>Oe</w:t>
+      </w:r>
+      <w:proofErr w:type="spellEnd"/>
+      <w:r>
+        <w:rPr>
+          <w14:ligatures w14:val="standard"/>
+        </w:rPr>
+        <w:t xml:space="preserve">. This is expected for modes localized into the Co elements, since the external field is either parallel or antiparallel to their magnetization. However, for </w:t>
+      </w:r>
+      <w:proofErr w:type="gramStart"/>
+      <w:r>
+        <w:rPr>
+          <w14:ligatures w14:val="standard"/>
+        </w:rPr>
+        <w:t>those mode</w:t>
+      </w:r>
+      <w:proofErr w:type="gramEnd"/>
+      <w:r>
+        <w:rPr>
+          <w14:ligatures w14:val="standard"/>
+        </w:rPr>
+        <w:t xml:space="preserve"> localized into the </w:t>
+      </w:r>
+      <w:proofErr w:type="spellStart"/>
+      <w:r>
+        <w:rPr>
+          <w14:ligatures w14:val="standard"/>
+        </w:rPr>
+        <w:t>Py</w:t>
+      </w:r>
+      <w:proofErr w:type="spellEnd"/>
+      <w:r>
+        <w:rPr>
+          <w14:ligatures w14:val="standard"/>
+        </w:rPr>
+        <w:t xml:space="preserve"> sub-element</w:t>
       </w:r>
       <w:r>
         <w:rPr>
@@ -5102,7 +6564,21 @@
         <w:rPr>
           <w14:ligatures w14:val="standard"/>
         </w:rPr>
-        <w:t xml:space="preserve">ne could have predicted to find the same frequency values at ±500 Oe, unless the dipolar coupling arising from the adjacent Co dot plays a significant role. In fact, as seen in </w:t>
+        <w:t xml:space="preserve">ne could have predicted to find the same frequency values at ±500 </w:t>
+      </w:r>
+      <w:proofErr w:type="spellStart"/>
+      <w:r>
+        <w:rPr>
+          <w14:ligatures w14:val="standard"/>
+        </w:rPr>
+        <w:t>Oe</w:t>
+      </w:r>
+      <w:proofErr w:type="spellEnd"/>
+      <w:r>
+        <w:rPr>
+          <w14:ligatures w14:val="standard"/>
+        </w:rPr>
+        <w:t xml:space="preserve">, unless the dipolar coupling arising from the adjacent Co dot plays a significant role. In fact, as seen in </w:t>
       </w:r>
       <w:hyperlink w:anchor="fig3" w:history="1">
         <w:r>
@@ -5181,7 +6657,77 @@
         <w:rPr>
           <w14:ligatures w14:val="standard"/>
         </w:rPr>
-        <w:t>500 Oe, the frequencies of EM(Py) and 1DE(Py) modes increase by about 0.2 GHz and 0.6 GHz, respectively, while that of F(Py) decreases by 0.25 GHz. The reason of this complex behavior will be addressed in the following, analyzing the interplay of both static and dynamic dipolar coupling between the adjacent Py and Co dots</w:t>
+        <w:t xml:space="preserve">500 </w:t>
+      </w:r>
+      <w:proofErr w:type="spellStart"/>
+      <w:r>
+        <w:rPr>
+          <w14:ligatures w14:val="standard"/>
+        </w:rPr>
+        <w:t>Oe</w:t>
+      </w:r>
+      <w:proofErr w:type="spellEnd"/>
+      <w:r>
+        <w:rPr>
+          <w14:ligatures w14:val="standard"/>
+        </w:rPr>
+        <w:t>, the frequencies of EM(</w:t>
+      </w:r>
+      <w:proofErr w:type="spellStart"/>
+      <w:r>
+        <w:rPr>
+          <w14:ligatures w14:val="standard"/>
+        </w:rPr>
+        <w:t>Py</w:t>
+      </w:r>
+      <w:proofErr w:type="spellEnd"/>
+      <w:r>
+        <w:rPr>
+          <w14:ligatures w14:val="standard"/>
+        </w:rPr>
+        <w:t>) and 1DE(</w:t>
+      </w:r>
+      <w:proofErr w:type="spellStart"/>
+      <w:r>
+        <w:rPr>
+          <w14:ligatures w14:val="standard"/>
+        </w:rPr>
+        <w:t>Py</w:t>
+      </w:r>
+      <w:proofErr w:type="spellEnd"/>
+      <w:r>
+        <w:rPr>
+          <w14:ligatures w14:val="standard"/>
+        </w:rPr>
+        <w:t>) modes increase by about 0.2 GHz and 0.6 GHz, respectively, while that of F(</w:t>
+      </w:r>
+      <w:proofErr w:type="spellStart"/>
+      <w:r>
+        <w:rPr>
+          <w14:ligatures w14:val="standard"/>
+        </w:rPr>
+        <w:t>Py</w:t>
+      </w:r>
+      <w:proofErr w:type="spellEnd"/>
+      <w:r>
+        <w:rPr>
+          <w14:ligatures w14:val="standard"/>
+        </w:rPr>
+        <w:t xml:space="preserve">) decreases by 0.25 GHz. The reason of this complex behavior will be addressed in the following, analyzing the interplay of both static and dynamic dipolar coupling between the adjacent </w:t>
+      </w:r>
+      <w:proofErr w:type="spellStart"/>
+      <w:r>
+        <w:rPr>
+          <w14:ligatures w14:val="standard"/>
+        </w:rPr>
+        <w:t>Py</w:t>
+      </w:r>
+      <w:proofErr w:type="spellEnd"/>
+      <w:r>
+        <w:rPr>
+          <w14:ligatures w14:val="standard"/>
+        </w:rPr>
+        <w:t xml:space="preserve"> and Co dots</w:t>
       </w:r>
       <w:r>
         <w:rPr>
@@ -5216,7 +6762,35 @@
         <w:rPr>
           <w14:ligatures w14:val="standard"/>
         </w:rPr>
-        <w:t>This is a clear indication that both the Py and Co sub-elements are in a single domain state where Py and Co magnetizations are all oriented with their magnetic moment along the chain and field direction.</w:t>
+        <w:t xml:space="preserve">This is a clear indication that both the </w:t>
+      </w:r>
+      <w:proofErr w:type="spellStart"/>
+      <w:r>
+        <w:rPr>
+          <w14:ligatures w14:val="standard"/>
+        </w:rPr>
+        <w:t>Py</w:t>
+      </w:r>
+      <w:proofErr w:type="spellEnd"/>
+      <w:r>
+        <w:rPr>
+          <w14:ligatures w14:val="standard"/>
+        </w:rPr>
+        <w:t xml:space="preserve"> and Co sub-elements are in a single domain state where </w:t>
+      </w:r>
+      <w:proofErr w:type="spellStart"/>
+      <w:r>
+        <w:rPr>
+          <w14:ligatures w14:val="standard"/>
+        </w:rPr>
+        <w:t>Py</w:t>
+      </w:r>
+      <w:proofErr w:type="spellEnd"/>
+      <w:r>
+        <w:rPr>
+          <w14:ligatures w14:val="standard"/>
+        </w:rPr>
+        <w:t xml:space="preserve"> and Co magnetizations are all oriented with their magnetic moment along the chain and field direction.</w:t>
       </w:r>
     </w:p>
     <w:p>
@@ -5252,7 +6826,21 @@
         <w:rPr>
           <w14:ligatures w14:val="standard"/>
         </w:rPr>
-        <w:t xml:space="preserve">the calculated frequencies of the most representative eigenmodes at </w:t>
+        <w:t xml:space="preserve">the calculated frequencies of the most representative </w:t>
+      </w:r>
+      <w:proofErr w:type="spellStart"/>
+      <w:r>
+        <w:rPr>
+          <w14:ligatures w14:val="standard"/>
+        </w:rPr>
+        <w:t>eigenmodes</w:t>
+      </w:r>
+      <w:proofErr w:type="spellEnd"/>
+      <w:r>
+        <w:rPr>
+          <w14:ligatures w14:val="standard"/>
+        </w:rPr>
+        <w:t xml:space="preserve"> at </w:t>
       </w:r>
       <w:r>
         <w:rPr>
@@ -5264,7 +6852,49 @@
         <w:rPr>
           <w14:ligatures w14:val="standard"/>
         </w:rPr>
-        <w:t>500 Oe (FM state) and – 500 Oe (AP state) are plotted as a function of the gap size d between the Py and Co sub units (please remind that in the real sample studied here, d</w:t>
+        <w:t xml:space="preserve">500 </w:t>
+      </w:r>
+      <w:proofErr w:type="spellStart"/>
+      <w:r>
+        <w:rPr>
+          <w14:ligatures w14:val="standard"/>
+        </w:rPr>
+        <w:t>Oe</w:t>
+      </w:r>
+      <w:proofErr w:type="spellEnd"/>
+      <w:r>
+        <w:rPr>
+          <w14:ligatures w14:val="standard"/>
+        </w:rPr>
+        <w:t xml:space="preserve"> (FM state) and – 500 </w:t>
+      </w:r>
+      <w:proofErr w:type="spellStart"/>
+      <w:r>
+        <w:rPr>
+          <w14:ligatures w14:val="standard"/>
+        </w:rPr>
+        <w:t>Oe</w:t>
+      </w:r>
+      <w:proofErr w:type="spellEnd"/>
+      <w:r>
+        <w:rPr>
+          <w14:ligatures w14:val="standard"/>
+        </w:rPr>
+        <w:t xml:space="preserve"> (AP state) are plotted as a function of the gap size d between the </w:t>
+      </w:r>
+      <w:proofErr w:type="spellStart"/>
+      <w:r>
+        <w:rPr>
+          <w14:ligatures w14:val="standard"/>
+        </w:rPr>
+        <w:t>Py</w:t>
+      </w:r>
+      <w:proofErr w:type="spellEnd"/>
+      <w:r>
+        <w:rPr>
+          <w14:ligatures w14:val="standard"/>
+        </w:rPr>
+        <w:t xml:space="preserve"> and Co sub units (please remind that in the real sample studied here, d</w:t>
       </w:r>
       <w:r>
         <w:rPr>
@@ -5288,7 +6918,21 @@
         <w:rPr>
           <w14:ligatures w14:val="standard"/>
         </w:rPr>
-        <w:t xml:space="preserve">35 nm). As a general comment, it can be seen that the frequencies for the system in the AP state are more sensitive to d than those of the P state. In </w:t>
+        <w:t xml:space="preserve">35 nm). As a general comment, it can be seen that the frequencies for the system in the AP state are more sensitive to </w:t>
+      </w:r>
+      <w:proofErr w:type="spellStart"/>
+      <w:r>
+        <w:rPr>
+          <w14:ligatures w14:val="standard"/>
+        </w:rPr>
+        <w:t>d</w:t>
+      </w:r>
+      <w:proofErr w:type="spellEnd"/>
+      <w:r>
+        <w:rPr>
+          <w14:ligatures w14:val="standard"/>
+        </w:rPr>
+        <w:t xml:space="preserve"> than those of the P state. In </w:t>
       </w:r>
       <w:r>
         <w:rPr>
@@ -5300,7 +6944,63 @@
         <w:rPr>
           <w14:ligatures w14:val="standard"/>
         </w:rPr>
-        <w:t>, the lowest three frequency modes of the AP state (EM(Co), EM(Py) and F(Py)) are downshifted with respect to the case of isolated elements (dotted lines) and show a marked decrease with reducing d, while the two modes at higher frequencies (F(Co) and 1DE(Py)) have an opposite behavior even though they exhibit a reduced amplitude. In the P state (right panel), the modes concentrated into the Py dots exhibit a moderate decrease with reducing d, while an opposite but less pronounced behavior is exhibited by the F(Co) mode.</w:t>
+        <w:t>, the lowest three frequency modes of the AP state (EM(Co), EM(</w:t>
+      </w:r>
+      <w:proofErr w:type="spellStart"/>
+      <w:r>
+        <w:rPr>
+          <w14:ligatures w14:val="standard"/>
+        </w:rPr>
+        <w:t>Py</w:t>
+      </w:r>
+      <w:proofErr w:type="spellEnd"/>
+      <w:r>
+        <w:rPr>
+          <w14:ligatures w14:val="standard"/>
+        </w:rPr>
+        <w:t>) and F(</w:t>
+      </w:r>
+      <w:proofErr w:type="spellStart"/>
+      <w:r>
+        <w:rPr>
+          <w14:ligatures w14:val="standard"/>
+        </w:rPr>
+        <w:t>Py</w:t>
+      </w:r>
+      <w:proofErr w:type="spellEnd"/>
+      <w:r>
+        <w:rPr>
+          <w14:ligatures w14:val="standard"/>
+        </w:rPr>
+        <w:t>)) are downshifted with respect to the case of isolated elements (dotted lines) and show a marked decrease with reducing d, while the two modes at higher frequencies (F(Co) and 1DE(</w:t>
+      </w:r>
+      <w:proofErr w:type="spellStart"/>
+      <w:r>
+        <w:rPr>
+          <w14:ligatures w14:val="standard"/>
+        </w:rPr>
+        <w:t>Py</w:t>
+      </w:r>
+      <w:proofErr w:type="spellEnd"/>
+      <w:r>
+        <w:rPr>
+          <w14:ligatures w14:val="standard"/>
+        </w:rPr>
+        <w:t xml:space="preserve">)) have an opposite behavior even though they exhibit a reduced amplitude. In the P state (right panel), the modes concentrated into the </w:t>
+      </w:r>
+      <w:proofErr w:type="spellStart"/>
+      <w:r>
+        <w:rPr>
+          <w14:ligatures w14:val="standard"/>
+        </w:rPr>
+        <w:t>Py</w:t>
+      </w:r>
+      <w:proofErr w:type="spellEnd"/>
+      <w:r>
+        <w:rPr>
+          <w14:ligatures w14:val="standard"/>
+        </w:rPr>
+        <w:t xml:space="preserve"> dots exhibit a moderate decrease with reducing d, while an opposite but less pronounced behavior is exhibited by the F(Co) mode.</w:t>
       </w:r>
     </w:p>
     <w:p>
@@ -5382,14 +7082,112 @@
         <w:rPr>
           <w14:ligatures w14:val="standard"/>
         </w:rPr>
-        <w:t xml:space="preserve">In summary, we have performed both an experimental and theoretical study of the spin eigenmodes in dipolarly coupled bi-component cobalt and permalloy elliptical nanodots. Several eigenmodes have been identified and their frequency evolution as a function of the intensity of the applied magnetic field has been measured by Brillouin light scattering technique, encompassing the ground states where the cobalt and permalloy dots magnetizations are parallel or anti-parallel, respectively. In correspondence to the transition between the two different ground states, the mode frequency undergoes an abrupt variation and more than that, in the anti-parallelstate, the frequency is </w:t>
+        <w:t xml:space="preserve">In summary, we have performed both an experimental and theoretical study of the spin </w:t>
+      </w:r>
+      <w:proofErr w:type="spellStart"/>
+      <w:r>
+        <w:rPr>
+          <w14:ligatures w14:val="standard"/>
+        </w:rPr>
+        <w:t>eigenmodes</w:t>
+      </w:r>
+      <w:proofErr w:type="spellEnd"/>
+      <w:r>
+        <w:rPr>
+          <w14:ligatures w14:val="standard"/>
+        </w:rPr>
+        <w:t xml:space="preserve"> in </w:t>
+      </w:r>
+      <w:proofErr w:type="spellStart"/>
+      <w:r>
+        <w:rPr>
+          <w14:ligatures w14:val="standard"/>
+        </w:rPr>
+        <w:t>dipolarly</w:t>
+      </w:r>
+      <w:proofErr w:type="spellEnd"/>
+      <w:r>
+        <w:rPr>
+          <w14:ligatures w14:val="standard"/>
+        </w:rPr>
+        <w:t xml:space="preserve"> coupled bi-component cobalt and </w:t>
+      </w:r>
+      <w:proofErr w:type="spellStart"/>
+      <w:r>
+        <w:rPr>
+          <w14:ligatures w14:val="standard"/>
+        </w:rPr>
+        <w:t>permalloy</w:t>
+      </w:r>
+      <w:proofErr w:type="spellEnd"/>
+      <w:r>
+        <w:rPr>
+          <w14:ligatures w14:val="standard"/>
+        </w:rPr>
+        <w:t xml:space="preserve"> elliptical </w:t>
+      </w:r>
+      <w:proofErr w:type="spellStart"/>
+      <w:r>
+        <w:rPr>
+          <w14:ligatures w14:val="standard"/>
+        </w:rPr>
+        <w:t>nanodots</w:t>
+      </w:r>
+      <w:proofErr w:type="spellEnd"/>
+      <w:r>
+        <w:rPr>
+          <w14:ligatures w14:val="standard"/>
+        </w:rPr>
+        <w:t xml:space="preserve">. Several </w:t>
+      </w:r>
+      <w:proofErr w:type="spellStart"/>
+      <w:r>
+        <w:rPr>
+          <w14:ligatures w14:val="standard"/>
+        </w:rPr>
+        <w:t>eigenmodes</w:t>
+      </w:r>
+      <w:proofErr w:type="spellEnd"/>
+      <w:r>
+        <w:rPr>
+          <w14:ligatures w14:val="standard"/>
+        </w:rPr>
+        <w:t xml:space="preserve"> have been identified and their frequency evolution as a function of the intensity of the applied magnetic field has been measured by Brillouin light scattering technique, encompassing the ground states where the cobalt and </w:t>
+      </w:r>
+      <w:proofErr w:type="spellStart"/>
+      <w:r>
+        <w:rPr>
+          <w14:ligatures w14:val="standard"/>
+        </w:rPr>
+        <w:t>permalloy</w:t>
+      </w:r>
+      <w:proofErr w:type="spellEnd"/>
+      <w:r>
+        <w:rPr>
+          <w14:ligatures w14:val="standard"/>
+        </w:rPr>
+        <w:t xml:space="preserve"> dots magnetizations are parallel or anti-parallel, respectively. In correspondence to the transition between the two different ground states, the mode frequency undergoes an abrupt variation and </w:t>
       </w:r>
       <w:r>
         <w:rPr>
           <w14:ligatures w14:val="standard"/>
         </w:rPr>
         <w:lastRenderedPageBreak/>
-        <w:t>insensitive to the applied field strength. The experimental results have been successfully interpreted by the dynamic matrix method which permits to calculate both the mode frequencies and the spatial profiles.</w:t>
+        <w:t>more than that, in the anti-</w:t>
+      </w:r>
+      <w:proofErr w:type="spellStart"/>
+      <w:r>
+        <w:rPr>
+          <w14:ligatures w14:val="standard"/>
+        </w:rPr>
+        <w:t>parallelstate</w:t>
+      </w:r>
+      <w:proofErr w:type="spellEnd"/>
+      <w:r>
+        <w:rPr>
+          <w14:ligatures w14:val="standard"/>
+        </w:rPr>
+        <w:t>, the frequency is insensitive to the applied field strength. The experimental results have been successfully interpreted by the dynamic matrix method which permits to calculate both the mode frequencies and the spatial profiles.</w:t>
       </w:r>
     </w:p>
     <w:p>
@@ -5436,7 +7234,23 @@
         <w:rPr>
           <w14:ligatures w14:val="standard"/>
         </w:rPr>
-        <w:t xml:space="preserve">The rules about hierarchical headings discussed above for the body of the article are di.erent in the appendices. In the appendix environment, the command section is used to indicate the start of each Appendix, with alphabetic order designation (i.e., the </w:t>
+        <w:t xml:space="preserve">The rules about hierarchical headings discussed above for the body of the article are </w:t>
+      </w:r>
+      <w:proofErr w:type="spellStart"/>
+      <w:proofErr w:type="gramStart"/>
+      <w:r>
+        <w:rPr>
+          <w14:ligatures w14:val="standard"/>
+        </w:rPr>
+        <w:t>di.erent</w:t>
+      </w:r>
+      <w:proofErr w:type="spellEnd"/>
+      <w:proofErr w:type="gramEnd"/>
+      <w:r>
+        <w:rPr>
+          <w14:ligatures w14:val="standard"/>
+        </w:rPr>
+        <w:t xml:space="preserve"> in the appendices. In the appendix environment, the command section is used to indicate the start of each Appendix, with alphabetic order designation (i.e., the </w:t>
       </w:r>
       <w:r>
         <w:rPr>
@@ -5675,7 +7489,23 @@
           <w:lang w:eastAsia="it-IT"/>
           <w14:ligatures w14:val="standard"/>
         </w:rPr>
-        <w:t>Ground-State Magnetization Determination and DMM Micromagnetic Simulations</w:t>
+        <w:t xml:space="preserve">Ground-State Magnetization Determination and DMM </w:t>
+      </w:r>
+      <w:proofErr w:type="spellStart"/>
+      <w:r>
+        <w:rPr>
+          <w:lang w:eastAsia="it-IT"/>
+          <w14:ligatures w14:val="standard"/>
+        </w:rPr>
+        <w:t>Micromagnetic</w:t>
+      </w:r>
+      <w:proofErr w:type="spellEnd"/>
+      <w:r>
+        <w:rPr>
+          <w:lang w:eastAsia="it-IT"/>
+          <w14:ligatures w14:val="standard"/>
+        </w:rPr>
+        <w:t xml:space="preserve"> Simulations</w:t>
       </w:r>
     </w:p>
     <w:p>
@@ -5701,12 +7531,14 @@
           <w14:ligatures w14:val="standard"/>
         </w:rPr>
       </w:pPr>
+      <w:proofErr w:type="spellStart"/>
       <w:r>
         <w:rPr>
           <w14:ligatures w14:val="standard"/>
         </w:rPr>
         <w:t>Micromagnetic</w:t>
       </w:r>
+      <w:proofErr w:type="spellEnd"/>
     </w:p>
     <w:p>
       <w:pPr>
@@ -5995,7 +7827,35 @@
         <w:rPr>
           <w14:ligatures w14:val="standard"/>
         </w:rPr>
-        <w:t>This work was partially supported by the MIUR-PRIN 2010–11 Project 2010ECA8P3 “DyNanoMag” and by the National Research Foundation, Prime Minister's office, Singapore under its Competitive Research Programme (CRP Award No. NRF-CRP 10-2012-03).</w:t>
+        <w:t>This work was partially supported by the MIUR-PRIN 2010–11 Project 2010ECA8P3 “</w:t>
+      </w:r>
+      <w:proofErr w:type="spellStart"/>
+      <w:r>
+        <w:rPr>
+          <w14:ligatures w14:val="standard"/>
+        </w:rPr>
+        <w:t>DyNanoMag</w:t>
+      </w:r>
+      <w:proofErr w:type="spellEnd"/>
+      <w:r>
+        <w:rPr>
+          <w14:ligatures w14:val="standard"/>
+        </w:rPr>
+        <w:t xml:space="preserve">” and by the National Research Foundation, Prime Minister's office, Singapore under its Competitive Research </w:t>
+      </w:r>
+      <w:proofErr w:type="spellStart"/>
+      <w:r>
+        <w:rPr>
+          <w14:ligatures w14:val="standard"/>
+        </w:rPr>
+        <w:t>Programme</w:t>
+      </w:r>
+      <w:proofErr w:type="spellEnd"/>
+      <w:r>
+        <w:rPr>
+          <w14:ligatures w14:val="standard"/>
+        </w:rPr>
+        <w:t xml:space="preserve"> (CRP Award No. NRF-CRP 10-2012-03).</w:t>
       </w:r>
     </w:p>
     <w:p>
@@ -6086,7 +7946,7 @@
           <w14:ligatures w14:val="standard"/>
         </w:rPr>
       </w:pPr>
-      <w:bookmarkStart w:id="12" w:name="fig1"/>
+      <w:bookmarkStart w:id="13" w:name="fig1"/>
       <w:r>
         <w:rPr>
           <w:rStyle w:val="Label"/>
@@ -6094,7 +7954,7 @@
         </w:rPr>
         <w:t>Figure 1</w:t>
       </w:r>
-      <w:bookmarkEnd w:id="12"/>
+      <w:bookmarkEnd w:id="13"/>
       <w:r>
         <w:rPr>
           <w:rStyle w:val="Label"/>
@@ -6113,7 +7973,21 @@
         <w:rPr>
           <w14:ligatures w14:val="standard"/>
         </w:rPr>
-        <w:t>MOKE hysteresis loop for the bi-component Py/Co dots array measured along the dots long axis.</w:t>
+        <w:t xml:space="preserve">MOKE hysteresis loop for the bi-component </w:t>
+      </w:r>
+      <w:proofErr w:type="spellStart"/>
+      <w:r>
+        <w:rPr>
+          <w14:ligatures w14:val="standard"/>
+        </w:rPr>
+        <w:t>Py</w:t>
+      </w:r>
+      <w:proofErr w:type="spellEnd"/>
+      <w:r>
+        <w:rPr>
+          <w14:ligatures w14:val="standard"/>
+        </w:rPr>
+        <w:t>/Co dots array measured along the dots long axis.</w:t>
       </w:r>
     </w:p>
     <w:p>
@@ -6190,7 +8064,7 @@
           <w14:ligatures w14:val="standard"/>
         </w:rPr>
       </w:pPr>
-      <w:bookmarkStart w:id="13" w:name="fig2"/>
+      <w:bookmarkStart w:id="14" w:name="fig2"/>
       <w:r>
         <w:rPr>
           <w:rStyle w:val="Label"/>
@@ -6198,7 +8072,7 @@
         </w:rPr>
         <w:t>Figure 2</w:t>
       </w:r>
-      <w:bookmarkEnd w:id="13"/>
+      <w:bookmarkEnd w:id="14"/>
       <w:r>
         <w:rPr>
           <w:rStyle w:val="Label"/>
@@ -6211,13 +8085,43 @@
           <w:color w:val="000000"/>
           <w14:ligatures w14:val="standard"/>
         </w:rPr>
-        <w:t xml:space="preserve"> MFM images of the bi-component Py/Co dots for different values of the applied magnetic field which are</w:t>
-      </w:r>
-      <w:r>
-        <w:rPr>
-          <w14:ligatures w14:val="standard"/>
-        </w:rPr>
-        <w:t xml:space="preserve"> indicated by greek letters along both the major and minor hysteresis loop.</w:t>
+        <w:t xml:space="preserve"> MFM images of the bi-component </w:t>
+      </w:r>
+      <w:proofErr w:type="spellStart"/>
+      <w:r>
+        <w:rPr>
+          <w:color w:val="000000"/>
+          <w14:ligatures w14:val="standard"/>
+        </w:rPr>
+        <w:t>Py</w:t>
+      </w:r>
+      <w:proofErr w:type="spellEnd"/>
+      <w:r>
+        <w:rPr>
+          <w:color w:val="000000"/>
+          <w14:ligatures w14:val="standard"/>
+        </w:rPr>
+        <w:t>/Co dots for different values of the applied magnetic field which are</w:t>
+      </w:r>
+      <w:r>
+        <w:rPr>
+          <w14:ligatures w14:val="standard"/>
+        </w:rPr>
+        <w:t xml:space="preserve"> indicated by </w:t>
+      </w:r>
+      <w:proofErr w:type="spellStart"/>
+      <w:r>
+        <w:rPr>
+          <w14:ligatures w14:val="standard"/>
+        </w:rPr>
+        <w:t>greek</w:t>
+      </w:r>
+      <w:proofErr w:type="spellEnd"/>
+      <w:r>
+        <w:rPr>
+          <w14:ligatures w14:val="standard"/>
+        </w:rPr>
+        <w:t xml:space="preserve"> letters along both the major and minor hysteresis loop.</w:t>
       </w:r>
     </w:p>
     <w:p>
@@ -6284,7 +8188,7 @@
           <w14:ligatures w14:val="standard"/>
         </w:rPr>
       </w:pPr>
-      <w:bookmarkStart w:id="14" w:name="fig5"/>
+      <w:bookmarkStart w:id="15" w:name="fig5"/>
       <w:r>
         <w:rPr>
           <w:rStyle w:val="Label"/>
@@ -6292,7 +8196,7 @@
         </w:rPr>
         <w:t>Figure 5</w:t>
       </w:r>
-      <w:bookmarkEnd w:id="14"/>
+      <w:bookmarkEnd w:id="15"/>
       <w:r>
         <w:rPr>
           <w:rStyle w:val="Label"/>
@@ -6379,7 +8283,7 @@
           <w14:ligatures w14:val="standard"/>
         </w:rPr>
       </w:pPr>
-      <w:bookmarkStart w:id="15" w:name="fig3"/>
+      <w:bookmarkStart w:id="16" w:name="fig3"/>
       <w:r>
         <w:rPr>
           <w:rStyle w:val="Label"/>
@@ -6387,7 +8291,7 @@
         </w:rPr>
         <w:t>Figure 3</w:t>
       </w:r>
-      <w:bookmarkEnd w:id="15"/>
+      <w:bookmarkEnd w:id="16"/>
       <w:r>
         <w:rPr>
           <w:rStyle w:val="Label"/>
@@ -6399,7 +8303,21 @@
         <w:rPr>
           <w14:ligatures w14:val="standard"/>
         </w:rPr>
-        <w:t xml:space="preserve"> Dependence of the magnetic eigeinmode wave frequency on the applied field strength.</w:t>
+        <w:t xml:space="preserve"> Dependence of the magnetic </w:t>
+      </w:r>
+      <w:proofErr w:type="spellStart"/>
+      <w:r>
+        <w:rPr>
+          <w14:ligatures w14:val="standard"/>
+        </w:rPr>
+        <w:t>eigeinmode</w:t>
+      </w:r>
+      <w:proofErr w:type="spellEnd"/>
+      <w:r>
+        <w:rPr>
+          <w14:ligatures w14:val="standard"/>
+        </w:rPr>
+        <w:t xml:space="preserve"> wave frequency on the applied field strength.</w:t>
       </w:r>
     </w:p>
     <w:p>
@@ -6467,7 +8385,7 @@
           <w14:ligatures w14:val="standard"/>
         </w:rPr>
       </w:pPr>
-      <w:bookmarkStart w:id="16" w:name="fig4"/>
+      <w:bookmarkStart w:id="17" w:name="fig4"/>
       <w:r>
         <w:rPr>
           <w:rStyle w:val="Label"/>
@@ -6476,7 +8394,7 @@
         <w:lastRenderedPageBreak/>
         <w:t>Figure 4</w:t>
       </w:r>
-      <w:bookmarkEnd w:id="16"/>
+      <w:bookmarkEnd w:id="17"/>
       <w:r>
         <w:rPr>
           <w:rStyle w:val="Label"/>
@@ -6559,7 +8477,7 @@
           <w14:ligatures w14:val="standard"/>
         </w:rPr>
       </w:pPr>
-      <w:bookmarkStart w:id="17" w:name="fig6"/>
+      <w:bookmarkStart w:id="18" w:name="fig6"/>
       <w:r>
         <w:rPr>
           <w:rStyle w:val="Label"/>
@@ -6567,7 +8485,7 @@
         </w:rPr>
         <w:t>Figure 6</w:t>
       </w:r>
-      <w:bookmarkEnd w:id="17"/>
+      <w:bookmarkEnd w:id="18"/>
       <w:r>
         <w:rPr>
           <w:rStyle w:val="Label"/>
@@ -6591,7 +8509,7 @@
           <w14:ligatures w14:val="standard"/>
         </w:rPr>
       </w:pPr>
-      <w:bookmarkStart w:id="18" w:name="tb1"/>
+      <w:bookmarkStart w:id="19" w:name="tb1"/>
       <w:r>
         <w:rPr>
           <w:rStyle w:val="Label"/>
@@ -6599,7 +8517,7 @@
         </w:rPr>
         <w:t>Table 1</w:t>
       </w:r>
-      <w:bookmarkEnd w:id="18"/>
+      <w:bookmarkEnd w:id="19"/>
       <w:r>
         <w:rPr>
           <w:rStyle w:val="Label"/>
@@ -6915,7 +8833,7 @@
           <w14:ligatures w14:val="standard"/>
         </w:rPr>
       </w:pPr>
-      <w:bookmarkStart w:id="19" w:name="tb2"/>
+      <w:bookmarkStart w:id="20" w:name="tb2"/>
       <w:r>
         <w:rPr>
           <w:rStyle w:val="Label"/>
@@ -6923,7 +8841,7 @@
         </w:rPr>
         <w:t>Table 2</w:t>
       </w:r>
-      <w:bookmarkEnd w:id="19"/>
+      <w:bookmarkEnd w:id="20"/>
       <w:r>
         <w:rPr>
           <w:rStyle w:val="Label"/>
@@ -6976,6 +8894,7 @@
                 <w14:ligatures w14:val="standard"/>
               </w:rPr>
             </w:pPr>
+            <w:proofErr w:type="spellStart"/>
             <w:r>
               <w:rPr>
                 <w:rFonts w:cs="Linux Libertine"/>
@@ -6983,6 +8902,7 @@
               </w:rPr>
               <w:t>Atm</w:t>
             </w:r>
+            <w:proofErr w:type="spellEnd"/>
           </w:p>
         </w:tc>
         <w:tc>
@@ -7661,8 +9581,6 @@
           <w14:ligatures w14:val="standard"/>
         </w:rPr>
       </w:pPr>
-      <w:bookmarkStart w:id="20" w:name="_GoBack"/>
-      <w:bookmarkEnd w:id="20"/>
     </w:p>
     <w:p>
       <w:pPr>
@@ -7822,12 +9740,21 @@
               </w:rPr>
               <w:t xml:space="preserve"> </w:t>
             </w:r>
+            <w:proofErr w:type="spellStart"/>
             <w:r>
               <w:rPr>
                 <w:i/>
                 <w14:ligatures w14:val="standard"/>
               </w:rPr>
-              <w:t>Commun. ACM</w:t>
+              <w:t>Commun</w:t>
+            </w:r>
+            <w:proofErr w:type="spellEnd"/>
+            <w:r>
+              <w:rPr>
+                <w:i/>
+                <w14:ligatures w14:val="standard"/>
+              </w:rPr>
+              <w:t>. ACM</w:t>
             </w:r>
             <w:r>
               <w:rPr>
@@ -7899,6 +9826,7 @@
               </w:rPr>
               <w:t xml:space="preserve"> </w:t>
             </w:r>
+            <w:proofErr w:type="spellStart"/>
             <w:r>
               <w:rPr>
                 <w:rStyle w:val="Surname"/>
@@ -7908,6 +9836,7 @@
               <w:t>Akyildiz</w:t>
             </w:r>
             <w:bookmarkEnd w:id="25"/>
+            <w:proofErr w:type="spellEnd"/>
             <w:r>
               <w:rPr>
                 <w:lang w:eastAsia="it-IT"/>
@@ -7961,6 +9890,7 @@
               </w:rPr>
               <w:t xml:space="preserve"> </w:t>
             </w:r>
+            <w:proofErr w:type="spellStart"/>
             <w:r>
               <w:rPr>
                 <w:rStyle w:val="Surname"/>
@@ -7970,6 +9900,7 @@
               <w:t>Sankarasubramaniam</w:t>
             </w:r>
             <w:bookmarkEnd w:id="27"/>
+            <w:proofErr w:type="spellEnd"/>
             <w:r>
               <w:rPr>
                 <w:lang w:eastAsia="it-IT"/>
@@ -7992,6 +9923,7 @@
               </w:rPr>
               <w:t xml:space="preserve"> </w:t>
             </w:r>
+            <w:proofErr w:type="spellStart"/>
             <w:r>
               <w:rPr>
                 <w:rStyle w:val="Surname"/>
@@ -8001,6 +9933,7 @@
               <w:t>Cayirci</w:t>
             </w:r>
             <w:bookmarkEnd w:id="28"/>
+            <w:proofErr w:type="spellEnd"/>
             <w:r>
               <w:rPr>
                 <w:lang w:eastAsia="it-IT"/>
@@ -8110,6 +10043,7 @@
               </w:rPr>
               <w:t xml:space="preserve"> </w:t>
             </w:r>
+            <w:proofErr w:type="spellStart"/>
             <w:r>
               <w:rPr>
                 <w:rStyle w:val="Surname"/>
@@ -8119,6 +10053,7 @@
               <w:t>Anisi</w:t>
             </w:r>
             <w:bookmarkEnd w:id="29"/>
+            <w:proofErr w:type="spellEnd"/>
             <w:r>
               <w:rPr>
                 <w:lang w:eastAsia="it-IT"/>
@@ -8230,6 +10165,7 @@
               </w:rPr>
               <w:t xml:space="preserve"> </w:t>
             </w:r>
+            <w:proofErr w:type="spellStart"/>
             <w:r>
               <w:rPr>
                 <w:rStyle w:val="Surname"/>
@@ -8239,6 +10175,7 @@
               <w:t>Bahl</w:t>
             </w:r>
             <w:bookmarkEnd w:id="30"/>
+            <w:proofErr w:type="spellEnd"/>
             <w:r>
               <w:rPr>
                 <w:lang w:eastAsia="it-IT"/>
@@ -8588,12 +10525,21 @@
               </w:rPr>
               <w:t xml:space="preserve">. </w:t>
             </w:r>
+            <w:proofErr w:type="spellStart"/>
             <w:r>
               <w:rPr>
                 <w:i/>
                 <w14:ligatures w14:val="standard"/>
               </w:rPr>
-              <w:t>Commun. ACM</w:t>
+              <w:t>Commun</w:t>
+            </w:r>
+            <w:proofErr w:type="spellEnd"/>
+            <w:r>
+              <w:rPr>
+                <w:i/>
+                <w14:ligatures w14:val="standard"/>
+              </w:rPr>
+              <w:t>. ACM</w:t>
             </w:r>
             <w:r>
               <w:rPr>
@@ -8696,13 +10642,23 @@
               </w:rPr>
               <w:t xml:space="preserve">. </w:t>
             </w:r>
+            <w:proofErr w:type="spellStart"/>
             <w:r>
               <w:rPr>
                 <w:rStyle w:val="ArticleTitle"/>
                 <w:shd w:val="clear" w:color="auto" w:fill="auto"/>
                 <w14:ligatures w14:val="standard"/>
               </w:rPr>
-              <w:t>Statecarts in use: structured analysis and object-orientation.</w:t>
+              <w:t>Statecarts</w:t>
+            </w:r>
+            <w:proofErr w:type="spellEnd"/>
+            <w:r>
+              <w:rPr>
+                <w:rStyle w:val="ArticleTitle"/>
+                <w:shd w:val="clear" w:color="auto" w:fill="auto"/>
+                <w14:ligatures w14:val="standard"/>
+              </w:rPr>
+              <w:t xml:space="preserve"> in use: structured analysis and object-orientation.</w:t>
             </w:r>
             <w:r>
               <w:rPr>
@@ -8722,13 +10678,63 @@
               <w:rPr>
                 <w14:ligatures w14:val="standard"/>
               </w:rPr>
-              <w:t xml:space="preserve">, Grzegorz Rozenberg and Frits W. </w:t>
-            </w:r>
-            <w:r>
-              <w:rPr>
-                <w14:ligatures w14:val="standard"/>
-              </w:rPr>
-              <w:t>Vaandrager (Eds.). Lecture Notes in Computer Science, Vol. 1494. Springer-Verlag, London, 368–394. DOI: http://dx.doi.org/10.1007/3-540-65193-429</w:t>
+              <w:t xml:space="preserve">, </w:t>
+            </w:r>
+            <w:proofErr w:type="spellStart"/>
+            <w:r>
+              <w:rPr>
+                <w14:ligatures w14:val="standard"/>
+              </w:rPr>
+              <w:t>Grzegorz</w:t>
+            </w:r>
+            <w:proofErr w:type="spellEnd"/>
+            <w:r>
+              <w:rPr>
+                <w14:ligatures w14:val="standard"/>
+              </w:rPr>
+              <w:t xml:space="preserve"> </w:t>
+            </w:r>
+            <w:proofErr w:type="spellStart"/>
+            <w:r>
+              <w:rPr>
+                <w14:ligatures w14:val="standard"/>
+              </w:rPr>
+              <w:t>Rozenberg</w:t>
+            </w:r>
+            <w:proofErr w:type="spellEnd"/>
+            <w:r>
+              <w:rPr>
+                <w14:ligatures w14:val="standard"/>
+              </w:rPr>
+              <w:t xml:space="preserve"> and Frits W. </w:t>
+            </w:r>
+            <w:proofErr w:type="spellStart"/>
+            <w:r>
+              <w:rPr>
+                <w14:ligatures w14:val="standard"/>
+              </w:rPr>
+              <w:t>Vaandrager</w:t>
+            </w:r>
+            <w:proofErr w:type="spellEnd"/>
+            <w:r>
+              <w:rPr>
+                <w14:ligatures w14:val="standard"/>
+              </w:rPr>
+              <w:t xml:space="preserve"> (Eds.). Lecture Notes in Computer Science, Vol. 1494. Springer-</w:t>
+            </w:r>
+            <w:proofErr w:type="spellStart"/>
+            <w:r>
+              <w:rPr>
+                <w14:ligatures w14:val="standard"/>
+              </w:rPr>
+              <w:t>Verlag</w:t>
+            </w:r>
+            <w:proofErr w:type="spellEnd"/>
+            <w:r>
+              <w:rPr>
+                <w14:ligatures w14:val="standard"/>
+              </w:rPr>
+              <w:t>, London, 368–394. DOI: http://dx.doi.org/10.1007/3-540-65193-429</w:t>
             </w:r>
           </w:p>
         </w:tc>
@@ -8944,7 +10950,7 @@
         <w:rFonts w:ascii="Linux Biolinum" w:hAnsi="Linux Biolinum" w:cs="Linux Biolinum"/>
         <w:noProof/>
       </w:rPr>
-      <w:t>4</w:t>
+      <w:t>2</w:t>
     </w:r>
     <w:r>
       <w:rPr>
@@ -9004,7 +11010,7 @@
         <w:rFonts w:ascii="Linux Biolinum" w:hAnsi="Linux Biolinum" w:cs="Linux Biolinum"/>
         <w:noProof/>
       </w:rPr>
-      <w:t>5</w:t>
+      <w:t>3</w:t>
     </w:r>
     <w:r>
       <w:rPr>
@@ -9113,7 +11119,21 @@
             <w:rPr>
               <w:rFonts w:ascii="Linux Biolinum" w:hAnsi="Linux Biolinum" w:cs="Linux Biolinum"/>
             </w:rPr>
-            <w:t>G. Gubbiotti et al.</w:t>
+            <w:t xml:space="preserve">G. </w:t>
+          </w:r>
+          <w:proofErr w:type="spellStart"/>
+          <w:r>
+            <w:rPr>
+              <w:rFonts w:ascii="Linux Biolinum" w:hAnsi="Linux Biolinum" w:cs="Linux Biolinum"/>
+            </w:rPr>
+            <w:t>Gubbiotti</w:t>
+          </w:r>
+          <w:proofErr w:type="spellEnd"/>
+          <w:r>
+            <w:rPr>
+              <w:rFonts w:ascii="Linux Biolinum" w:hAnsi="Linux Biolinum" w:cs="Linux Biolinum"/>
+            </w:rPr>
+            <w:t xml:space="preserve"> et al.</w:t>
           </w:r>
         </w:p>
       </w:tc>
@@ -9160,7 +11180,21 @@
             <w:rPr>
               <w:rFonts w:ascii="Linux Biolinum" w:hAnsi="Linux Biolinum" w:cs="Linux Biolinum"/>
             </w:rPr>
-            <w:t>Magnetic Normal Modes of Bi-Component Permalloy Structures</w:t>
+            <w:t xml:space="preserve">Magnetic Normal Modes of Bi-Component </w:t>
+          </w:r>
+          <w:proofErr w:type="spellStart"/>
+          <w:r>
+            <w:rPr>
+              <w:rFonts w:ascii="Linux Biolinum" w:hAnsi="Linux Biolinum" w:cs="Linux Biolinum"/>
+            </w:rPr>
+            <w:t>Permalloy</w:t>
+          </w:r>
+          <w:proofErr w:type="spellEnd"/>
+          <w:r>
+            <w:rPr>
+              <w:rFonts w:ascii="Linux Biolinum" w:hAnsi="Linux Biolinum" w:cs="Linux Biolinum"/>
+            </w:rPr>
+            <w:t xml:space="preserve"> Structures</w:t>
           </w:r>
         </w:p>
       </w:tc>
@@ -18911,7 +20945,7 @@
 </file>
 
 <file path=customXml/itemProps2.xml><?xml version="1.0" encoding="utf-8"?>
-<ds:datastoreItem xmlns:ds="http://schemas.openxmlformats.org/officeDocument/2006/customXml" ds:itemID="{A821CFEC-0666-204E-A5A1-A03462308820}">
+<ds:datastoreItem xmlns:ds="http://schemas.openxmlformats.org/officeDocument/2006/customXml" ds:itemID="{317478E0-3DA9-3846-AF9B-FFD0AA3BD7DB}">
   <ds:schemaRefs>
     <ds:schemaRef ds:uri="http://schemas.openxmlformats.org/officeDocument/2006/bibliography"/>
   </ds:schemaRefs>

</xml_diff>

<commit_message>
fix:dev: Corrected the word report format
</commit_message>
<xml_diff>
--- a/docs/source/format/report/word/report.docx
+++ b/docs/source/format/report/word/report.docx
@@ -1,6 +1,6 @@
 
 <file path=word/document.xml><?xml version="1.0" encoding="utf-8"?>
-<w:document xmlns:wpc="http://schemas.microsoft.com/office/word/2010/wordprocessingCanvas" xmlns:mo="http://schemas.microsoft.com/office/mac/office/2008/main" xmlns:mc="http://schemas.openxmlformats.org/markup-compatibility/2006" xmlns:mv="urn:schemas-microsoft-com:mac:vml" xmlns:o="urn:schemas-microsoft-com:office:office" xmlns:r="http://schemas.openxmlformats.org/officeDocument/2006/relationships" xmlns:m="http://schemas.openxmlformats.org/officeDocument/2006/math" xmlns:v="urn:schemas-microsoft-com:vml" xmlns:wp14="http://schemas.microsoft.com/office/word/2010/wordprocessingDrawing" xmlns:wp="http://schemas.openxmlformats.org/drawingml/2006/wordprocessingDrawing" xmlns:w10="urn:schemas-microsoft-com:office:word" xmlns:w="http://schemas.openxmlformats.org/wordprocessingml/2006/main" xmlns:w14="http://schemas.microsoft.com/office/word/2010/wordml" xmlns:w15="http://schemas.microsoft.com/office/word/2012/wordml" xmlns:wpg="http://schemas.microsoft.com/office/word/2010/wordprocessingGroup" xmlns:wpi="http://schemas.microsoft.com/office/word/2010/wordprocessingInk" xmlns:wne="http://schemas.microsoft.com/office/word/2006/wordml" xmlns:wps="http://schemas.microsoft.com/office/word/2010/wordprocessingShape" mc:Ignorable="w14 w15 wp14">
+<w:document xmlns:wpc="http://schemas.microsoft.com/office/word/2010/wordprocessingCanvas" xmlns:cx="http://schemas.microsoft.com/office/drawing/2014/chartex" xmlns:cx1="http://schemas.microsoft.com/office/drawing/2015/9/8/chartex" xmlns:cx2="http://schemas.microsoft.com/office/drawing/2015/10/21/chartex" xmlns:cx3="http://schemas.microsoft.com/office/drawing/2016/5/9/chartex" xmlns:cx4="http://schemas.microsoft.com/office/drawing/2016/5/10/chartex" xmlns:cx5="http://schemas.microsoft.com/office/drawing/2016/5/11/chartex" xmlns:cx6="http://schemas.microsoft.com/office/drawing/2016/5/12/chartex" xmlns:cx7="http://schemas.microsoft.com/office/drawing/2016/5/13/chartex" xmlns:cx8="http://schemas.microsoft.com/office/drawing/2016/5/14/chartex" xmlns:mc="http://schemas.openxmlformats.org/markup-compatibility/2006" xmlns:aink="http://schemas.microsoft.com/office/drawing/2016/ink" xmlns:am3d="http://schemas.microsoft.com/office/drawing/2017/model3d" xmlns:o="urn:schemas-microsoft-com:office:office" xmlns:r="http://schemas.openxmlformats.org/officeDocument/2006/relationships" xmlns:m="http://schemas.openxmlformats.org/officeDocument/2006/math" xmlns:v="urn:schemas-microsoft-com:vml" xmlns:wp14="http://schemas.microsoft.com/office/word/2010/wordprocessingDrawing" xmlns:wp="http://schemas.openxmlformats.org/drawingml/2006/wordprocessingDrawing" xmlns:w10="urn:schemas-microsoft-com:office:word" xmlns:w="http://schemas.openxmlformats.org/wordprocessingml/2006/main" xmlns:w14="http://schemas.microsoft.com/office/word/2010/wordml" xmlns:w15="http://schemas.microsoft.com/office/word/2012/wordml" xmlns:w16cid="http://schemas.microsoft.com/office/word/2016/wordml/cid" xmlns:w16se="http://schemas.microsoft.com/office/word/2015/wordml/symex" xmlns:wpg="http://schemas.microsoft.com/office/word/2010/wordprocessingGroup" xmlns:wpi="http://schemas.microsoft.com/office/word/2010/wordprocessingInk" xmlns:wne="http://schemas.microsoft.com/office/word/2006/wordml" xmlns:wps="http://schemas.microsoft.com/office/word/2010/wordprocessingShape" mc:Ignorable="w14 w15 w16se w16cid wp14">
   <w:body>
     <w:p>
       <w:pPr>
@@ -1713,7 +1713,6 @@
           <w:lang w:val="en-GB" w:eastAsia="ja-JP"/>
           <w14:ligatures w14:val="standard"/>
         </w:rPr>
-        <w:lastRenderedPageBreak/>
         <w:t>ABSTRACT</w:t>
       </w:r>
     </w:p>
@@ -1728,269 +1727,119 @@
         <w:rPr>
           <w14:ligatures w14:val="standard"/>
         </w:rPr>
-        <w:t>Please see the report.pdf file in the latex folder</w:t>
+        <w:t xml:space="preserve">Please see the report.pdf file in the latex folder for additional information. Please use </w:t>
+      </w:r>
+      <w:proofErr w:type="spellStart"/>
+      <w:r>
+        <w:rPr>
+          <w14:ligatures w14:val="standard"/>
+        </w:rPr>
+        <w:t>jabref</w:t>
+      </w:r>
+      <w:proofErr w:type="spellEnd"/>
+      <w:r>
+        <w:rPr>
+          <w14:ligatures w14:val="standard"/>
+        </w:rPr>
+        <w:t xml:space="preserve"> to manage all bibliography. Put all images at the end.</w:t>
+      </w:r>
+    </w:p>
+    <w:p>
+      <w:pPr>
+        <w:pStyle w:val="Abstract"/>
+        <w:rPr>
+          <w:lang w:val="en-GB" w:eastAsia="ja-JP"/>
+          <w14:ligatures w14:val="standard"/>
+        </w:rPr>
+      </w:pPr>
+      <w:r>
+        <w:rPr>
+          <w14:ligatures w14:val="standard"/>
+        </w:rPr>
+        <w:t>Two-dimensional</w:t>
+      </w:r>
+      <w:r>
+        <w:rPr>
+          <w:rStyle w:val="FootnoteReference"/>
+          <w14:ligatures w14:val="standard"/>
+        </w:rPr>
+        <w:footnoteReference w:id="2"/>
+      </w:r>
+      <w:r>
+        <w:rPr>
+          <w14:ligatures w14:val="standard"/>
+        </w:rPr>
+        <w:t xml:space="preserve"> arrays of bi-component structures made of cobalt and </w:t>
+      </w:r>
+      <w:proofErr w:type="spellStart"/>
+      <w:r>
+        <w:rPr>
+          <w14:ligatures w14:val="standard"/>
+        </w:rPr>
+        <w:t>permalloy</w:t>
+      </w:r>
+      <w:proofErr w:type="spellEnd"/>
+      <w:r>
+        <w:rPr>
+          <w14:ligatures w14:val="standard"/>
+        </w:rPr>
+        <w:t xml:space="preserve"> elliptical dots </w:t>
+      </w:r>
+      <w:r>
+        <w:rPr>
+          <w:lang w:val="en-GB" w:eastAsia="ja-JP"/>
+          <w14:ligatures w14:val="standard"/>
+        </w:rPr>
+        <w:t xml:space="preserve">with </w:t>
+      </w:r>
+      <w:r>
+        <w:rPr>
+          <w14:ligatures w14:val="standard"/>
+        </w:rPr>
+        <w:t xml:space="preserve">thickness of 25 nm, length 1 </w:t>
+      </w:r>
+      <w:r>
+        <w:rPr>
+          <w:rFonts w:ascii="Symbol" w:hAnsi="Symbol"/>
+          <w14:ligatures w14:val="standard"/>
+        </w:rPr>
+        <w:t></w:t>
+      </w:r>
+      <w:r>
+        <w:rPr>
+          <w14:ligatures w14:val="standard"/>
+        </w:rPr>
+        <w:t>m and width of 225 nm, have been prepared by a self-aligned shadow deposition technique.</w:t>
+      </w:r>
+      <w:r>
+        <w:rPr>
+          <w:lang w:val="en-GB" w:eastAsia="ja-JP"/>
+          <w14:ligatures w14:val="standard"/>
+        </w:rPr>
+        <w:t xml:space="preserve"> Brillouin light scattering has been exploited to study the frequency dependence of thermally excited magnetic eigenmodes on the intensity of the external magnetic field, applied along the easy axis of the elements.</w:t>
       </w:r>
       <w:bookmarkStart w:id="8" w:name="_GoBack"/>
       <w:bookmarkEnd w:id="8"/>
-      <w:r>
-        <w:rPr>
-          <w14:ligatures w14:val="standard"/>
-        </w:rPr>
-        <w:t xml:space="preserve"> for additional information. Please use </w:t>
-      </w:r>
-      <w:proofErr w:type="spellStart"/>
-      <w:r>
-        <w:rPr>
-          <w14:ligatures w14:val="standard"/>
-        </w:rPr>
-        <w:t>jabref</w:t>
-      </w:r>
-      <w:proofErr w:type="spellEnd"/>
-      <w:r>
-        <w:rPr>
-          <w14:ligatures w14:val="standard"/>
-        </w:rPr>
-        <w:t xml:space="preserve"> to manage all bibliography. Put all images at the end.</w:t>
-      </w:r>
     </w:p>
     <w:p>
       <w:pPr>
-        <w:pStyle w:val="Abstract"/>
-        <w:rPr>
-          <w:lang w:val="en-GB" w:eastAsia="ja-JP"/>
-          <w14:ligatures w14:val="standard"/>
-        </w:rPr>
-      </w:pPr>
-      <w:r>
-        <w:rPr>
-          <w14:ligatures w14:val="standard"/>
-        </w:rPr>
-        <w:t>Two-dimensional</w:t>
-      </w:r>
-      <w:r>
-        <w:rPr>
-          <w:rStyle w:val="FootnoteReference"/>
-          <w14:ligatures w14:val="standard"/>
-        </w:rPr>
-        <w:footnoteReference w:id="2"/>
-      </w:r>
-      <w:r>
-        <w:rPr>
-          <w14:ligatures w14:val="standard"/>
-        </w:rPr>
-        <w:t xml:space="preserve"> arrays of bi-component structures made of cobalt and </w:t>
-      </w:r>
-      <w:proofErr w:type="spellStart"/>
-      <w:r>
-        <w:rPr>
-          <w14:ligatures w14:val="standard"/>
-        </w:rPr>
-        <w:t>permalloy</w:t>
-      </w:r>
-      <w:proofErr w:type="spellEnd"/>
-      <w:r>
-        <w:rPr>
-          <w14:ligatures w14:val="standard"/>
-        </w:rPr>
-        <w:t xml:space="preserve"> elliptical dots </w:t>
-      </w:r>
-      <w:r>
-        <w:rPr>
-          <w:lang w:val="en-GB" w:eastAsia="ja-JP"/>
-          <w14:ligatures w14:val="standard"/>
-        </w:rPr>
-        <w:t xml:space="preserve">with </w:t>
-      </w:r>
-      <w:r>
-        <w:rPr>
-          <w14:ligatures w14:val="standard"/>
-        </w:rPr>
-        <w:t xml:space="preserve">thickness of 25 nm, length 1 </w:t>
-      </w:r>
-      <w:r>
-        <w:rPr>
-          <w:rFonts w:ascii="Symbol" w:hAnsi="Symbol"/>
-          <w14:ligatures w14:val="standard"/>
-        </w:rPr>
-        <w:t></w:t>
-      </w:r>
-      <w:r>
-        <w:rPr>
-          <w14:ligatures w14:val="standard"/>
-        </w:rPr>
-        <w:t>m and width of 225 nm, have been prepared by a self-aligned shadow deposition technique.</w:t>
-      </w:r>
-      <w:r>
-        <w:rPr>
-          <w:lang w:val="en-GB" w:eastAsia="ja-JP"/>
-          <w14:ligatures w14:val="standard"/>
-        </w:rPr>
-        <w:t xml:space="preserve"> Brillouin light scattering has been exploited to study the frequency dependence of thermally excited magnetic </w:t>
-      </w:r>
-      <w:proofErr w:type="spellStart"/>
-      <w:r>
-        <w:rPr>
-          <w:lang w:val="en-GB" w:eastAsia="ja-JP"/>
-          <w14:ligatures w14:val="standard"/>
-        </w:rPr>
-        <w:t>eigenmodes</w:t>
-      </w:r>
-      <w:proofErr w:type="spellEnd"/>
-      <w:r>
-        <w:rPr>
-          <w:lang w:val="en-GB" w:eastAsia="ja-JP"/>
-          <w14:ligatures w14:val="standard"/>
-        </w:rPr>
-        <w:t xml:space="preserve"> on the intensity of the external magnetic field, applied along the easy axis of the elements.</w:t>
+        <w:pStyle w:val="KeyWordHead"/>
+        <w:outlineLvl w:val="0"/>
+        <w:rPr>
+          <w:lang w:eastAsia="it-IT"/>
+          <w14:ligatures w14:val="standard"/>
+        </w:rPr>
+      </w:pPr>
+      <w:r>
+        <w:rPr>
+          <w:lang w:eastAsia="it-IT"/>
+          <w14:ligatures w14:val="standard"/>
+        </w:rPr>
+        <w:t>KEYWORDS</w:t>
       </w:r>
     </w:p>
     <w:p>
       <w:pPr>
-        <w:pStyle w:val="CCSHead"/>
-        <w:outlineLvl w:val="0"/>
-        <w:rPr>
-          <w:lang w:eastAsia="it-IT"/>
-          <w14:ligatures w14:val="standard"/>
-        </w:rPr>
-      </w:pPr>
-      <w:r>
-        <w:rPr>
-          <w:lang w:eastAsia="it-IT"/>
-          <w14:ligatures w14:val="standard"/>
-        </w:rPr>
-        <w:t>CCS CONCEPTS</w:t>
-      </w:r>
-    </w:p>
-    <w:p>
-      <w:pPr>
-        <w:pStyle w:val="CCSDescription"/>
-        <w:rPr>
-          <w:lang w:eastAsia="it-IT"/>
-          <w14:ligatures w14:val="standard"/>
-        </w:rPr>
-      </w:pPr>
-      <w:r>
-        <w:rPr>
-          <w:lang w:eastAsia="it-IT"/>
-          <w14:ligatures w14:val="standard"/>
-        </w:rPr>
-        <w:t>•</w:t>
-      </w:r>
-      <w:r>
-        <w:rPr>
-          <w:lang w:eastAsia="it-IT"/>
-          <w14:ligatures w14:val="standard"/>
-        </w:rPr>
-        <w:t xml:space="preserve"> </w:t>
-      </w:r>
-      <w:r>
-        <w:rPr>
-          <w:b/>
-          <w:lang w:eastAsia="it-IT"/>
-          <w14:ligatures w14:val="standard"/>
-        </w:rPr>
-        <w:t>Computer systems organization</w:t>
-      </w:r>
-      <w:r>
-        <w:rPr>
-          <w:lang w:eastAsia="it-IT"/>
-          <w14:ligatures w14:val="standard"/>
-        </w:rPr>
-        <w:t xml:space="preserve"> </w:t>
-      </w:r>
-      <w:r>
-        <w:rPr>
-          <w:lang w:eastAsia="it-IT"/>
-          <w14:ligatures w14:val="standard"/>
-        </w:rPr>
-        <w:t>→</w:t>
-      </w:r>
-      <w:r>
-        <w:rPr>
-          <w:lang w:eastAsia="it-IT"/>
-          <w14:ligatures w14:val="standard"/>
-        </w:rPr>
-        <w:t xml:space="preserve"> </w:t>
-      </w:r>
-      <w:r>
-        <w:rPr>
-          <w:b/>
-          <w:lang w:eastAsia="it-IT"/>
-          <w14:ligatures w14:val="standard"/>
-        </w:rPr>
-        <w:t>Embedded systems</w:t>
-      </w:r>
-      <w:r>
-        <w:rPr>
-          <w:lang w:eastAsia="it-IT"/>
-          <w14:ligatures w14:val="standard"/>
-        </w:rPr>
-        <w:t xml:space="preserve">; </w:t>
-      </w:r>
-      <w:r>
-        <w:rPr>
-          <w:i/>
-          <w:lang w:eastAsia="it-IT"/>
-          <w14:ligatures w14:val="standard"/>
-        </w:rPr>
-        <w:t>Redundancy</w:t>
-      </w:r>
-      <w:r>
-        <w:rPr>
-          <w:lang w:eastAsia="it-IT"/>
-          <w14:ligatures w14:val="standard"/>
-        </w:rPr>
-        <w:t>; Robotics •</w:t>
-      </w:r>
-      <w:r>
-        <w:rPr>
-          <w:lang w:eastAsia="it-IT"/>
-          <w14:ligatures w14:val="standard"/>
-        </w:rPr>
-        <w:t xml:space="preserve"> </w:t>
-      </w:r>
-      <w:r>
-        <w:rPr>
-          <w:b/>
-          <w:lang w:eastAsia="it-IT"/>
-          <w14:ligatures w14:val="standard"/>
-        </w:rPr>
-        <w:t>Networks</w:t>
-      </w:r>
-      <w:r>
-        <w:rPr>
-          <w:lang w:eastAsia="it-IT"/>
-          <w14:ligatures w14:val="standard"/>
-        </w:rPr>
-        <w:t xml:space="preserve"> → </w:t>
-      </w:r>
-      <w:r>
-        <w:rPr>
-          <w:lang w:eastAsia="it-IT"/>
-          <w14:ligatures w14:val="standard"/>
-        </w:rPr>
-        <w:t>Network reliability</w:t>
-      </w:r>
-    </w:p>
-    <w:p>
-      <w:pPr>
-        <w:pStyle w:val="KeyWordHead"/>
-        <w:outlineLvl w:val="0"/>
-        <w:rPr>
-          <w:lang w:eastAsia="it-IT"/>
-          <w14:ligatures w14:val="standard"/>
-        </w:rPr>
-      </w:pPr>
-      <w:r>
-        <w:rPr>
-          <w:lang w:eastAsia="it-IT"/>
-          <w14:ligatures w14:val="standard"/>
-        </w:rPr>
-        <w:t>KEYWORDS</w:t>
-      </w:r>
-    </w:p>
-    <w:p>
-      <w:pPr>
         <w:pStyle w:val="KeyWords"/>
         <w:outlineLvl w:val="0"/>
         <w:rPr>
@@ -2004,202 +1853,6 @@
           <w14:ligatures w14:val="standard"/>
         </w:rPr>
         <w:t>ACM proceedings, text tagging</w:t>
-      </w:r>
-    </w:p>
-    <w:p>
-      <w:pPr>
-        <w:rPr>
-          <w:lang w:eastAsia="it-IT"/>
-          <w14:ligatures w14:val="standard"/>
-        </w:rPr>
-      </w:pPr>
-    </w:p>
-    <w:p>
-      <w:pPr>
-        <w:pStyle w:val="RefFormatHead"/>
-        <w:outlineLvl w:val="0"/>
-        <w:rPr>
-          <w:lang w:eastAsia="it-IT"/>
-          <w14:ligatures w14:val="standard"/>
-        </w:rPr>
-      </w:pPr>
-      <w:r>
-        <w:rPr>
-          <w14:ligatures w14:val="standard"/>
-        </w:rPr>
-        <w:t>ACM Reference format:</w:t>
-      </w:r>
-    </w:p>
-    <w:p>
-      <w:pPr>
-        <w:pStyle w:val="RefFormatPara"/>
-        <w:rPr>
-          <w14:ligatures w14:val="standard"/>
-        </w:rPr>
-      </w:pPr>
-      <w:r>
-        <w:rPr>
-          <w14:ligatures w14:val="standard"/>
-        </w:rPr>
-        <w:t xml:space="preserve">G. </w:t>
-      </w:r>
-      <w:proofErr w:type="spellStart"/>
-      <w:r>
-        <w:rPr>
-          <w14:ligatures w14:val="standard"/>
-        </w:rPr>
-        <w:t>Gubbiotti</w:t>
-      </w:r>
-      <w:proofErr w:type="spellEnd"/>
-      <w:r>
-        <w:rPr>
-          <w14:ligatures w14:val="standard"/>
-        </w:rPr>
-        <w:t xml:space="preserve">, </w:t>
-      </w:r>
-      <w:r>
-        <w:rPr>
-          <w14:ligatures w14:val="standard"/>
-        </w:rPr>
-        <w:t xml:space="preserve">P. </w:t>
-      </w:r>
-      <w:proofErr w:type="spellStart"/>
-      <w:r>
-        <w:rPr>
-          <w14:ligatures w14:val="standard"/>
-        </w:rPr>
-        <w:t>Malagò</w:t>
-      </w:r>
-      <w:proofErr w:type="spellEnd"/>
-      <w:r>
-        <w:rPr>
-          <w14:ligatures w14:val="standard"/>
-        </w:rPr>
-        <w:t xml:space="preserve">, </w:t>
-      </w:r>
-      <w:r>
-        <w:rPr>
-          <w14:ligatures w14:val="standard"/>
-        </w:rPr>
-        <w:t xml:space="preserve">S. Fin, S. </w:t>
-      </w:r>
-      <w:proofErr w:type="spellStart"/>
-      <w:r>
-        <w:rPr>
-          <w14:ligatures w14:val="standard"/>
-        </w:rPr>
-        <w:t>Tacchi</w:t>
-      </w:r>
-      <w:proofErr w:type="spellEnd"/>
-      <w:r>
-        <w:rPr>
-          <w14:ligatures w14:val="standard"/>
-        </w:rPr>
-        <w:t xml:space="preserve">, L. </w:t>
-      </w:r>
-      <w:proofErr w:type="spellStart"/>
-      <w:r>
-        <w:rPr>
-          <w14:ligatures w14:val="standard"/>
-        </w:rPr>
-        <w:t>Giovannini</w:t>
-      </w:r>
-      <w:proofErr w:type="spellEnd"/>
-      <w:r>
-        <w:rPr>
-          <w14:ligatures w14:val="standard"/>
-        </w:rPr>
-        <w:t xml:space="preserve">, D. </w:t>
-      </w:r>
-      <w:proofErr w:type="spellStart"/>
-      <w:r>
-        <w:rPr>
-          <w14:ligatures w14:val="standard"/>
-        </w:rPr>
-        <w:t>Bisero</w:t>
-      </w:r>
-      <w:proofErr w:type="spellEnd"/>
-      <w:r>
-        <w:rPr>
-          <w14:ligatures w14:val="standard"/>
-        </w:rPr>
-        <w:t xml:space="preserve">, M. </w:t>
-      </w:r>
-      <w:proofErr w:type="spellStart"/>
-      <w:r>
-        <w:rPr>
-          <w14:ligatures w14:val="standard"/>
-        </w:rPr>
-        <w:t>Madami</w:t>
-      </w:r>
-      <w:proofErr w:type="spellEnd"/>
-      <w:r>
-        <w:rPr>
-          <w14:ligatures w14:val="standard"/>
-        </w:rPr>
-        <w:t>,</w:t>
-      </w:r>
-      <w:r>
-        <w:rPr>
-          <w14:ligatures w14:val="standard"/>
-        </w:rPr>
-        <w:t xml:space="preserve"> and G. </w:t>
-      </w:r>
-      <w:proofErr w:type="spellStart"/>
-      <w:r>
-        <w:rPr>
-          <w14:ligatures w14:val="standard"/>
-        </w:rPr>
-        <w:t>Carlotti</w:t>
-      </w:r>
-      <w:proofErr w:type="spellEnd"/>
-      <w:r>
-        <w:rPr>
-          <w14:ligatures w14:val="standard"/>
-        </w:rPr>
-        <w:t xml:space="preserve">. 1997. SIG Proceedings Paper in </w:t>
-      </w:r>
-      <w:r>
-        <w:rPr>
-          <w14:ligatures w14:val="standard"/>
-        </w:rPr>
-        <w:t>W</w:t>
-      </w:r>
-      <w:r>
-        <w:rPr>
-          <w14:ligatures w14:val="standard"/>
-        </w:rPr>
-        <w:t>ord</w:t>
-      </w:r>
-      <w:r>
-        <w:rPr>
-          <w14:ligatures w14:val="standard"/>
-        </w:rPr>
-        <w:t xml:space="preserve"> Format. In </w:t>
-      </w:r>
-      <w:r>
-        <w:rPr>
-          <w:i/>
-          <w14:ligatures w14:val="standard"/>
-        </w:rPr>
-        <w:t>Proceedings of ACM Woodstock conference, El Paso, Texas USA, July 1997 (WOODSTOCK’97)</w:t>
-      </w:r>
-      <w:r>
-        <w:rPr>
-          <w14:ligatures w14:val="standard"/>
-        </w:rPr>
-        <w:t>, 4 pages.</w:t>
-      </w:r>
-    </w:p>
-    <w:p>
-      <w:pPr>
-        <w:pStyle w:val="RefFormatPara"/>
-        <w:rPr>
-          <w14:ligatures w14:val="standard"/>
-        </w:rPr>
-      </w:pPr>
-      <w:r>
-        <w:t>https://doi.org/0000001.0000001</w:t>
       </w:r>
     </w:p>
     <w:p>
@@ -2244,22 +1897,7 @@
         <w:rPr>
           <w14:ligatures w14:val="standard"/>
         </w:rPr>
-        <w:lastRenderedPageBreak/>
-        <w:t xml:space="preserve">In the last decade, there has been an intense research activity in studying the spectrum of magnetic </w:t>
-      </w:r>
-      <w:proofErr w:type="spellStart"/>
-      <w:r>
-        <w:rPr>
-          <w14:ligatures w14:val="standard"/>
-        </w:rPr>
-        <w:t>eigenmodes</w:t>
-      </w:r>
-      <w:proofErr w:type="spellEnd"/>
-      <w:r>
-        <w:rPr>
-          <w14:ligatures w14:val="standard"/>
-        </w:rPr>
-        <w:t xml:space="preserve"> both in single and multi-layered confined magnetic elements with differe</w:t>
+        <w:t>In the last decade, there has been an intense research activity in studying the spectrum of magnetic eigenmodes both in single and multi-layered confined magnetic elements with differe</w:t>
       </w:r>
       <w:r>
         <w:rPr>
@@ -2329,35 +1967,27 @@
         <w:rPr>
           <w14:ligatures w14:val="standard"/>
         </w:rPr>
-        <w:t xml:space="preserve"> oscillations. Moreover, the knowledge of the magnetic </w:t>
+        <w:t xml:space="preserve"> oscillations. Moreover, the knowledge of the magnetic eigenmodes is very important also from a fundamental point of view for probing the intrinsic dynamic properties of the nanoparticles. Besides, dense arrays of magnetic elements have been extensively studied in the field of </w:t>
       </w:r>
       <w:proofErr w:type="spellStart"/>
       <w:r>
         <w:rPr>
           <w14:ligatures w14:val="standard"/>
         </w:rPr>
-        <w:t>eigenmodes</w:t>
+        <w:t>Magnonic</w:t>
       </w:r>
       <w:proofErr w:type="spellEnd"/>
       <w:r>
         <w:rPr>
           <w14:ligatures w14:val="standard"/>
         </w:rPr>
-        <w:t xml:space="preserve"> is very important also from a fundamental point of view for probing the intrinsic dynamic properties of the nanoparticles. Besides, dense arrays of magnetic elements have been extensively studied in the field of </w:t>
-      </w:r>
-      <w:proofErr w:type="spellStart"/>
-      <w:r>
-        <w:rPr>
-          <w14:ligatures w14:val="standard"/>
-        </w:rPr>
-        <w:t>Magnonic</w:t>
-      </w:r>
-      <w:proofErr w:type="spellEnd"/>
-      <w:r>
-        <w:rPr>
-          <w14:ligatures w14:val="standard"/>
-        </w:rPr>
-        <w:t xml:space="preserve"> Crystals (MCs), that is magnetic media with periodic modulation of the magnetic parameters, for their capability to support the propagation of collective spin waves</w:t>
+        <w:t xml:space="preserve"> Crystals (MCs), </w:t>
+      </w:r>
+      <w:r>
+        <w:rPr>
+          <w14:ligatures w14:val="standard"/>
+        </w:rPr>
+        <w:t>that is magnetic media with periodic modulation of the magnetic parameters, for their capability to support the propagation of collective spin waves</w:t>
       </w:r>
       <w:r>
         <w:rPr>
@@ -2695,14 +2325,7 @@
         <w:rPr>
           <w14:ligatures w14:val="standard"/>
         </w:rPr>
-        <w:t xml:space="preserve">m and width 225 nm, respectively, dispersed in two different kinds of lattices, were fabricated by a self-aligned shadow deposition </w:t>
-      </w:r>
-      <w:r>
-        <w:rPr>
-          <w14:ligatures w14:val="standard"/>
-        </w:rPr>
-        <w:lastRenderedPageBreak/>
-        <w:t>technique</w:t>
+        <w:t>m and width 225 nm, respectively, dispersed in two different kinds of lattices, were fabricated by a self-aligned shadow deposition technique</w:t>
       </w:r>
       <w:r>
         <w:rPr>
@@ -2887,6 +2510,7 @@
         <w:rPr>
           <w14:ligatures w14:val="standard"/>
         </w:rPr>
+        <w:lastRenderedPageBreak/>
         <w:t>2.2</w:t>
       </w:r>
       <w:r>
@@ -3205,21 +2829,7 @@
         <w:rPr>
           <w14:ligatures w14:val="standard"/>
         </w:rPr>
-        <w:t xml:space="preserve">3)-pass tandem </w:t>
-      </w:r>
-      <w:proofErr w:type="spellStart"/>
-      <w:r>
-        <w:rPr>
-          <w14:ligatures w14:val="standard"/>
-        </w:rPr>
-        <w:t>Fabry</w:t>
-      </w:r>
-      <w:proofErr w:type="spellEnd"/>
-      <w:r>
-        <w:rPr>
-          <w14:ligatures w14:val="standard"/>
-        </w:rPr>
-        <w:t xml:space="preserve">–Perot interferometer. About 200 </w:t>
+        <w:t xml:space="preserve">3)-pass tandem Fabry–Perot interferometer. About 200 </w:t>
       </w:r>
       <w:proofErr w:type="spellStart"/>
       <w:r>
@@ -3370,14 +2980,12 @@
         </w:rPr>
         <w:t xml:space="preserve"> and DMM </w:t>
       </w:r>
-      <w:proofErr w:type="spellStart"/>
       <w:r>
         <w:rPr>
           <w14:ligatures w14:val="standard"/>
         </w:rPr>
         <w:t>Micromagnetic</w:t>
       </w:r>
-      <w:proofErr w:type="spellEnd"/>
       <w:r>
         <w:rPr>
           <w14:ligatures w14:val="standard"/>
@@ -3469,15 +3077,7 @@
           <w:lang w:val="en-GB"/>
           <w14:ligatures w14:val="standard"/>
         </w:rPr>
-        <w:t xml:space="preserve">, and used as input for the simulations. Periodic </w:t>
-      </w:r>
-      <w:r>
-        <w:rPr>
-          <w:lang w:val="en-GB"/>
-          <w14:ligatures w14:val="standard"/>
-        </w:rPr>
-        <w:lastRenderedPageBreak/>
-        <w:t xml:space="preserve">boundary conditions have been applied to account for the chain arrangement of the </w:t>
+        <w:t xml:space="preserve">, and used as input for the simulations. Periodic boundary conditions have been applied to account for the chain arrangement of the </w:t>
       </w:r>
       <w:proofErr w:type="spellStart"/>
       <w:r>
@@ -3536,23 +3136,13 @@
         </w:rPr>
         <w:t> </w:t>
       </w:r>
-      <w:proofErr w:type="spellStart"/>
       <w:r>
         <w:rPr>
           <w:rFonts w:ascii="Linux Biolinum" w:hAnsi="Linux Biolinum" w:cs="Linux Biolinum"/>
           <w:i/>
           <w14:ligatures w14:val="standard"/>
         </w:rPr>
-        <w:t>Micromagnetic</w:t>
-      </w:r>
-      <w:proofErr w:type="spellEnd"/>
-      <w:r>
-        <w:rPr>
-          <w:rFonts w:ascii="Linux Biolinum" w:hAnsi="Linux Biolinum" w:cs="Linux Biolinum"/>
-          <w:i/>
-          <w14:ligatures w14:val="standard"/>
-        </w:rPr>
-        <w:t>. </w:t>
+        <w:t>Micromagnetic. </w:t>
       </w:r>
       <w:r>
         <w:rPr>
@@ -3566,25 +3156,7 @@
           <w:lang w:val="en-GB"/>
           <w14:ligatures w14:val="standard"/>
         </w:rPr>
-        <w:t xml:space="preserve">or each </w:t>
-      </w:r>
-      <w:proofErr w:type="spellStart"/>
-      <w:r>
-        <w:rPr>
-          <w:rStyle w:val="hps"/>
-          <w:lang w:val="en-GB"/>
-          <w14:ligatures w14:val="standard"/>
-        </w:rPr>
-        <w:t>micromagnetic</w:t>
-      </w:r>
-      <w:proofErr w:type="spellEnd"/>
-      <w:r>
-        <w:rPr>
-          <w:rStyle w:val="hps"/>
-          <w:lang w:val="en-GB"/>
-          <w14:ligatures w14:val="standard"/>
-        </w:rPr>
-        <w:t xml:space="preserve"> cell the reduced magnetization takes the form </w:t>
+        <w:t xml:space="preserve">or each micromagnetic cell the reduced magnetization takes the form </w:t>
       </w:r>
       <w:r>
         <w:rPr>
@@ -3952,23 +3524,7 @@
           <w:lang w:val="en-GB"/>
           <w14:ligatures w14:val="standard"/>
         </w:rPr>
-        <w:t xml:space="preserve"> is the azimuthal (polar) angle of the magnetization (the time dependence is omitted). The second derivatives of the energy density depend on the micromagnetic cell indexes, and through them on the material index corresponding either to Py or Co. The expre</w:t>
-      </w:r>
-      <w:proofErr w:type="spellStart"/>
-      <w:r>
-        <w:rPr>
-          <w:lang w:val="en-GB"/>
-          <w14:ligatures w14:val="standard"/>
-        </w:rPr>
-        <w:t>ssions</w:t>
-      </w:r>
-      <w:proofErr w:type="spellEnd"/>
-      <w:r>
-        <w:rPr>
-          <w:lang w:val="en-GB"/>
-          <w14:ligatures w14:val="standard"/>
-        </w:rPr>
-        <w:t xml:space="preserve"> of</w:t>
+        <w:t xml:space="preserve"> is the azimuthal (polar) angle of the magnetization (the time dependence is omitted). The second derivatives of the energy density depend on the micromagnetic cell indexes, and through them on the material index corresponding either to Py or Co. The expressions of</w:t>
       </w:r>
       <w:r>
         <w:rPr>
@@ -4425,23 +3981,7 @@
           <w:lang w:val="en-GB"/>
           <w14:ligatures w14:val="standard"/>
         </w:rPr>
-        <w:t xml:space="preserve"> DMM presents several advantages with respect to OOMMF for calculating the spectrum of magnetic </w:t>
-      </w:r>
-      <w:proofErr w:type="spellStart"/>
-      <w:r>
-        <w:rPr>
-          <w:lang w:val="en-GB"/>
-          <w14:ligatures w14:val="standard"/>
-        </w:rPr>
-        <w:t>eigenmodes</w:t>
-      </w:r>
-      <w:proofErr w:type="spellEnd"/>
-      <w:r>
-        <w:rPr>
-          <w:lang w:val="en-GB"/>
-          <w14:ligatures w14:val="standard"/>
-        </w:rPr>
-        <w:t xml:space="preserve"> for the following reasons: </w:t>
+        <w:t xml:space="preserve"> DMM presents several advantages with respect to OOMMF for calculating the spectrum of magnetic eigenmodes for the following reasons: </w:t>
       </w:r>
       <w:r>
         <w:rPr>
@@ -4715,7 +4255,6 @@
         <w:rPr>
           <w14:ligatures w14:val="standard"/>
         </w:rPr>
-        <w:lastRenderedPageBreak/>
         <w:t>3</w:t>
       </w:r>
       <w:r>
@@ -4844,21 +4383,14 @@
         <w:rPr>
           <w14:ligatures w14:val="standard"/>
         </w:rPr>
-        <w:t xml:space="preserve"> and Co sub-elements, characterized by a different </w:t>
-      </w:r>
-      <w:proofErr w:type="spellStart"/>
-      <w:r>
-        <w:rPr>
-          <w14:ligatures w14:val="standard"/>
-        </w:rPr>
-        <w:t>coercivity</w:t>
-      </w:r>
-      <w:proofErr w:type="spellEnd"/>
-      <w:r>
-        <w:rPr>
-          <w14:ligatures w14:val="standard"/>
-        </w:rPr>
-        <w:t>. As the field is reduced from positive saturation (upper branch of the M-H loop), a 100% remanence is attained.</w:t>
+        <w:t xml:space="preserve"> and Co sub-elements, characterized by a different coercivity. As the field is reduced from positive saturation (upper branch of the M-H loop), a 100% </w:t>
+      </w:r>
+      <w:r>
+        <w:rPr>
+          <w14:ligatures w14:val="standard"/>
+        </w:rPr>
+        <w:lastRenderedPageBreak/>
+        <w:t>remanence is attained.</w:t>
       </w:r>
       <w:r>
         <w:rPr>
@@ -5655,7 +5187,6 @@
         <w:rPr>
           <w14:ligatures w14:val="standard"/>
         </w:rPr>
-        <w:lastRenderedPageBreak/>
         <w:t>Oe</w:t>
       </w:r>
       <w:proofErr w:type="spellEnd"/>
@@ -5798,21 +5329,7 @@
         <w:rPr>
           <w14:ligatures w14:val="standard"/>
         </w:rPr>
-        <w:t xml:space="preserve"> dots, as stated at the end of the previous Section, </w:t>
-      </w:r>
-      <w:proofErr w:type="spellStart"/>
-      <w:r>
-        <w:rPr>
-          <w14:ligatures w14:val="standard"/>
-        </w:rPr>
-        <w:t>were</w:t>
-      </w:r>
-      <w:proofErr w:type="spellEnd"/>
-      <w:r>
-        <w:rPr>
-          <w14:ligatures w14:val="standard"/>
-        </w:rPr>
-        <w:t xml:space="preserve"> it was introduced the labelling notation containing the dominant localization region (either </w:t>
+        <w:t xml:space="preserve"> dots, as stated at the end of the previous Section, were it was introduced the labelling notation containing the dominant localization region (either </w:t>
       </w:r>
       <w:proofErr w:type="spellStart"/>
       <w:r>
@@ -6267,14 +5784,7 @@
         <w:rPr>
           <w14:ligatures w14:val="standard"/>
         </w:rPr>
-        <w:t xml:space="preserve">. </w:t>
-      </w:r>
-      <w:r>
-        <w:rPr>
-          <w14:ligatures w14:val="standard"/>
-        </w:rPr>
-        <w:lastRenderedPageBreak/>
-        <w:t xml:space="preserve">It is evident that modes with negative frequency slope are modes localized into the </w:t>
+        <w:t xml:space="preserve">. It is evident that modes with negative frequency slope are modes localized into the </w:t>
       </w:r>
       <w:proofErr w:type="spellStart"/>
       <w:r>
@@ -6457,28 +5967,40 @@
         <w:rPr>
           <w14:ligatures w14:val="standard"/>
         </w:rPr>
-        <w:t xml:space="preserve"> is that the frequency values of the </w:t>
+        <w:t xml:space="preserve"> is that the frequency values of the eigenmodes are not the same at </w:t>
+      </w:r>
+      <w:r>
+        <w:rPr>
+          <w:rFonts w:cs="Linux Libertine"/>
+          <w14:ligatures w14:val="standard"/>
+        </w:rPr>
+        <w:sym w:font="Symbol" w:char="F02B"/>
+      </w:r>
+      <w:r>
+        <w:rPr>
+          <w14:ligatures w14:val="standard"/>
+        </w:rPr>
+        <w:t xml:space="preserve">500 </w:t>
       </w:r>
       <w:proofErr w:type="spellStart"/>
       <w:r>
         <w:rPr>
           <w14:ligatures w14:val="standard"/>
         </w:rPr>
-        <w:t>eigenmodes</w:t>
+        <w:t>Oe</w:t>
       </w:r>
       <w:proofErr w:type="spellEnd"/>
       <w:r>
         <w:rPr>
           <w14:ligatures w14:val="standard"/>
         </w:rPr>
-        <w:t xml:space="preserve"> are not the same at </w:t>
-      </w:r>
-      <w:r>
-        <w:rPr>
-          <w:rFonts w:cs="Linux Libertine"/>
-          <w14:ligatures w14:val="standard"/>
-        </w:rPr>
-        <w:sym w:font="Symbol" w:char="F02B"/>
+        <w:t xml:space="preserve"> and at </w:t>
+      </w:r>
+      <w:r>
+        <w:rPr>
+          <w14:ligatures w14:val="standard"/>
+        </w:rPr>
+        <w:sym w:font="Symbol" w:char="F02D"/>
       </w:r>
       <w:r>
         <w:rPr>
@@ -6498,47 +6020,14 @@
         <w:rPr>
           <w14:ligatures w14:val="standard"/>
         </w:rPr>
-        <w:t xml:space="preserve"> and at </w:t>
-      </w:r>
-      <w:r>
-        <w:rPr>
-          <w14:ligatures w14:val="standard"/>
-        </w:rPr>
-        <w:sym w:font="Symbol" w:char="F02D"/>
-      </w:r>
-      <w:r>
-        <w:rPr>
-          <w14:ligatures w14:val="standard"/>
-        </w:rPr>
-        <w:t xml:space="preserve">500 </w:t>
-      </w:r>
-      <w:proofErr w:type="spellStart"/>
-      <w:r>
-        <w:rPr>
-          <w14:ligatures w14:val="standard"/>
-        </w:rPr>
-        <w:t>Oe</w:t>
-      </w:r>
-      <w:proofErr w:type="spellEnd"/>
-      <w:r>
-        <w:rPr>
-          <w14:ligatures w14:val="standard"/>
-        </w:rPr>
-        <w:t xml:space="preserve">. This is expected for modes localized into the Co elements, since the external field is either parallel or antiparallel to their magnetization. However, for </w:t>
-      </w:r>
-      <w:proofErr w:type="gramStart"/>
-      <w:r>
-        <w:rPr>
-          <w14:ligatures w14:val="standard"/>
-        </w:rPr>
-        <w:t>those mode</w:t>
-      </w:r>
-      <w:proofErr w:type="gramEnd"/>
-      <w:r>
-        <w:rPr>
-          <w14:ligatures w14:val="standard"/>
-        </w:rPr>
-        <w:t xml:space="preserve"> localized into the </w:t>
+        <w:t xml:space="preserve">. This is expected for modes localized </w:t>
+      </w:r>
+      <w:r>
+        <w:rPr>
+          <w14:ligatures w14:val="standard"/>
+        </w:rPr>
+        <w:lastRenderedPageBreak/>
+        <w:t xml:space="preserve">into the Co elements, since the external field is either parallel or antiparallel to their magnetization. However, for those mode localized into the </w:t>
       </w:r>
       <w:proofErr w:type="spellStart"/>
       <w:r>
@@ -6826,21 +6315,7 @@
         <w:rPr>
           <w14:ligatures w14:val="standard"/>
         </w:rPr>
-        <w:t xml:space="preserve">the calculated frequencies of the most representative </w:t>
-      </w:r>
-      <w:proofErr w:type="spellStart"/>
-      <w:r>
-        <w:rPr>
-          <w14:ligatures w14:val="standard"/>
-        </w:rPr>
-        <w:t>eigenmodes</w:t>
-      </w:r>
-      <w:proofErr w:type="spellEnd"/>
-      <w:r>
-        <w:rPr>
-          <w14:ligatures w14:val="standard"/>
-        </w:rPr>
-        <w:t xml:space="preserve"> at </w:t>
+        <w:t xml:space="preserve">the calculated frequencies of the most representative eigenmodes at </w:t>
       </w:r>
       <w:r>
         <w:rPr>
@@ -7082,35 +6557,35 @@
         <w:rPr>
           <w14:ligatures w14:val="standard"/>
         </w:rPr>
-        <w:t xml:space="preserve">In summary, we have performed both an experimental and theoretical study of the spin </w:t>
+        <w:t xml:space="preserve">In summary, we have performed both an experimental and theoretical study of the spin eigenmodes in </w:t>
       </w:r>
       <w:proofErr w:type="spellStart"/>
       <w:r>
         <w:rPr>
           <w14:ligatures w14:val="standard"/>
         </w:rPr>
-        <w:t>eigenmodes</w:t>
+        <w:t>dipolarly</w:t>
       </w:r>
       <w:proofErr w:type="spellEnd"/>
       <w:r>
         <w:rPr>
           <w14:ligatures w14:val="standard"/>
         </w:rPr>
-        <w:t xml:space="preserve"> in </w:t>
+        <w:t xml:space="preserve"> coupled bi-component cobalt and </w:t>
       </w:r>
       <w:proofErr w:type="spellStart"/>
       <w:r>
         <w:rPr>
           <w14:ligatures w14:val="standard"/>
         </w:rPr>
-        <w:t>dipolarly</w:t>
+        <w:t>permalloy</w:t>
       </w:r>
       <w:proofErr w:type="spellEnd"/>
       <w:r>
         <w:rPr>
           <w14:ligatures w14:val="standard"/>
         </w:rPr>
-        <w:t xml:space="preserve"> coupled bi-component cobalt and </w:t>
+        <w:t xml:space="preserve"> elliptical nanodots. Several eigenmodes have been identified and their frequency evolution as a function of the intensity of the applied magnetic field has been measured by Brillouin light scattering technique, encompassing the ground states where the cobalt and </w:t>
       </w:r>
       <w:proofErr w:type="spellStart"/>
       <w:r>
@@ -7124,56 +6599,7 @@
         <w:rPr>
           <w14:ligatures w14:val="standard"/>
         </w:rPr>
-        <w:t xml:space="preserve"> elliptical </w:t>
-      </w:r>
-      <w:proofErr w:type="spellStart"/>
-      <w:r>
-        <w:rPr>
-          <w14:ligatures w14:val="standard"/>
-        </w:rPr>
-        <w:t>nanodots</w:t>
-      </w:r>
-      <w:proofErr w:type="spellEnd"/>
-      <w:r>
-        <w:rPr>
-          <w14:ligatures w14:val="standard"/>
-        </w:rPr>
-        <w:t xml:space="preserve">. Several </w:t>
-      </w:r>
-      <w:proofErr w:type="spellStart"/>
-      <w:r>
-        <w:rPr>
-          <w14:ligatures w14:val="standard"/>
-        </w:rPr>
-        <w:t>eigenmodes</w:t>
-      </w:r>
-      <w:proofErr w:type="spellEnd"/>
-      <w:r>
-        <w:rPr>
-          <w14:ligatures w14:val="standard"/>
-        </w:rPr>
-        <w:t xml:space="preserve"> have been identified and their frequency evolution as a function of the intensity of the applied magnetic field has been measured by Brillouin light scattering technique, encompassing the ground states where the cobalt and </w:t>
-      </w:r>
-      <w:proofErr w:type="spellStart"/>
-      <w:r>
-        <w:rPr>
-          <w14:ligatures w14:val="standard"/>
-        </w:rPr>
-        <w:t>permalloy</w:t>
-      </w:r>
-      <w:proofErr w:type="spellEnd"/>
-      <w:r>
-        <w:rPr>
-          <w14:ligatures w14:val="standard"/>
-        </w:rPr>
-        <w:t xml:space="preserve"> dots magnetizations are parallel or anti-parallel, respectively. In correspondence to the transition between the two different ground states, the mode frequency undergoes an abrupt variation and </w:t>
-      </w:r>
-      <w:r>
-        <w:rPr>
-          <w14:ligatures w14:val="standard"/>
-        </w:rPr>
-        <w:lastRenderedPageBreak/>
-        <w:t>more than that, in the anti-</w:t>
+        <w:t xml:space="preserve"> dots magnetizations are parallel or anti-parallel, respectively. In correspondence to the transition between the two different ground states, the mode frequency undergoes an abrupt variation and more than that, in the anti-</w:t>
       </w:r>
       <w:proofErr w:type="spellStart"/>
       <w:r>
@@ -7250,7 +6676,13 @@
         <w:rPr>
           <w14:ligatures w14:val="standard"/>
         </w:rPr>
-        <w:t xml:space="preserve"> in the appendices. In the appendix environment, the command section is used to indicate the start of each Appendix, with alphabetic order designation (i.e., the </w:t>
+        <w:t xml:space="preserve"> in the appendices. In the appendix environment, the command section is used to indicate the start of </w:t>
+      </w:r>
+      <w:r>
+        <w:rPr>
+          <w14:ligatures w14:val="standard"/>
+        </w:rPr>
+        <w:t xml:space="preserve">each Appendix, with alphabetic order designation (i.e., the </w:t>
       </w:r>
       <w:r>
         <w:rPr>
@@ -7489,23 +6921,7 @@
           <w:lang w:eastAsia="it-IT"/>
           <w14:ligatures w14:val="standard"/>
         </w:rPr>
-        <w:t xml:space="preserve">Ground-State Magnetization Determination and DMM </w:t>
-      </w:r>
-      <w:proofErr w:type="spellStart"/>
-      <w:r>
-        <w:rPr>
-          <w:lang w:eastAsia="it-IT"/>
-          <w14:ligatures w14:val="standard"/>
-        </w:rPr>
-        <w:t>Micromagnetic</w:t>
-      </w:r>
-      <w:proofErr w:type="spellEnd"/>
-      <w:r>
-        <w:rPr>
-          <w:lang w:eastAsia="it-IT"/>
-          <w14:ligatures w14:val="standard"/>
-        </w:rPr>
-        <w:t xml:space="preserve"> Simulations</w:t>
+        <w:t>Ground-State Magnetization Determination and DMM Micromagnetic Simulations</w:t>
       </w:r>
     </w:p>
     <w:p>
@@ -7531,14 +6947,12 @@
           <w14:ligatures w14:val="standard"/>
         </w:rPr>
       </w:pPr>
-      <w:proofErr w:type="spellStart"/>
       <w:r>
         <w:rPr>
           <w14:ligatures w14:val="standard"/>
         </w:rPr>
         <w:t>Micromagnetic</w:t>
       </w:r>
-      <w:proofErr w:type="spellEnd"/>
     </w:p>
     <w:p>
       <w:pPr>
@@ -7887,7 +7301,6 @@
           <w:noProof/>
           <w14:ligatures w14:val="standard"/>
         </w:rPr>
-        <w:lastRenderedPageBreak/>
         <w:drawing>
           <wp:inline distT="0" distB="0" distL="0" distR="0" wp14:anchorId="7358B45C" wp14:editId="2D0C33EC">
             <wp:extent cx="2817425" cy="739046"/>
@@ -8012,6 +7425,7 @@
           <w:noProof/>
           <w14:ligatures w14:val="standard"/>
         </w:rPr>
+        <w:lastRenderedPageBreak/>
         <w:drawing>
           <wp:inline distT="0" distB="0" distL="0" distR="0" wp14:anchorId="12578209" wp14:editId="42243D28">
             <wp:extent cx="1238250" cy="1235747"/>
@@ -8391,7 +7805,6 @@
           <w:rStyle w:val="Label"/>
           <w14:ligatures w14:val="standard"/>
         </w:rPr>
-        <w:lastRenderedPageBreak/>
         <w:t>Figure 4</w:t>
       </w:r>
       <w:bookmarkEnd w:id="17"/>
@@ -10720,21 +10133,7 @@
               <w:rPr>
                 <w14:ligatures w14:val="standard"/>
               </w:rPr>
-              <w:t xml:space="preserve"> (Eds.). Lecture Notes in Computer Science, Vol. 1494. Springer-</w:t>
-            </w:r>
-            <w:proofErr w:type="spellStart"/>
-            <w:r>
-              <w:rPr>
-                <w14:ligatures w14:val="standard"/>
-              </w:rPr>
-              <w:t>Verlag</w:t>
-            </w:r>
-            <w:proofErr w:type="spellEnd"/>
-            <w:r>
-              <w:rPr>
-                <w14:ligatures w14:val="standard"/>
-              </w:rPr>
-              <w:t>, London, 368–394. DOI: http://dx.doi.org/10.1007/3-540-65193-429</w:t>
+              <w:t xml:space="preserve"> (Eds.). Lecture Notes in Computer Science, Vol. 1494. Springer-Verlag, London, 368–394. DOI: http://dx.doi.org/10.1007/3-540-65193-429</w:t>
             </w:r>
           </w:p>
         </w:tc>
@@ -10892,7 +10291,7 @@
 </file>
 
 <file path=word/endnotes.xml><?xml version="1.0" encoding="utf-8"?>
-<w:endnotes xmlns:wpc="http://schemas.microsoft.com/office/word/2010/wordprocessingCanvas" xmlns:mo="http://schemas.microsoft.com/office/mac/office/2008/main" xmlns:mc="http://schemas.openxmlformats.org/markup-compatibility/2006" xmlns:mv="urn:schemas-microsoft-com:mac:vml" xmlns:o="urn:schemas-microsoft-com:office:office" xmlns:r="http://schemas.openxmlformats.org/officeDocument/2006/relationships" xmlns:m="http://schemas.openxmlformats.org/officeDocument/2006/math" xmlns:v="urn:schemas-microsoft-com:vml" xmlns:wp14="http://schemas.microsoft.com/office/word/2010/wordprocessingDrawing" xmlns:wp="http://schemas.openxmlformats.org/drawingml/2006/wordprocessingDrawing" xmlns:w10="urn:schemas-microsoft-com:office:word" xmlns:w="http://schemas.openxmlformats.org/wordprocessingml/2006/main" xmlns:w14="http://schemas.microsoft.com/office/word/2010/wordml" xmlns:w15="http://schemas.microsoft.com/office/word/2012/wordml" xmlns:wpg="http://schemas.microsoft.com/office/word/2010/wordprocessingGroup" xmlns:wpi="http://schemas.microsoft.com/office/word/2010/wordprocessingInk" xmlns:wne="http://schemas.microsoft.com/office/word/2006/wordml" xmlns:wps="http://schemas.microsoft.com/office/word/2010/wordprocessingShape" mc:Ignorable="w14 w15 wp14">
+<w:endnotes xmlns:wpc="http://schemas.microsoft.com/office/word/2010/wordprocessingCanvas" xmlns:cx="http://schemas.microsoft.com/office/drawing/2014/chartex" xmlns:cx1="http://schemas.microsoft.com/office/drawing/2015/9/8/chartex" xmlns:cx2="http://schemas.microsoft.com/office/drawing/2015/10/21/chartex" xmlns:cx3="http://schemas.microsoft.com/office/drawing/2016/5/9/chartex" xmlns:cx4="http://schemas.microsoft.com/office/drawing/2016/5/10/chartex" xmlns:cx5="http://schemas.microsoft.com/office/drawing/2016/5/11/chartex" xmlns:cx6="http://schemas.microsoft.com/office/drawing/2016/5/12/chartex" xmlns:cx7="http://schemas.microsoft.com/office/drawing/2016/5/13/chartex" xmlns:cx8="http://schemas.microsoft.com/office/drawing/2016/5/14/chartex" xmlns:mc="http://schemas.openxmlformats.org/markup-compatibility/2006" xmlns:aink="http://schemas.microsoft.com/office/drawing/2016/ink" xmlns:am3d="http://schemas.microsoft.com/office/drawing/2017/model3d" xmlns:o="urn:schemas-microsoft-com:office:office" xmlns:r="http://schemas.openxmlformats.org/officeDocument/2006/relationships" xmlns:m="http://schemas.openxmlformats.org/officeDocument/2006/math" xmlns:v="urn:schemas-microsoft-com:vml" xmlns:wp14="http://schemas.microsoft.com/office/word/2010/wordprocessingDrawing" xmlns:wp="http://schemas.openxmlformats.org/drawingml/2006/wordprocessingDrawing" xmlns:w10="urn:schemas-microsoft-com:office:word" xmlns:w="http://schemas.openxmlformats.org/wordprocessingml/2006/main" xmlns:w14="http://schemas.microsoft.com/office/word/2010/wordml" xmlns:w15="http://schemas.microsoft.com/office/word/2012/wordml" xmlns:w16cid="http://schemas.microsoft.com/office/word/2016/wordml/cid" xmlns:w16se="http://schemas.microsoft.com/office/word/2015/wordml/symex" xmlns:wpg="http://schemas.microsoft.com/office/word/2010/wordprocessingGroup" xmlns:wpi="http://schemas.microsoft.com/office/word/2010/wordprocessingInk" xmlns:wne="http://schemas.microsoft.com/office/word/2006/wordml" xmlns:wps="http://schemas.microsoft.com/office/word/2010/wordprocessingShape" mc:Ignorable="w14 w15 w16se w16cid wp14">
   <w:endnote w:type="separator" w:id="-1">
     <w:p>
       <w:r>
@@ -10914,7 +10313,7 @@
 </file>
 
 <file path=word/footer1.xml><?xml version="1.0" encoding="utf-8"?>
-<w:ftr xmlns:wpc="http://schemas.microsoft.com/office/word/2010/wordprocessingCanvas" xmlns:mo="http://schemas.microsoft.com/office/mac/office/2008/main" xmlns:mc="http://schemas.openxmlformats.org/markup-compatibility/2006" xmlns:mv="urn:schemas-microsoft-com:mac:vml" xmlns:o="urn:schemas-microsoft-com:office:office" xmlns:r="http://schemas.openxmlformats.org/officeDocument/2006/relationships" xmlns:m="http://schemas.openxmlformats.org/officeDocument/2006/math" xmlns:v="urn:schemas-microsoft-com:vml" xmlns:wp14="http://schemas.microsoft.com/office/word/2010/wordprocessingDrawing" xmlns:wp="http://schemas.openxmlformats.org/drawingml/2006/wordprocessingDrawing" xmlns:w10="urn:schemas-microsoft-com:office:word" xmlns:w="http://schemas.openxmlformats.org/wordprocessingml/2006/main" xmlns:w14="http://schemas.microsoft.com/office/word/2010/wordml" xmlns:w15="http://schemas.microsoft.com/office/word/2012/wordml" xmlns:wpg="http://schemas.microsoft.com/office/word/2010/wordprocessingGroup" xmlns:wpi="http://schemas.microsoft.com/office/word/2010/wordprocessingInk" xmlns:wne="http://schemas.microsoft.com/office/word/2006/wordml" xmlns:wps="http://schemas.microsoft.com/office/word/2010/wordprocessingShape" mc:Ignorable="w14 w15 wp14">
+<w:ftr xmlns:wpc="http://schemas.microsoft.com/office/word/2010/wordprocessingCanvas" xmlns:cx="http://schemas.microsoft.com/office/drawing/2014/chartex" xmlns:cx1="http://schemas.microsoft.com/office/drawing/2015/9/8/chartex" xmlns:cx2="http://schemas.microsoft.com/office/drawing/2015/10/21/chartex" xmlns:cx3="http://schemas.microsoft.com/office/drawing/2016/5/9/chartex" xmlns:cx4="http://schemas.microsoft.com/office/drawing/2016/5/10/chartex" xmlns:cx5="http://schemas.microsoft.com/office/drawing/2016/5/11/chartex" xmlns:cx6="http://schemas.microsoft.com/office/drawing/2016/5/12/chartex" xmlns:cx7="http://schemas.microsoft.com/office/drawing/2016/5/13/chartex" xmlns:cx8="http://schemas.microsoft.com/office/drawing/2016/5/14/chartex" xmlns:mc="http://schemas.openxmlformats.org/markup-compatibility/2006" xmlns:aink="http://schemas.microsoft.com/office/drawing/2016/ink" xmlns:am3d="http://schemas.microsoft.com/office/drawing/2017/model3d" xmlns:o="urn:schemas-microsoft-com:office:office" xmlns:r="http://schemas.openxmlformats.org/officeDocument/2006/relationships" xmlns:m="http://schemas.openxmlformats.org/officeDocument/2006/math" xmlns:v="urn:schemas-microsoft-com:vml" xmlns:wp14="http://schemas.microsoft.com/office/word/2010/wordprocessingDrawing" xmlns:wp="http://schemas.openxmlformats.org/drawingml/2006/wordprocessingDrawing" xmlns:w10="urn:schemas-microsoft-com:office:word" xmlns:w="http://schemas.openxmlformats.org/wordprocessingml/2006/main" xmlns:w14="http://schemas.microsoft.com/office/word/2010/wordml" xmlns:w15="http://schemas.microsoft.com/office/word/2012/wordml" xmlns:w16cid="http://schemas.microsoft.com/office/word/2016/wordml/cid" xmlns:w16se="http://schemas.microsoft.com/office/word/2015/wordml/symex" xmlns:wpg="http://schemas.microsoft.com/office/word/2010/wordprocessingGroup" xmlns:wpi="http://schemas.microsoft.com/office/word/2010/wordprocessingInk" xmlns:wne="http://schemas.microsoft.com/office/word/2006/wordml" xmlns:wps="http://schemas.microsoft.com/office/word/2010/wordprocessingShape" mc:Ignorable="w14 w15 w16se w16cid wp14">
   <w:p>
     <w:pPr>
       <w:pStyle w:val="Footer"/>
@@ -10950,7 +10349,7 @@
         <w:rFonts w:ascii="Linux Biolinum" w:hAnsi="Linux Biolinum" w:cs="Linux Biolinum"/>
         <w:noProof/>
       </w:rPr>
-      <w:t>2</w:t>
+      <w:t>4</w:t>
     </w:r>
     <w:r>
       <w:rPr>
@@ -10973,7 +10372,7 @@
 </file>
 
 <file path=word/footer2.xml><?xml version="1.0" encoding="utf-8"?>
-<w:ftr xmlns:wpc="http://schemas.microsoft.com/office/word/2010/wordprocessingCanvas" xmlns:mo="http://schemas.microsoft.com/office/mac/office/2008/main" xmlns:mc="http://schemas.openxmlformats.org/markup-compatibility/2006" xmlns:mv="urn:schemas-microsoft-com:mac:vml" xmlns:o="urn:schemas-microsoft-com:office:office" xmlns:r="http://schemas.openxmlformats.org/officeDocument/2006/relationships" xmlns:m="http://schemas.openxmlformats.org/officeDocument/2006/math" xmlns:v="urn:schemas-microsoft-com:vml" xmlns:wp14="http://schemas.microsoft.com/office/word/2010/wordprocessingDrawing" xmlns:wp="http://schemas.openxmlformats.org/drawingml/2006/wordprocessingDrawing" xmlns:w10="urn:schemas-microsoft-com:office:word" xmlns:w="http://schemas.openxmlformats.org/wordprocessingml/2006/main" xmlns:w14="http://schemas.microsoft.com/office/word/2010/wordml" xmlns:w15="http://schemas.microsoft.com/office/word/2012/wordml" xmlns:wpg="http://schemas.microsoft.com/office/word/2010/wordprocessingGroup" xmlns:wpi="http://schemas.microsoft.com/office/word/2010/wordprocessingInk" xmlns:wne="http://schemas.microsoft.com/office/word/2006/wordml" xmlns:wps="http://schemas.microsoft.com/office/word/2010/wordprocessingShape" mc:Ignorable="w14 w15 wp14">
+<w:ftr xmlns:wpc="http://schemas.microsoft.com/office/word/2010/wordprocessingCanvas" xmlns:cx="http://schemas.microsoft.com/office/drawing/2014/chartex" xmlns:cx1="http://schemas.microsoft.com/office/drawing/2015/9/8/chartex" xmlns:cx2="http://schemas.microsoft.com/office/drawing/2015/10/21/chartex" xmlns:cx3="http://schemas.microsoft.com/office/drawing/2016/5/9/chartex" xmlns:cx4="http://schemas.microsoft.com/office/drawing/2016/5/10/chartex" xmlns:cx5="http://schemas.microsoft.com/office/drawing/2016/5/11/chartex" xmlns:cx6="http://schemas.microsoft.com/office/drawing/2016/5/12/chartex" xmlns:cx7="http://schemas.microsoft.com/office/drawing/2016/5/13/chartex" xmlns:cx8="http://schemas.microsoft.com/office/drawing/2016/5/14/chartex" xmlns:mc="http://schemas.openxmlformats.org/markup-compatibility/2006" xmlns:aink="http://schemas.microsoft.com/office/drawing/2016/ink" xmlns:am3d="http://schemas.microsoft.com/office/drawing/2017/model3d" xmlns:o="urn:schemas-microsoft-com:office:office" xmlns:r="http://schemas.openxmlformats.org/officeDocument/2006/relationships" xmlns:m="http://schemas.openxmlformats.org/officeDocument/2006/math" xmlns:v="urn:schemas-microsoft-com:vml" xmlns:wp14="http://schemas.microsoft.com/office/word/2010/wordprocessingDrawing" xmlns:wp="http://schemas.openxmlformats.org/drawingml/2006/wordprocessingDrawing" xmlns:w10="urn:schemas-microsoft-com:office:word" xmlns:w="http://schemas.openxmlformats.org/wordprocessingml/2006/main" xmlns:w14="http://schemas.microsoft.com/office/word/2010/wordml" xmlns:w15="http://schemas.microsoft.com/office/word/2012/wordml" xmlns:w16cid="http://schemas.microsoft.com/office/word/2016/wordml/cid" xmlns:w16se="http://schemas.microsoft.com/office/word/2015/wordml/symex" xmlns:wpg="http://schemas.microsoft.com/office/word/2010/wordprocessingGroup" xmlns:wpi="http://schemas.microsoft.com/office/word/2010/wordprocessingInk" xmlns:wne="http://schemas.microsoft.com/office/word/2006/wordml" xmlns:wps="http://schemas.microsoft.com/office/word/2010/wordprocessingShape" mc:Ignorable="w14 w15 w16se w16cid wp14">
   <w:p>
     <w:pPr>
       <w:pStyle w:val="Footer"/>
@@ -11033,7 +10432,7 @@
 </file>
 
 <file path=word/footnotes.xml><?xml version="1.0" encoding="utf-8"?>
-<w:footnotes xmlns:wpc="http://schemas.microsoft.com/office/word/2010/wordprocessingCanvas" xmlns:mo="http://schemas.microsoft.com/office/mac/office/2008/main" xmlns:mc="http://schemas.openxmlformats.org/markup-compatibility/2006" xmlns:mv="urn:schemas-microsoft-com:mac:vml" xmlns:o="urn:schemas-microsoft-com:office:office" xmlns:r="http://schemas.openxmlformats.org/officeDocument/2006/relationships" xmlns:m="http://schemas.openxmlformats.org/officeDocument/2006/math" xmlns:v="urn:schemas-microsoft-com:vml" xmlns:wp14="http://schemas.microsoft.com/office/word/2010/wordprocessingDrawing" xmlns:wp="http://schemas.openxmlformats.org/drawingml/2006/wordprocessingDrawing" xmlns:w10="urn:schemas-microsoft-com:office:word" xmlns:w="http://schemas.openxmlformats.org/wordprocessingml/2006/main" xmlns:w14="http://schemas.microsoft.com/office/word/2010/wordml" xmlns:w15="http://schemas.microsoft.com/office/word/2012/wordml" xmlns:wpg="http://schemas.microsoft.com/office/word/2010/wordprocessingGroup" xmlns:wpi="http://schemas.microsoft.com/office/word/2010/wordprocessingInk" xmlns:wne="http://schemas.microsoft.com/office/word/2006/wordml" xmlns:wps="http://schemas.microsoft.com/office/word/2010/wordprocessingShape" mc:Ignorable="w14 w15 wp14">
+<w:footnotes xmlns:wpc="http://schemas.microsoft.com/office/word/2010/wordprocessingCanvas" xmlns:cx="http://schemas.microsoft.com/office/drawing/2014/chartex" xmlns:cx1="http://schemas.microsoft.com/office/drawing/2015/9/8/chartex" xmlns:cx2="http://schemas.microsoft.com/office/drawing/2015/10/21/chartex" xmlns:cx3="http://schemas.microsoft.com/office/drawing/2016/5/9/chartex" xmlns:cx4="http://schemas.microsoft.com/office/drawing/2016/5/10/chartex" xmlns:cx5="http://schemas.microsoft.com/office/drawing/2016/5/11/chartex" xmlns:cx6="http://schemas.microsoft.com/office/drawing/2016/5/12/chartex" xmlns:cx7="http://schemas.microsoft.com/office/drawing/2016/5/13/chartex" xmlns:cx8="http://schemas.microsoft.com/office/drawing/2016/5/14/chartex" xmlns:mc="http://schemas.openxmlformats.org/markup-compatibility/2006" xmlns:aink="http://schemas.microsoft.com/office/drawing/2016/ink" xmlns:am3d="http://schemas.microsoft.com/office/drawing/2017/model3d" xmlns:o="urn:schemas-microsoft-com:office:office" xmlns:r="http://schemas.openxmlformats.org/officeDocument/2006/relationships" xmlns:m="http://schemas.openxmlformats.org/officeDocument/2006/math" xmlns:v="urn:schemas-microsoft-com:vml" xmlns:wp14="http://schemas.microsoft.com/office/word/2010/wordprocessingDrawing" xmlns:wp="http://schemas.openxmlformats.org/drawingml/2006/wordprocessingDrawing" xmlns:w10="urn:schemas-microsoft-com:office:word" xmlns:w="http://schemas.openxmlformats.org/wordprocessingml/2006/main" xmlns:w14="http://schemas.microsoft.com/office/word/2010/wordml" xmlns:w15="http://schemas.microsoft.com/office/word/2012/wordml" xmlns:w16cid="http://schemas.microsoft.com/office/word/2016/wordml/cid" xmlns:w16se="http://schemas.microsoft.com/office/word/2015/wordml/symex" xmlns:wpg="http://schemas.microsoft.com/office/word/2010/wordprocessingGroup" xmlns:wpi="http://schemas.microsoft.com/office/word/2010/wordprocessingInk" xmlns:wne="http://schemas.microsoft.com/office/word/2006/wordml" xmlns:wps="http://schemas.microsoft.com/office/word/2010/wordprocessingShape" mc:Ignorable="w14 w15 w16se w16cid wp14">
   <w:footnote w:type="separator" w:id="-1">
     <w:p>
       <w:r>
@@ -11062,7 +10461,7 @@
 </file>
 
 <file path=word/header1.xml><?xml version="1.0" encoding="utf-8"?>
-<w:hdr xmlns:wpc="http://schemas.microsoft.com/office/word/2010/wordprocessingCanvas" xmlns:mo="http://schemas.microsoft.com/office/mac/office/2008/main" xmlns:mc="http://schemas.openxmlformats.org/markup-compatibility/2006" xmlns:mv="urn:schemas-microsoft-com:mac:vml" xmlns:o="urn:schemas-microsoft-com:office:office" xmlns:r="http://schemas.openxmlformats.org/officeDocument/2006/relationships" xmlns:m="http://schemas.openxmlformats.org/officeDocument/2006/math" xmlns:v="urn:schemas-microsoft-com:vml" xmlns:wp14="http://schemas.microsoft.com/office/word/2010/wordprocessingDrawing" xmlns:wp="http://schemas.openxmlformats.org/drawingml/2006/wordprocessingDrawing" xmlns:w10="urn:schemas-microsoft-com:office:word" xmlns:w="http://schemas.openxmlformats.org/wordprocessingml/2006/main" xmlns:w14="http://schemas.microsoft.com/office/word/2010/wordml" xmlns:w15="http://schemas.microsoft.com/office/word/2012/wordml" xmlns:wpg="http://schemas.microsoft.com/office/word/2010/wordprocessingGroup" xmlns:wpi="http://schemas.microsoft.com/office/word/2010/wordprocessingInk" xmlns:wne="http://schemas.microsoft.com/office/word/2006/wordml" xmlns:wps="http://schemas.microsoft.com/office/word/2010/wordprocessingShape" mc:Ignorable="w14 w15 wp14">
+<w:hdr xmlns:wpc="http://schemas.microsoft.com/office/word/2010/wordprocessingCanvas" xmlns:cx="http://schemas.microsoft.com/office/drawing/2014/chartex" xmlns:cx1="http://schemas.microsoft.com/office/drawing/2015/9/8/chartex" xmlns:cx2="http://schemas.microsoft.com/office/drawing/2015/10/21/chartex" xmlns:cx3="http://schemas.microsoft.com/office/drawing/2016/5/9/chartex" xmlns:cx4="http://schemas.microsoft.com/office/drawing/2016/5/10/chartex" xmlns:cx5="http://schemas.microsoft.com/office/drawing/2016/5/11/chartex" xmlns:cx6="http://schemas.microsoft.com/office/drawing/2016/5/12/chartex" xmlns:cx7="http://schemas.microsoft.com/office/drawing/2016/5/13/chartex" xmlns:cx8="http://schemas.microsoft.com/office/drawing/2016/5/14/chartex" xmlns:mc="http://schemas.openxmlformats.org/markup-compatibility/2006" xmlns:aink="http://schemas.microsoft.com/office/drawing/2016/ink" xmlns:am3d="http://schemas.microsoft.com/office/drawing/2017/model3d" xmlns:o="urn:schemas-microsoft-com:office:office" xmlns:r="http://schemas.openxmlformats.org/officeDocument/2006/relationships" xmlns:m="http://schemas.openxmlformats.org/officeDocument/2006/math" xmlns:v="urn:schemas-microsoft-com:vml" xmlns:wp14="http://schemas.microsoft.com/office/word/2010/wordprocessingDrawing" xmlns:wp="http://schemas.openxmlformats.org/drawingml/2006/wordprocessingDrawing" xmlns:w10="urn:schemas-microsoft-com:office:word" xmlns:w="http://schemas.openxmlformats.org/wordprocessingml/2006/main" xmlns:w14="http://schemas.microsoft.com/office/word/2010/wordml" xmlns:w15="http://schemas.microsoft.com/office/word/2012/wordml" xmlns:w16cid="http://schemas.microsoft.com/office/word/2016/wordml/cid" xmlns:w16se="http://schemas.microsoft.com/office/word/2015/wordml/symex" xmlns:wpg="http://schemas.microsoft.com/office/word/2010/wordprocessingGroup" xmlns:wpi="http://schemas.microsoft.com/office/word/2010/wordprocessingInk" xmlns:wne="http://schemas.microsoft.com/office/word/2006/wordml" xmlns:wps="http://schemas.microsoft.com/office/word/2010/wordprocessingShape" mc:Ignorable="w14 w15 w16se w16cid wp14">
   <w:tbl>
     <w:tblPr>
       <w:tblW w:w="5000" w:type="pct"/>
@@ -11148,7 +10547,7 @@
 </file>
 
 <file path=word/header2.xml><?xml version="1.0" encoding="utf-8"?>
-<w:hdr xmlns:wpc="http://schemas.microsoft.com/office/word/2010/wordprocessingCanvas" xmlns:mo="http://schemas.microsoft.com/office/mac/office/2008/main" xmlns:mc="http://schemas.openxmlformats.org/markup-compatibility/2006" xmlns:mv="urn:schemas-microsoft-com:mac:vml" xmlns:o="urn:schemas-microsoft-com:office:office" xmlns:r="http://schemas.openxmlformats.org/officeDocument/2006/relationships" xmlns:m="http://schemas.openxmlformats.org/officeDocument/2006/math" xmlns:v="urn:schemas-microsoft-com:vml" xmlns:wp14="http://schemas.microsoft.com/office/word/2010/wordprocessingDrawing" xmlns:wp="http://schemas.openxmlformats.org/drawingml/2006/wordprocessingDrawing" xmlns:w10="urn:schemas-microsoft-com:office:word" xmlns:w="http://schemas.openxmlformats.org/wordprocessingml/2006/main" xmlns:w14="http://schemas.microsoft.com/office/word/2010/wordml" xmlns:w15="http://schemas.microsoft.com/office/word/2012/wordml" xmlns:wpg="http://schemas.microsoft.com/office/word/2010/wordprocessingGroup" xmlns:wpi="http://schemas.microsoft.com/office/word/2010/wordprocessingInk" xmlns:wne="http://schemas.microsoft.com/office/word/2006/wordml" xmlns:wps="http://schemas.microsoft.com/office/word/2010/wordprocessingShape" mc:Ignorable="w14 w15 wp14">
+<w:hdr xmlns:wpc="http://schemas.microsoft.com/office/word/2010/wordprocessingCanvas" xmlns:cx="http://schemas.microsoft.com/office/drawing/2014/chartex" xmlns:cx1="http://schemas.microsoft.com/office/drawing/2015/9/8/chartex" xmlns:cx2="http://schemas.microsoft.com/office/drawing/2015/10/21/chartex" xmlns:cx3="http://schemas.microsoft.com/office/drawing/2016/5/9/chartex" xmlns:cx4="http://schemas.microsoft.com/office/drawing/2016/5/10/chartex" xmlns:cx5="http://schemas.microsoft.com/office/drawing/2016/5/11/chartex" xmlns:cx6="http://schemas.microsoft.com/office/drawing/2016/5/12/chartex" xmlns:cx7="http://schemas.microsoft.com/office/drawing/2016/5/13/chartex" xmlns:cx8="http://schemas.microsoft.com/office/drawing/2016/5/14/chartex" xmlns:mc="http://schemas.openxmlformats.org/markup-compatibility/2006" xmlns:aink="http://schemas.microsoft.com/office/drawing/2016/ink" xmlns:am3d="http://schemas.microsoft.com/office/drawing/2017/model3d" xmlns:o="urn:schemas-microsoft-com:office:office" xmlns:r="http://schemas.openxmlformats.org/officeDocument/2006/relationships" xmlns:m="http://schemas.openxmlformats.org/officeDocument/2006/math" xmlns:v="urn:schemas-microsoft-com:vml" xmlns:wp14="http://schemas.microsoft.com/office/word/2010/wordprocessingDrawing" xmlns:wp="http://schemas.openxmlformats.org/drawingml/2006/wordprocessingDrawing" xmlns:w10="urn:schemas-microsoft-com:office:word" xmlns:w="http://schemas.openxmlformats.org/wordprocessingml/2006/main" xmlns:w14="http://schemas.microsoft.com/office/word/2010/wordml" xmlns:w15="http://schemas.microsoft.com/office/word/2012/wordml" xmlns:w16cid="http://schemas.microsoft.com/office/word/2016/wordml/cid" xmlns:w16se="http://schemas.microsoft.com/office/word/2015/wordml/symex" xmlns:wpg="http://schemas.microsoft.com/office/word/2010/wordprocessingGroup" xmlns:wpi="http://schemas.microsoft.com/office/word/2010/wordprocessingInk" xmlns:wne="http://schemas.microsoft.com/office/word/2006/wordml" xmlns:wps="http://schemas.microsoft.com/office/word/2010/wordprocessingShape" mc:Ignorable="w14 w15 w16se w16cid wp14">
   <w:tbl>
     <w:tblPr>
       <w:tblW w:w="5000" w:type="pct"/>
@@ -11234,8 +10633,8 @@
 </file>
 
 <file path=word/numbering.xml><?xml version="1.0" encoding="utf-8"?>
-<w:numbering xmlns:wpc="http://schemas.microsoft.com/office/word/2010/wordprocessingCanvas" xmlns:mo="http://schemas.microsoft.com/office/mac/office/2008/main" xmlns:mc="http://schemas.openxmlformats.org/markup-compatibility/2006" xmlns:mv="urn:schemas-microsoft-com:mac:vml" xmlns:o="urn:schemas-microsoft-com:office:office" xmlns:r="http://schemas.openxmlformats.org/officeDocument/2006/relationships" xmlns:m="http://schemas.openxmlformats.org/officeDocument/2006/math" xmlns:v="urn:schemas-microsoft-com:vml" xmlns:wp14="http://schemas.microsoft.com/office/word/2010/wordprocessingDrawing" xmlns:wp="http://schemas.openxmlformats.org/drawingml/2006/wordprocessingDrawing" xmlns:w10="urn:schemas-microsoft-com:office:word" xmlns:w="http://schemas.openxmlformats.org/wordprocessingml/2006/main" xmlns:w14="http://schemas.microsoft.com/office/word/2010/wordml" xmlns:w15="http://schemas.microsoft.com/office/word/2012/wordml" xmlns:wpg="http://schemas.microsoft.com/office/word/2010/wordprocessingGroup" xmlns:wpi="http://schemas.microsoft.com/office/word/2010/wordprocessingInk" xmlns:wne="http://schemas.microsoft.com/office/word/2006/wordml" xmlns:wps="http://schemas.microsoft.com/office/word/2010/wordprocessingShape" mc:Ignorable="w14 w15 wp14">
-  <w:abstractNum w:abstractNumId="0">
+<w:numbering xmlns:wpc="http://schemas.microsoft.com/office/word/2010/wordprocessingCanvas" xmlns:cx="http://schemas.microsoft.com/office/drawing/2014/chartex" xmlns:cx1="http://schemas.microsoft.com/office/drawing/2015/9/8/chartex" xmlns:cx2="http://schemas.microsoft.com/office/drawing/2015/10/21/chartex" xmlns:cx3="http://schemas.microsoft.com/office/drawing/2016/5/9/chartex" xmlns:cx4="http://schemas.microsoft.com/office/drawing/2016/5/10/chartex" xmlns:cx5="http://schemas.microsoft.com/office/drawing/2016/5/11/chartex" xmlns:cx6="http://schemas.microsoft.com/office/drawing/2016/5/12/chartex" xmlns:cx7="http://schemas.microsoft.com/office/drawing/2016/5/13/chartex" xmlns:cx8="http://schemas.microsoft.com/office/drawing/2016/5/14/chartex" xmlns:mc="http://schemas.openxmlformats.org/markup-compatibility/2006" xmlns:aink="http://schemas.microsoft.com/office/drawing/2016/ink" xmlns:am3d="http://schemas.microsoft.com/office/drawing/2017/model3d" xmlns:o="urn:schemas-microsoft-com:office:office" xmlns:r="http://schemas.openxmlformats.org/officeDocument/2006/relationships" xmlns:m="http://schemas.openxmlformats.org/officeDocument/2006/math" xmlns:v="urn:schemas-microsoft-com:vml" xmlns:wp14="http://schemas.microsoft.com/office/word/2010/wordprocessingDrawing" xmlns:wp="http://schemas.openxmlformats.org/drawingml/2006/wordprocessingDrawing" xmlns:w10="urn:schemas-microsoft-com:office:word" xmlns:w="http://schemas.openxmlformats.org/wordprocessingml/2006/main" xmlns:w14="http://schemas.microsoft.com/office/word/2010/wordml" xmlns:w15="http://schemas.microsoft.com/office/word/2012/wordml" xmlns:w16cid="http://schemas.microsoft.com/office/word/2016/wordml/cid" xmlns:w16se="http://schemas.microsoft.com/office/word/2015/wordml/symex" xmlns:wpg="http://schemas.microsoft.com/office/word/2010/wordprocessingGroup" xmlns:wpi="http://schemas.microsoft.com/office/word/2010/wordprocessingInk" xmlns:wne="http://schemas.microsoft.com/office/word/2006/wordml" xmlns:wps="http://schemas.microsoft.com/office/word/2010/wordprocessingShape" mc:Ignorable="w14 w15 w16se w16cid wp14">
+  <w:abstractNum w:abstractNumId="0" w15:restartNumberingAfterBreak="0">
     <w:nsid w:val="FFFFFF1D"/>
     <w:multiLevelType w:val="multilevel"/>
     <w:tmpl w:val="EDC8A7C2"/>
@@ -11375,7 +10774,7 @@
       </w:rPr>
     </w:lvl>
   </w:abstractNum>
-  <w:abstractNum w:abstractNumId="1">
+  <w:abstractNum w:abstractNumId="1" w15:restartNumberingAfterBreak="0">
     <w:nsid w:val="FFFFFF7C"/>
     <w:multiLevelType w:val="singleLevel"/>
     <w:tmpl w:val="1812D008"/>
@@ -11392,7 +10791,7 @@
       </w:pPr>
     </w:lvl>
   </w:abstractNum>
-  <w:abstractNum w:abstractNumId="2">
+  <w:abstractNum w:abstractNumId="2" w15:restartNumberingAfterBreak="0">
     <w:nsid w:val="FFFFFF7D"/>
     <w:multiLevelType w:val="singleLevel"/>
     <w:tmpl w:val="CBBA3ADA"/>
@@ -11409,7 +10808,7 @@
       </w:pPr>
     </w:lvl>
   </w:abstractNum>
-  <w:abstractNum w:abstractNumId="3">
+  <w:abstractNum w:abstractNumId="3" w15:restartNumberingAfterBreak="0">
     <w:nsid w:val="FFFFFF7E"/>
     <w:multiLevelType w:val="singleLevel"/>
     <w:tmpl w:val="151E9BF6"/>
@@ -11426,7 +10825,7 @@
       </w:pPr>
     </w:lvl>
   </w:abstractNum>
-  <w:abstractNum w:abstractNumId="4">
+  <w:abstractNum w:abstractNumId="4" w15:restartNumberingAfterBreak="0">
     <w:nsid w:val="FFFFFF7F"/>
     <w:multiLevelType w:val="singleLevel"/>
     <w:tmpl w:val="C8EED19E"/>
@@ -11443,7 +10842,7 @@
       </w:pPr>
     </w:lvl>
   </w:abstractNum>
-  <w:abstractNum w:abstractNumId="5">
+  <w:abstractNum w:abstractNumId="5" w15:restartNumberingAfterBreak="0">
     <w:nsid w:val="FFFFFF80"/>
     <w:multiLevelType w:val="singleLevel"/>
     <w:tmpl w:val="468E30AC"/>
@@ -11463,7 +10862,7 @@
       </w:rPr>
     </w:lvl>
   </w:abstractNum>
-  <w:abstractNum w:abstractNumId="6">
+  <w:abstractNum w:abstractNumId="6" w15:restartNumberingAfterBreak="0">
     <w:nsid w:val="FFFFFF81"/>
     <w:multiLevelType w:val="singleLevel"/>
     <w:tmpl w:val="EFB49616"/>
@@ -11483,7 +10882,7 @@
       </w:rPr>
     </w:lvl>
   </w:abstractNum>
-  <w:abstractNum w:abstractNumId="7">
+  <w:abstractNum w:abstractNumId="7" w15:restartNumberingAfterBreak="0">
     <w:nsid w:val="FFFFFF82"/>
     <w:multiLevelType w:val="singleLevel"/>
     <w:tmpl w:val="199E1772"/>
@@ -11503,7 +10902,7 @@
       </w:rPr>
     </w:lvl>
   </w:abstractNum>
-  <w:abstractNum w:abstractNumId="8">
+  <w:abstractNum w:abstractNumId="8" w15:restartNumberingAfterBreak="0">
     <w:nsid w:val="FFFFFF83"/>
     <w:multiLevelType w:val="singleLevel"/>
     <w:tmpl w:val="0BD66BF6"/>
@@ -11523,7 +10922,7 @@
       </w:rPr>
     </w:lvl>
   </w:abstractNum>
-  <w:abstractNum w:abstractNumId="9">
+  <w:abstractNum w:abstractNumId="9" w15:restartNumberingAfterBreak="0">
     <w:nsid w:val="FFFFFF88"/>
     <w:multiLevelType w:val="singleLevel"/>
     <w:tmpl w:val="AAAAAF70"/>
@@ -11540,7 +10939,7 @@
       </w:pPr>
     </w:lvl>
   </w:abstractNum>
-  <w:abstractNum w:abstractNumId="10">
+  <w:abstractNum w:abstractNumId="10" w15:restartNumberingAfterBreak="0">
     <w:nsid w:val="FFFFFF89"/>
     <w:multiLevelType w:val="singleLevel"/>
     <w:tmpl w:val="5D7CCC8E"/>
@@ -11560,7 +10959,7 @@
       </w:rPr>
     </w:lvl>
   </w:abstractNum>
-  <w:abstractNum w:abstractNumId="11">
+  <w:abstractNum w:abstractNumId="11" w15:restartNumberingAfterBreak="0">
     <w:nsid w:val="FFFFFFFB"/>
     <w:multiLevelType w:val="multilevel"/>
     <w:tmpl w:val="A1968190"/>
@@ -11628,7 +11027,7 @@
       <w:lvlJc w:val="left"/>
     </w:lvl>
   </w:abstractNum>
-  <w:abstractNum w:abstractNumId="12">
+  <w:abstractNum w:abstractNumId="12" w15:restartNumberingAfterBreak="0">
     <w:nsid w:val="03186DE2"/>
     <w:multiLevelType w:val="hybridMultilevel"/>
     <w:tmpl w:val="42703B26"/>
@@ -11744,7 +11143,7 @@
       </w:pPr>
     </w:lvl>
   </w:abstractNum>
-  <w:abstractNum w:abstractNumId="13">
+  <w:abstractNum w:abstractNumId="13" w15:restartNumberingAfterBreak="0">
     <w:nsid w:val="05511EB4"/>
     <w:multiLevelType w:val="hybridMultilevel"/>
     <w:tmpl w:val="9954A524"/>
@@ -11833,7 +11232,7 @@
       </w:pPr>
     </w:lvl>
   </w:abstractNum>
-  <w:abstractNum w:abstractNumId="14">
+  <w:abstractNum w:abstractNumId="14" w15:restartNumberingAfterBreak="0">
     <w:nsid w:val="07086183"/>
     <w:multiLevelType w:val="hybridMultilevel"/>
     <w:tmpl w:val="59C2EC3C"/>
@@ -11922,7 +11321,7 @@
       </w:pPr>
     </w:lvl>
   </w:abstractNum>
-  <w:abstractNum w:abstractNumId="15">
+  <w:abstractNum w:abstractNumId="15" w15:restartNumberingAfterBreak="0">
     <w:nsid w:val="0C7E5D2E"/>
     <w:multiLevelType w:val="hybridMultilevel"/>
     <w:tmpl w:val="E920FF82"/>
@@ -12039,7 +11438,7 @@
       </w:pPr>
     </w:lvl>
   </w:abstractNum>
-  <w:abstractNum w:abstractNumId="16">
+  <w:abstractNum w:abstractNumId="16" w15:restartNumberingAfterBreak="0">
     <w:nsid w:val="0CFC57E0"/>
     <w:multiLevelType w:val="hybridMultilevel"/>
     <w:tmpl w:val="5C2C7784"/>
@@ -12152,7 +11551,7 @@
       </w:rPr>
     </w:lvl>
   </w:abstractNum>
-  <w:abstractNum w:abstractNumId="17">
+  <w:abstractNum w:abstractNumId="17" w15:restartNumberingAfterBreak="0">
     <w:nsid w:val="147E4EC5"/>
     <w:multiLevelType w:val="hybridMultilevel"/>
     <w:tmpl w:val="C310B6E0"/>
@@ -12242,7 +11641,7 @@
       </w:pPr>
     </w:lvl>
   </w:abstractNum>
-  <w:abstractNum w:abstractNumId="18">
+  <w:abstractNum w:abstractNumId="18" w15:restartNumberingAfterBreak="0">
     <w:nsid w:val="1ADD4A11"/>
     <w:multiLevelType w:val="hybridMultilevel"/>
     <w:tmpl w:val="211477C6"/>
@@ -12331,7 +11730,7 @@
       </w:pPr>
     </w:lvl>
   </w:abstractNum>
-  <w:abstractNum w:abstractNumId="19">
+  <w:abstractNum w:abstractNumId="19" w15:restartNumberingAfterBreak="0">
     <w:nsid w:val="1BC510FB"/>
     <w:multiLevelType w:val="hybridMultilevel"/>
     <w:tmpl w:val="2AEAD4CE"/>
@@ -12420,7 +11819,7 @@
       </w:pPr>
     </w:lvl>
   </w:abstractNum>
-  <w:abstractNum w:abstractNumId="20">
+  <w:abstractNum w:abstractNumId="20" w15:restartNumberingAfterBreak="0">
     <w:nsid w:val="1CF5090C"/>
     <w:multiLevelType w:val="multilevel"/>
     <w:tmpl w:val="2264B596"/>
@@ -12543,7 +11942,7 @@
       </w:rPr>
     </w:lvl>
   </w:abstractNum>
-  <w:abstractNum w:abstractNumId="21">
+  <w:abstractNum w:abstractNumId="21" w15:restartNumberingAfterBreak="0">
     <w:nsid w:val="266A7A59"/>
     <w:multiLevelType w:val="multilevel"/>
     <w:tmpl w:val="0409001D"/>
@@ -12629,7 +12028,7 @@
       </w:pPr>
     </w:lvl>
   </w:abstractNum>
-  <w:abstractNum w:abstractNumId="22">
+  <w:abstractNum w:abstractNumId="22" w15:restartNumberingAfterBreak="0">
     <w:nsid w:val="2BF21E3E"/>
     <w:multiLevelType w:val="hybridMultilevel"/>
     <w:tmpl w:val="2AEAD4CE"/>
@@ -12718,7 +12117,7 @@
       </w:pPr>
     </w:lvl>
   </w:abstractNum>
-  <w:abstractNum w:abstractNumId="23">
+  <w:abstractNum w:abstractNumId="23" w15:restartNumberingAfterBreak="0">
     <w:nsid w:val="2C4A519C"/>
     <w:multiLevelType w:val="hybridMultilevel"/>
     <w:tmpl w:val="50BCC850"/>
@@ -12831,7 +12230,7 @@
       </w:pPr>
     </w:lvl>
   </w:abstractNum>
-  <w:abstractNum w:abstractNumId="24">
+  <w:abstractNum w:abstractNumId="24" w15:restartNumberingAfterBreak="0">
     <w:nsid w:val="2D170EA7"/>
     <w:multiLevelType w:val="multilevel"/>
     <w:tmpl w:val="09B48B1C"/>
@@ -12966,7 +12365,7 @@
       </w:rPr>
     </w:lvl>
   </w:abstractNum>
-  <w:abstractNum w:abstractNumId="25">
+  <w:abstractNum w:abstractNumId="25" w15:restartNumberingAfterBreak="0">
     <w:nsid w:val="2E216CEF"/>
     <w:multiLevelType w:val="hybridMultilevel"/>
     <w:tmpl w:val="179AACE4"/>
@@ -13055,7 +12454,7 @@
       </w:pPr>
     </w:lvl>
   </w:abstractNum>
-  <w:abstractNum w:abstractNumId="26">
+  <w:abstractNum w:abstractNumId="26" w15:restartNumberingAfterBreak="0">
     <w:nsid w:val="317E58F0"/>
     <w:multiLevelType w:val="multilevel"/>
     <w:tmpl w:val="6EF40410"/>
@@ -13212,7 +12611,7 @@
       </w:rPr>
     </w:lvl>
   </w:abstractNum>
-  <w:abstractNum w:abstractNumId="27">
+  <w:abstractNum w:abstractNumId="27" w15:restartNumberingAfterBreak="0">
     <w:nsid w:val="34BF3E54"/>
     <w:multiLevelType w:val="multilevel"/>
     <w:tmpl w:val="BAFE31E0"/>
@@ -13353,7 +12752,7 @@
       </w:rPr>
     </w:lvl>
   </w:abstractNum>
-  <w:abstractNum w:abstractNumId="28">
+  <w:abstractNum w:abstractNumId="28" w15:restartNumberingAfterBreak="0">
     <w:nsid w:val="3CD922D9"/>
     <w:multiLevelType w:val="hybridMultilevel"/>
     <w:tmpl w:val="9B48C8EC"/>
@@ -13493,7 +12892,7 @@
       </w:rPr>
     </w:lvl>
   </w:abstractNum>
-  <w:abstractNum w:abstractNumId="29">
+  <w:abstractNum w:abstractNumId="29" w15:restartNumberingAfterBreak="0">
     <w:nsid w:val="3FC406E1"/>
     <w:multiLevelType w:val="hybridMultilevel"/>
     <w:tmpl w:val="289C641A"/>
@@ -13579,7 +12978,7 @@
       </w:pPr>
     </w:lvl>
   </w:abstractNum>
-  <w:abstractNum w:abstractNumId="30">
+  <w:abstractNum w:abstractNumId="30" w15:restartNumberingAfterBreak="0">
     <w:nsid w:val="4452448F"/>
     <w:multiLevelType w:val="hybridMultilevel"/>
     <w:tmpl w:val="E0E44CEE"/>
@@ -13720,7 +13119,7 @@
       </w:rPr>
     </w:lvl>
   </w:abstractNum>
-  <w:abstractNum w:abstractNumId="31">
+  <w:abstractNum w:abstractNumId="31" w15:restartNumberingAfterBreak="0">
     <w:nsid w:val="46876897"/>
     <w:multiLevelType w:val="hybridMultilevel"/>
     <w:tmpl w:val="9284396A"/>
@@ -13837,7 +13236,7 @@
       </w:pPr>
     </w:lvl>
   </w:abstractNum>
-  <w:abstractNum w:abstractNumId="32">
+  <w:abstractNum w:abstractNumId="32" w15:restartNumberingAfterBreak="0">
     <w:nsid w:val="4A2A02E9"/>
     <w:multiLevelType w:val="hybridMultilevel"/>
     <w:tmpl w:val="8F2AA114"/>
@@ -13953,7 +13352,7 @@
       </w:pPr>
     </w:lvl>
   </w:abstractNum>
-  <w:abstractNum w:abstractNumId="33">
+  <w:abstractNum w:abstractNumId="33" w15:restartNumberingAfterBreak="0">
     <w:nsid w:val="4E4C0907"/>
     <w:multiLevelType w:val="hybridMultilevel"/>
     <w:tmpl w:val="211477C6"/>
@@ -14042,7 +13441,7 @@
       </w:pPr>
     </w:lvl>
   </w:abstractNum>
-  <w:abstractNum w:abstractNumId="34">
+  <w:abstractNum w:abstractNumId="34" w15:restartNumberingAfterBreak="0">
     <w:nsid w:val="554B53A5"/>
     <w:multiLevelType w:val="multilevel"/>
     <w:tmpl w:val="1A2C5E10"/>
@@ -14183,7 +13582,7 @@
       </w:rPr>
     </w:lvl>
   </w:abstractNum>
-  <w:abstractNum w:abstractNumId="35">
+  <w:abstractNum w:abstractNumId="35" w15:restartNumberingAfterBreak="0">
     <w:nsid w:val="60560767"/>
     <w:multiLevelType w:val="multilevel"/>
     <w:tmpl w:val="0409001D"/>
@@ -14269,7 +13668,7 @@
       </w:pPr>
     </w:lvl>
   </w:abstractNum>
-  <w:abstractNum w:abstractNumId="36">
+  <w:abstractNum w:abstractNumId="36" w15:restartNumberingAfterBreak="0">
     <w:nsid w:val="612D4DC5"/>
     <w:multiLevelType w:val="hybridMultilevel"/>
     <w:tmpl w:val="C13A82DE"/>
@@ -14383,7 +13782,7 @@
       </w:rPr>
     </w:lvl>
   </w:abstractNum>
-  <w:abstractNum w:abstractNumId="37">
+  <w:abstractNum w:abstractNumId="37" w15:restartNumberingAfterBreak="0">
     <w:nsid w:val="6204797A"/>
     <w:multiLevelType w:val="hybridMultilevel"/>
     <w:tmpl w:val="E97A8A70"/>
@@ -14500,7 +13899,7 @@
       </w:pPr>
     </w:lvl>
   </w:abstractNum>
-  <w:abstractNum w:abstractNumId="38">
+  <w:abstractNum w:abstractNumId="38" w15:restartNumberingAfterBreak="0">
     <w:nsid w:val="67445E99"/>
     <w:multiLevelType w:val="multilevel"/>
     <w:tmpl w:val="9F46EC34"/>
@@ -14641,7 +14040,7 @@
       </w:rPr>
     </w:lvl>
   </w:abstractNum>
-  <w:abstractNum w:abstractNumId="39">
+  <w:abstractNum w:abstractNumId="39" w15:restartNumberingAfterBreak="0">
     <w:nsid w:val="6B415F8A"/>
     <w:multiLevelType w:val="multilevel"/>
     <w:tmpl w:val="0409001D"/>
@@ -14727,7 +14126,7 @@
       </w:pPr>
     </w:lvl>
   </w:abstractNum>
-  <w:abstractNum w:abstractNumId="40">
+  <w:abstractNum w:abstractNumId="40" w15:restartNumberingAfterBreak="0">
     <w:nsid w:val="6B8E7CF9"/>
     <w:multiLevelType w:val="hybridMultilevel"/>
     <w:tmpl w:val="4E7C556E"/>
@@ -14844,7 +14243,7 @@
       </w:pPr>
     </w:lvl>
   </w:abstractNum>
-  <w:abstractNum w:abstractNumId="41">
+  <w:abstractNum w:abstractNumId="41" w15:restartNumberingAfterBreak="0">
     <w:nsid w:val="6DAB1946"/>
     <w:multiLevelType w:val="hybridMultilevel"/>
     <w:tmpl w:val="821A8960"/>
@@ -14960,7 +14359,7 @@
       </w:pPr>
     </w:lvl>
   </w:abstractNum>
-  <w:abstractNum w:abstractNumId="42">
+  <w:abstractNum w:abstractNumId="42" w15:restartNumberingAfterBreak="0">
     <w:nsid w:val="6DE11E14"/>
     <w:multiLevelType w:val="hybridMultilevel"/>
     <w:tmpl w:val="B022BC02"/>
@@ -15073,7 +14472,7 @@
       </w:pPr>
     </w:lvl>
   </w:abstractNum>
-  <w:abstractNum w:abstractNumId="43">
+  <w:abstractNum w:abstractNumId="43" w15:restartNumberingAfterBreak="0">
     <w:nsid w:val="77583A02"/>
     <w:multiLevelType w:val="hybridMultilevel"/>
     <w:tmpl w:val="9CACFF9A"/>
@@ -15213,7 +14612,7 @@
       </w:rPr>
     </w:lvl>
   </w:abstractNum>
-  <w:abstractNum w:abstractNumId="44">
+  <w:abstractNum w:abstractNumId="44" w15:restartNumberingAfterBreak="0">
     <w:nsid w:val="799051AC"/>
     <w:multiLevelType w:val="multilevel"/>
     <w:tmpl w:val="04090023"/>
@@ -15533,7 +14932,7 @@
 </file>
 
 <file path=word/styles.xml><?xml version="1.0" encoding="utf-8"?>
-<w:styles xmlns:mc="http://schemas.openxmlformats.org/markup-compatibility/2006" xmlns:r="http://schemas.openxmlformats.org/officeDocument/2006/relationships" xmlns:w="http://schemas.openxmlformats.org/wordprocessingml/2006/main" xmlns:w14="http://schemas.microsoft.com/office/word/2010/wordml" xmlns:w15="http://schemas.microsoft.com/office/word/2012/wordml" mc:Ignorable="w14 w15">
+<w:styles xmlns:mc="http://schemas.openxmlformats.org/markup-compatibility/2006" xmlns:r="http://schemas.openxmlformats.org/officeDocument/2006/relationships" xmlns:w="http://schemas.openxmlformats.org/wordprocessingml/2006/main" xmlns:w14="http://schemas.microsoft.com/office/word/2010/wordml" xmlns:w15="http://schemas.microsoft.com/office/word/2012/wordml" xmlns:w16cid="http://schemas.microsoft.com/office/word/2016/wordml/cid" xmlns:w16se="http://schemas.microsoft.com/office/word/2015/wordml/symex" mc:Ignorable="w14 w15 w16se w16cid">
   <w:docDefaults>
     <w:rPrDefault>
       <w:rPr>
@@ -15543,7 +14942,7 @@
     </w:rPrDefault>
     <w:pPrDefault/>
   </w:docDefaults>
-  <w:latentStyles w:defLockedState="0" w:defUIPriority="0" w:defSemiHidden="0" w:defUnhideWhenUsed="0" w:defQFormat="0" w:count="382">
+  <w:latentStyles w:defLockedState="0" w:defUIPriority="0" w:defSemiHidden="0" w:defUnhideWhenUsed="0" w:defQFormat="0" w:count="375">
     <w:lsdException w:name="Normal" w:locked="1" w:qFormat="1"/>
     <w:lsdException w:name="heading 1" w:locked="1" w:uiPriority="9" w:qFormat="1"/>
     <w:lsdException w:name="heading 2" w:locked="1" w:semiHidden="1" w:uiPriority="9" w:unhideWhenUsed="1" w:qFormat="1"/>
@@ -15684,13 +15083,6 @@
     <w:lsdException w:name="Balloon Text" w:semiHidden="1" w:unhideWhenUsed="1"/>
     <w:lsdException w:name="Table Grid" w:locked="1"/>
     <w:lsdException w:name="Table Theme" w:semiHidden="1" w:unhideWhenUsed="1"/>
-    <w:lsdException w:name="Note Level 1" w:semiHidden="1" w:unhideWhenUsed="1"/>
-    <w:lsdException w:name="Note Level 2" w:semiHidden="1" w:unhideWhenUsed="1"/>
-    <w:lsdException w:name="Note Level 3" w:semiHidden="1" w:unhideWhenUsed="1"/>
-    <w:lsdException w:name="Note Level 4" w:semiHidden="1" w:unhideWhenUsed="1"/>
-    <w:lsdException w:name="Note Level 5" w:semiHidden="1" w:unhideWhenUsed="1"/>
-    <w:lsdException w:name="Note Level 6" w:semiHidden="1" w:unhideWhenUsed="1"/>
-    <w:lsdException w:name="Note Level 7" w:semiHidden="1" w:unhideWhenUsed="1"/>
     <w:lsdException w:name="Placeholder Text" w:semiHidden="1" w:uiPriority="99"/>
     <w:lsdException w:name="No Spacing" w:uiPriority="1" w:qFormat="1"/>
     <w:lsdException w:name="Light Shading" w:uiPriority="60"/>
@@ -16297,7 +15689,6 @@
       <w:lang w:val="en-US" w:eastAsia="en-US"/>
     </w:rPr>
     <w:tblPr>
-      <w:tblInd w:w="0" w:type="dxa"/>
       <w:tblBorders>
         <w:top w:val="single" w:sz="4" w:space="0" w:color="auto"/>
         <w:left w:val="single" w:sz="4" w:space="0" w:color="auto"/>
@@ -16306,12 +15697,6 @@
         <w:insideH w:val="single" w:sz="4" w:space="0" w:color="auto"/>
         <w:insideV w:val="single" w:sz="4" w:space="0" w:color="auto"/>
       </w:tblBorders>
-      <w:tblCellMar>
-        <w:top w:w="0" w:type="dxa"/>
-        <w:left w:w="108" w:type="dxa"/>
-        <w:bottom w:w="0" w:type="dxa"/>
-        <w:right w:w="108" w:type="dxa"/>
-      </w:tblCellMar>
     </w:tblPr>
   </w:style>
   <w:style w:type="character" w:styleId="Emphasis">
@@ -20945,7 +20330,7 @@
 </file>
 
 <file path=customXml/itemProps2.xml><?xml version="1.0" encoding="utf-8"?>
-<ds:datastoreItem xmlns:ds="http://schemas.openxmlformats.org/officeDocument/2006/customXml" ds:itemID="{317478E0-3DA9-3846-AF9B-FFD0AA3BD7DB}">
+<ds:datastoreItem xmlns:ds="http://schemas.openxmlformats.org/officeDocument/2006/customXml" ds:itemID="{07CE0056-529D-459A-9408-A2EC71079280}">
   <ds:schemaRefs>
     <ds:schemaRef ds:uri="http://schemas.openxmlformats.org/officeDocument/2006/bibliography"/>
   </ds:schemaRefs>

</xml_diff>

<commit_message>
chg:usr: improved latex and word document format
</commit_message>
<xml_diff>
--- a/docs/source/format/report/word/report.docx
+++ b/docs/source/format/report/word/report.docx
@@ -1,6 +1,6 @@
 
 <file path=word/document.xml><?xml version="1.0" encoding="utf-8"?>
-<w:document xmlns:wpc="http://schemas.microsoft.com/office/word/2010/wordprocessingCanvas" xmlns:cx="http://schemas.microsoft.com/office/drawing/2014/chartex" xmlns:cx1="http://schemas.microsoft.com/office/drawing/2015/9/8/chartex" xmlns:cx2="http://schemas.microsoft.com/office/drawing/2015/10/21/chartex" xmlns:cx3="http://schemas.microsoft.com/office/drawing/2016/5/9/chartex" xmlns:cx4="http://schemas.microsoft.com/office/drawing/2016/5/10/chartex" xmlns:cx5="http://schemas.microsoft.com/office/drawing/2016/5/11/chartex" xmlns:cx6="http://schemas.microsoft.com/office/drawing/2016/5/12/chartex" xmlns:cx7="http://schemas.microsoft.com/office/drawing/2016/5/13/chartex" xmlns:cx8="http://schemas.microsoft.com/office/drawing/2016/5/14/chartex" xmlns:mc="http://schemas.openxmlformats.org/markup-compatibility/2006" xmlns:aink="http://schemas.microsoft.com/office/drawing/2016/ink" xmlns:am3d="http://schemas.microsoft.com/office/drawing/2017/model3d" xmlns:o="urn:schemas-microsoft-com:office:office" xmlns:r="http://schemas.openxmlformats.org/officeDocument/2006/relationships" xmlns:m="http://schemas.openxmlformats.org/officeDocument/2006/math" xmlns:v="urn:schemas-microsoft-com:vml" xmlns:wp14="http://schemas.microsoft.com/office/word/2010/wordprocessingDrawing" xmlns:wp="http://schemas.openxmlformats.org/drawingml/2006/wordprocessingDrawing" xmlns:w10="urn:schemas-microsoft-com:office:word" xmlns:w="http://schemas.openxmlformats.org/wordprocessingml/2006/main" xmlns:w14="http://schemas.microsoft.com/office/word/2010/wordml" xmlns:w15="http://schemas.microsoft.com/office/word/2012/wordml" xmlns:w16cid="http://schemas.microsoft.com/office/word/2016/wordml/cid" xmlns:w16se="http://schemas.microsoft.com/office/word/2015/wordml/symex" xmlns:wpg="http://schemas.microsoft.com/office/word/2010/wordprocessingGroup" xmlns:wpi="http://schemas.microsoft.com/office/word/2010/wordprocessingInk" xmlns:wne="http://schemas.microsoft.com/office/word/2006/wordml" xmlns:wps="http://schemas.microsoft.com/office/word/2010/wordprocessingShape" mc:Ignorable="w14 w15 w16se w16cid wp14">
+<w:document xmlns:wpc="http://schemas.microsoft.com/office/word/2010/wordprocessingCanvas" xmlns:mo="http://schemas.microsoft.com/office/mac/office/2008/main" xmlns:mc="http://schemas.openxmlformats.org/markup-compatibility/2006" xmlns:mv="urn:schemas-microsoft-com:mac:vml" xmlns:o="urn:schemas-microsoft-com:office:office" xmlns:r="http://schemas.openxmlformats.org/officeDocument/2006/relationships" xmlns:m="http://schemas.openxmlformats.org/officeDocument/2006/math" xmlns:v="urn:schemas-microsoft-com:vml" xmlns:wp14="http://schemas.microsoft.com/office/word/2010/wordprocessingDrawing" xmlns:wp="http://schemas.openxmlformats.org/drawingml/2006/wordprocessingDrawing" xmlns:w10="urn:schemas-microsoft-com:office:word" xmlns:w="http://schemas.openxmlformats.org/wordprocessingml/2006/main" xmlns:w14="http://schemas.microsoft.com/office/word/2010/wordml" xmlns:w15="http://schemas.microsoft.com/office/word/2012/wordml" xmlns:wpg="http://schemas.microsoft.com/office/word/2010/wordprocessingGroup" xmlns:wpi="http://schemas.microsoft.com/office/word/2010/wordprocessingInk" xmlns:wne="http://schemas.microsoft.com/office/word/2006/wordml" xmlns:wps="http://schemas.microsoft.com/office/word/2010/wordprocessingShape" mc:Ignorable="w14 w15 wp14">
   <w:body>
     <w:p>
       <w:pPr>
@@ -69,28 +69,19 @@
     </w:p>
     <w:tbl>
       <w:tblPr>
-        <w:tblW w:w="10320" w:type="dxa"/>
+        <w:tblW w:w="10296" w:type="dxa"/>
         <w:tblLayout w:type="fixed"/>
         <w:tblLook w:val="0000" w:firstRow="0" w:lastRow="0" w:firstColumn="0" w:lastColumn="0" w:noHBand="0" w:noVBand="0"/>
       </w:tblPr>
       <w:tblGrid>
-        <w:gridCol w:w="1720"/>
-        <w:gridCol w:w="1712"/>
-        <w:gridCol w:w="1728"/>
-        <w:gridCol w:w="1704"/>
-        <w:gridCol w:w="1736"/>
-        <w:gridCol w:w="1696"/>
-        <w:gridCol w:w="24"/>
+        <w:gridCol w:w="3432"/>
+        <w:gridCol w:w="3432"/>
+        <w:gridCol w:w="3432"/>
       </w:tblGrid>
       <w:tr>
-        <w:trPr>
-          <w:gridAfter w:val="1"/>
-          <w:wAfter w:w="24" w:type="dxa"/>
-        </w:trPr>
         <w:tc>
           <w:tcPr>
             <w:tcW w:w="3432" w:type="dxa"/>
-            <w:gridSpan w:val="2"/>
           </w:tcPr>
           <w:p>
             <w:pPr>
@@ -282,7 +273,6 @@
         <w:tc>
           <w:tcPr>
             <w:tcW w:w="3432" w:type="dxa"/>
-            <w:gridSpan w:val="2"/>
           </w:tcPr>
           <w:p>
             <w:pPr>
@@ -478,7 +468,6 @@
         <w:tc>
           <w:tcPr>
             <w:tcW w:w="3432" w:type="dxa"/>
-            <w:gridSpan w:val="2"/>
           </w:tcPr>
           <w:p>
             <w:pPr>
@@ -488,7 +477,6 @@
                 <w14:ligatures w14:val="standard"/>
               </w:rPr>
             </w:pPr>
-            <w:bookmarkStart w:id="2" w:name="AU3"/>
             <w:r>
               <w:rPr>
                 <w:rStyle w:val="FirstName"/>
@@ -496,41 +484,14 @@
                 <w:shd w:val="clear" w:color="auto" w:fill="auto"/>
                 <w14:ligatures w14:val="standard"/>
               </w:rPr>
-              <w:t>S</w:t>
-            </w:r>
-            <w:r>
-              <w:rPr>
-                <w:rStyle w:val="FirstName"/>
-                <w:rFonts w:cs="Linux Libertine"/>
-                <w:shd w:val="clear" w:color="auto" w:fill="auto"/>
-                <w14:ligatures w14:val="standard"/>
-              </w:rPr>
-              <w:t>teve</w:t>
-            </w:r>
-            <w:r>
-              <w:rPr>
-                <w:rFonts w:cs="Linux Libertine"/>
-                <w14:ligatures w14:val="standard"/>
-              </w:rPr>
-              <w:t xml:space="preserve"> </w:t>
-            </w:r>
-            <w:r>
-              <w:rPr>
-                <w:rStyle w:val="Surname"/>
-                <w:rFonts w:cs="Linux Libertine"/>
-                <w:shd w:val="clear" w:color="auto" w:fill="auto"/>
-                <w14:ligatures w14:val="standard"/>
-              </w:rPr>
-              <w:t>Fin</w:t>
-            </w:r>
-            <w:bookmarkEnd w:id="2"/>
+              <w:t>Gregor von Laszewski</w:t>
+            </w:r>
             <w:r>
               <w:rPr>
                 <w14:ligatures w14:val="standard"/>
               </w:rPr>
               <w:br/>
             </w:r>
-            <w:proofErr w:type="spellStart"/>
             <w:r>
               <w:rPr>
                 <w:rStyle w:val="OrgDiv"/>
@@ -539,53 +500,8 @@
                 <w:sz w:val="20"/>
                 <w14:ligatures w14:val="standard"/>
               </w:rPr>
-              <w:t>Dipartimento</w:t>
-            </w:r>
-            <w:proofErr w:type="spellEnd"/>
-            <w:r>
-              <w:rPr>
-                <w:rStyle w:val="OrgDiv"/>
-                <w:rFonts w:cs="Linux Libertine"/>
-                <w:color w:val="auto"/>
-                <w:sz w:val="20"/>
-                <w14:ligatures w14:val="standard"/>
-              </w:rPr>
-              <w:t xml:space="preserve"> di </w:t>
-            </w:r>
-            <w:proofErr w:type="spellStart"/>
-            <w:r>
-              <w:rPr>
-                <w:rStyle w:val="OrgDiv"/>
-                <w:rFonts w:cs="Linux Libertine"/>
-                <w:color w:val="auto"/>
-                <w:sz w:val="20"/>
-                <w14:ligatures w14:val="standard"/>
-              </w:rPr>
-              <w:t>Fisica</w:t>
-            </w:r>
-            <w:proofErr w:type="spellEnd"/>
-            <w:r>
-              <w:rPr>
-                <w:rStyle w:val="OrgDiv"/>
-                <w:rFonts w:cs="Linux Libertine"/>
-                <w:color w:val="auto"/>
-                <w:sz w:val="20"/>
-                <w14:ligatures w14:val="standard"/>
-              </w:rPr>
-              <w:t xml:space="preserve"> e </w:t>
-            </w:r>
-            <w:proofErr w:type="spellStart"/>
-            <w:r>
-              <w:rPr>
-                <w:rStyle w:val="OrgDiv"/>
-                <w:rFonts w:cs="Linux Libertine"/>
-                <w:color w:val="auto"/>
-                <w:sz w:val="20"/>
-                <w14:ligatures w14:val="standard"/>
-              </w:rPr>
-              <w:t>Scienze</w:t>
-            </w:r>
-            <w:proofErr w:type="spellEnd"/>
+              <w:t>Indiana University</w:t>
+            </w:r>
             <w:r>
               <w:rPr>
                 <w14:ligatures w14:val="standard"/>
@@ -600,7 +516,39 @@
                 <w:sz w:val="20"/>
                 <w14:ligatures w14:val="standard"/>
               </w:rPr>
-              <w:t>P.O. Box 5000</w:t>
+              <w:t>Smith Research Center</w:t>
+            </w:r>
+            <w:r>
+              <w:rPr>
+                <w:rStyle w:val="PinCode"/>
+                <w:rFonts w:eastAsia="PMingLiU" w:cs="Linux Libertine"/>
+                <w:color w:val="auto"/>
+                <w:sz w:val="20"/>
+                <w14:ligatures w14:val="standard"/>
+              </w:rPr>
+              <w:br/>
+              <w:t>2805 E. 10</w:t>
+            </w:r>
+            <w:r>
+              <w:rPr>
+                <w:rStyle w:val="PinCode"/>
+                <w:rFonts w:eastAsia="PMingLiU" w:cs="Linux Libertine"/>
+                <w:color w:val="auto"/>
+                <w:sz w:val="20"/>
+                <w:vertAlign w:val="superscript"/>
+                <w14:ligatures w14:val="standard"/>
+              </w:rPr>
+              <w:t>th</w:t>
+            </w:r>
+            <w:r>
+              <w:rPr>
+                <w:rStyle w:val="PinCode"/>
+                <w:rFonts w:eastAsia="PMingLiU" w:cs="Linux Libertine"/>
+                <w:color w:val="auto"/>
+                <w:sz w:val="20"/>
+                <w14:ligatures w14:val="standard"/>
+              </w:rPr>
+              <w:t xml:space="preserve"> St. Suite 150</w:t>
             </w:r>
             <w:r>
               <w:rPr>
@@ -616,7 +564,7 @@
                 <w:shd w:val="clear" w:color="auto" w:fill="auto"/>
                 <w14:ligatures w14:val="standard"/>
               </w:rPr>
-              <w:t>Italy</w:t>
+              <w:t>Bloomington, IN 47408, USA</w:t>
             </w:r>
             <w:r>
               <w:rPr>
@@ -632,1042 +580,8 @@
                 <w:sz w:val="20"/>
                 <w14:ligatures w14:val="standard"/>
               </w:rPr>
-              <w:t>fin@affiliation.or</w:t>
-            </w:r>
-            <w:r>
-              <w:rPr>
-                <w:rStyle w:val="Email"/>
-                <w:rFonts w:eastAsia="PMingLiU" w:cs="Linux Libertine"/>
-                <w:color w:val="auto"/>
-                <w:sz w:val="20"/>
-                <w14:ligatures w14:val="standard"/>
-              </w:rPr>
-              <w:t>g</w:t>
-            </w:r>
-          </w:p>
-        </w:tc>
-      </w:tr>
-      <w:tr>
-        <w:trPr>
-          <w:gridAfter w:val="1"/>
-          <w:wAfter w:w="24" w:type="dxa"/>
-        </w:trPr>
-        <w:tc>
-          <w:tcPr>
-            <w:tcW w:w="3432" w:type="dxa"/>
-            <w:gridSpan w:val="2"/>
-          </w:tcPr>
-          <w:p>
-            <w:pPr>
-              <w:pStyle w:val="Authors"/>
-              <w:jc w:val="center"/>
-              <w:rPr>
-                <w14:ligatures w14:val="standard"/>
-              </w:rPr>
-            </w:pPr>
-            <w:bookmarkStart w:id="3" w:name="AU4"/>
-            <w:proofErr w:type="spellStart"/>
-            <w:r>
-              <w:rPr>
-                <w:rStyle w:val="FirstName"/>
-                <w:rFonts w:cs="Linux Libertine"/>
-                <w:shd w:val="clear" w:color="auto" w:fill="auto"/>
-                <w14:ligatures w14:val="standard"/>
-              </w:rPr>
-              <w:t>S</w:t>
-            </w:r>
-            <w:r>
-              <w:rPr>
-                <w:rStyle w:val="FirstName"/>
-                <w:rFonts w:cs="Linux Libertine"/>
-                <w:shd w:val="clear" w:color="auto" w:fill="auto"/>
-                <w14:ligatures w14:val="standard"/>
-              </w:rPr>
-              <w:t>om</w:t>
-            </w:r>
-            <w:proofErr w:type="spellEnd"/>
-            <w:r>
-              <w:rPr>
-                <w:rFonts w:cs="Linux Libertine"/>
-                <w14:ligatures w14:val="standard"/>
-              </w:rPr>
-              <w:t xml:space="preserve"> </w:t>
-            </w:r>
-            <w:proofErr w:type="spellStart"/>
-            <w:r>
-              <w:rPr>
-                <w:rStyle w:val="Surname"/>
-                <w:rFonts w:cs="Linux Libertine"/>
-                <w:shd w:val="clear" w:color="auto" w:fill="auto"/>
-                <w14:ligatures w14:val="standard"/>
-              </w:rPr>
-              <w:t>Tacchi</w:t>
-            </w:r>
-            <w:bookmarkEnd w:id="3"/>
-            <w:proofErr w:type="spellEnd"/>
-            <w:r>
-              <w:rPr>
-                <w14:ligatures w14:val="standard"/>
-              </w:rPr>
-              <w:br/>
-            </w:r>
-            <w:proofErr w:type="spellStart"/>
-            <w:r>
-              <w:rPr>
-                <w:rStyle w:val="OrgDiv"/>
-                <w:rFonts w:cs="Linux Libertine"/>
-                <w:color w:val="auto"/>
-                <w:sz w:val="20"/>
-                <w14:ligatures w14:val="standard"/>
-              </w:rPr>
-              <w:t>Dipartimento</w:t>
-            </w:r>
-            <w:proofErr w:type="spellEnd"/>
-            <w:r>
-              <w:rPr>
-                <w:rStyle w:val="OrgDiv"/>
-                <w:rFonts w:cs="Linux Libertine"/>
-                <w:color w:val="auto"/>
-                <w:sz w:val="20"/>
-                <w14:ligatures w14:val="standard"/>
-              </w:rPr>
-              <w:t xml:space="preserve"> di </w:t>
-            </w:r>
-            <w:proofErr w:type="spellStart"/>
-            <w:r>
-              <w:rPr>
-                <w:rStyle w:val="OrgDiv"/>
-                <w:rFonts w:cs="Linux Libertine"/>
-                <w:color w:val="auto"/>
-                <w:sz w:val="20"/>
-                <w14:ligatures w14:val="standard"/>
-              </w:rPr>
-              <w:t>Fisica</w:t>
-            </w:r>
-            <w:proofErr w:type="spellEnd"/>
-            <w:r>
-              <w:rPr>
-                <w:rStyle w:val="OrgDiv"/>
-                <w:rFonts w:cs="Linux Libertine"/>
-                <w:color w:val="auto"/>
-                <w:sz w:val="20"/>
-                <w14:ligatures w14:val="standard"/>
-              </w:rPr>
-              <w:t xml:space="preserve"> e </w:t>
-            </w:r>
-            <w:proofErr w:type="spellStart"/>
-            <w:r>
-              <w:rPr>
-                <w:rStyle w:val="OrgDiv"/>
-                <w:rFonts w:cs="Linux Libertine"/>
-                <w:color w:val="auto"/>
-                <w:sz w:val="20"/>
-                <w14:ligatures w14:val="standard"/>
-              </w:rPr>
-              <w:t>Geologia</w:t>
-            </w:r>
-            <w:proofErr w:type="spellEnd"/>
-            <w:r>
-              <w:rPr>
-                <w14:ligatures w14:val="standard"/>
-              </w:rPr>
-              <w:br/>
-            </w:r>
-            <w:r>
-              <w:rPr>
-                <w:rStyle w:val="PinCode"/>
-                <w:rFonts w:eastAsia="PMingLiU" w:cs="Linux Libertine"/>
-                <w:color w:val="auto"/>
-                <w:sz w:val="20"/>
-                <w14:ligatures w14:val="standard"/>
-              </w:rPr>
-              <w:t>P.O. Box 6221</w:t>
-            </w:r>
-            <w:r>
-              <w:rPr>
-                <w14:ligatures w14:val="standard"/>
-              </w:rPr>
-              <w:br/>
-            </w:r>
-            <w:r>
-              <w:rPr>
-                <w:rStyle w:val="Country"/>
-                <w:rFonts w:cs="Linux Libertine"/>
-                <w:sz w:val="20"/>
-                <w:szCs w:val="18"/>
-                <w:shd w:val="clear" w:color="auto" w:fill="auto"/>
-                <w14:ligatures w14:val="standard"/>
-              </w:rPr>
-              <w:t>Ita</w:t>
-            </w:r>
-            <w:r>
-              <w:rPr>
-                <w:rStyle w:val="Country"/>
-                <w:rFonts w:cs="Linux Libertine"/>
-                <w:sz w:val="20"/>
-                <w:shd w:val="clear" w:color="auto" w:fill="auto"/>
-                <w14:ligatures w14:val="standard"/>
-              </w:rPr>
-              <w:t>ly</w:t>
-            </w:r>
-            <w:r>
-              <w:rPr>
-                <w14:ligatures w14:val="standard"/>
-              </w:rPr>
-              <w:br/>
-            </w:r>
-            <w:r>
-              <w:rPr>
-                <w:rStyle w:val="Email"/>
-                <w:rFonts w:eastAsia="PMingLiU" w:cs="Linux Libertine"/>
-                <w:color w:val="auto"/>
-                <w:sz w:val="20"/>
-                <w14:ligatures w14:val="standard"/>
-              </w:rPr>
-              <w:t>tacchi</w:t>
-            </w:r>
-            <w:r>
-              <w:rPr>
-                <w:rStyle w:val="Email"/>
-                <w:rFonts w:cs="Linux Libertine"/>
-                <w:color w:val="auto"/>
-                <w:sz w:val="20"/>
-                <w:lang w:eastAsia="it-IT"/>
-                <w14:ligatures w14:val="standard"/>
-              </w:rPr>
-              <w:t>@affiliation.or</w:t>
-            </w:r>
-            <w:r>
-              <w:rPr>
-                <w:rStyle w:val="Email"/>
-                <w:rFonts w:cs="Linux Libertine"/>
-                <w:color w:val="auto"/>
-                <w:sz w:val="20"/>
-                <w:lang w:eastAsia="it-IT"/>
-                <w14:ligatures w14:val="standard"/>
-              </w:rPr>
-              <w:t>g</w:t>
-            </w:r>
-          </w:p>
-        </w:tc>
-        <w:tc>
-          <w:tcPr>
-            <w:tcW w:w="3432" w:type="dxa"/>
-            <w:gridSpan w:val="2"/>
-          </w:tcPr>
-          <w:p>
-            <w:pPr>
-              <w:pStyle w:val="Authors"/>
-              <w:jc w:val="center"/>
-              <w:rPr>
-                <w14:ligatures w14:val="standard"/>
-              </w:rPr>
-            </w:pPr>
-            <w:bookmarkStart w:id="4" w:name="AU5"/>
-            <w:r>
-              <w:rPr>
-                <w:rStyle w:val="FirstName"/>
-                <w:rFonts w:cs="Linux Libertine"/>
-                <w:shd w:val="clear" w:color="auto" w:fill="auto"/>
-                <w14:ligatures w14:val="standard"/>
-              </w:rPr>
-              <w:t>L</w:t>
-            </w:r>
-            <w:r>
-              <w:rPr>
-                <w:rStyle w:val="FirstName"/>
-                <w:rFonts w:cs="Linux Libertine"/>
-                <w:shd w:val="clear" w:color="auto" w:fill="auto"/>
-                <w14:ligatures w14:val="standard"/>
-              </w:rPr>
-              <w:t>amp</w:t>
-            </w:r>
-            <w:r>
-              <w:rPr>
-                <w:rFonts w:cs="Linux Libertine"/>
-                <w14:ligatures w14:val="standard"/>
-              </w:rPr>
-              <w:t xml:space="preserve"> </w:t>
-            </w:r>
-            <w:proofErr w:type="spellStart"/>
-            <w:r>
-              <w:rPr>
-                <w:rStyle w:val="Surname"/>
-                <w:rFonts w:cs="Linux Libertine"/>
-                <w:shd w:val="clear" w:color="auto" w:fill="auto"/>
-                <w14:ligatures w14:val="standard"/>
-              </w:rPr>
-              <w:t>Giovannini</w:t>
-            </w:r>
-            <w:bookmarkEnd w:id="4"/>
-            <w:proofErr w:type="spellEnd"/>
-            <w:r>
-              <w:rPr>
-                <w14:ligatures w14:val="standard"/>
-              </w:rPr>
-              <w:br/>
-            </w:r>
-            <w:proofErr w:type="spellStart"/>
-            <w:r>
-              <w:rPr>
-                <w:rStyle w:val="OrgDiv"/>
-                <w:rFonts w:cs="Linux Libertine"/>
-                <w:color w:val="auto"/>
-                <w:sz w:val="20"/>
-                <w14:ligatures w14:val="standard"/>
-              </w:rPr>
-              <w:t>Dipartimento</w:t>
-            </w:r>
-            <w:proofErr w:type="spellEnd"/>
-            <w:r>
-              <w:rPr>
-                <w:rStyle w:val="OrgDiv"/>
-                <w:rFonts w:cs="Linux Libertine"/>
-                <w:color w:val="auto"/>
-                <w:sz w:val="20"/>
-                <w14:ligatures w14:val="standard"/>
-              </w:rPr>
-              <w:t xml:space="preserve"> di </w:t>
-            </w:r>
-            <w:proofErr w:type="spellStart"/>
-            <w:r>
-              <w:rPr>
-                <w:rStyle w:val="OrgDiv"/>
-                <w:rFonts w:cs="Linux Libertine"/>
-                <w:color w:val="auto"/>
-                <w:sz w:val="20"/>
-                <w14:ligatures w14:val="standard"/>
-              </w:rPr>
-              <w:t>Fisica</w:t>
-            </w:r>
-            <w:proofErr w:type="spellEnd"/>
-            <w:r>
-              <w:rPr>
-                <w:rStyle w:val="OrgDiv"/>
-                <w:rFonts w:cs="Linux Libertine"/>
-                <w:color w:val="auto"/>
-                <w:sz w:val="20"/>
-                <w14:ligatures w14:val="standard"/>
-              </w:rPr>
-              <w:t xml:space="preserve"> e </w:t>
-            </w:r>
-            <w:proofErr w:type="spellStart"/>
-            <w:r>
-              <w:rPr>
-                <w:rStyle w:val="OrgDiv"/>
-                <w:rFonts w:cs="Linux Libertine"/>
-                <w:color w:val="auto"/>
-                <w:sz w:val="20"/>
-                <w14:ligatures w14:val="standard"/>
-              </w:rPr>
-              <w:t>Geologia</w:t>
-            </w:r>
-            <w:proofErr w:type="spellEnd"/>
-            <w:r>
-              <w:rPr>
-                <w14:ligatures w14:val="standard"/>
-              </w:rPr>
-              <w:br/>
-            </w:r>
-            <w:r>
-              <w:rPr>
-                <w:rStyle w:val="PinCode"/>
-                <w:rFonts w:eastAsia="PMingLiU" w:cs="Linux Libertine"/>
-                <w:color w:val="auto"/>
-                <w:sz w:val="20"/>
-                <w14:ligatures w14:val="standard"/>
-              </w:rPr>
-              <w:t>P.O. Box 6221</w:t>
-            </w:r>
-            <w:r>
-              <w:rPr>
-                <w14:ligatures w14:val="standard"/>
-              </w:rPr>
-              <w:br/>
-            </w:r>
-            <w:r>
-              <w:rPr>
-                <w:rStyle w:val="Country"/>
-                <w:rFonts w:cs="Linux Libertine"/>
-                <w:sz w:val="20"/>
-                <w:szCs w:val="18"/>
-                <w:shd w:val="clear" w:color="auto" w:fill="auto"/>
-                <w14:ligatures w14:val="standard"/>
-              </w:rPr>
-              <w:t>Ita</w:t>
-            </w:r>
-            <w:r>
-              <w:rPr>
-                <w:rStyle w:val="Country"/>
-                <w:rFonts w:cs="Linux Libertine"/>
-                <w:sz w:val="20"/>
-                <w:shd w:val="clear" w:color="auto" w:fill="auto"/>
-                <w14:ligatures w14:val="standard"/>
-              </w:rPr>
-              <w:t>ly</w:t>
-            </w:r>
-            <w:r>
-              <w:rPr>
-                <w14:ligatures w14:val="standard"/>
-              </w:rPr>
-              <w:br/>
-            </w:r>
-            <w:r>
-              <w:rPr>
-                <w:rStyle w:val="Email"/>
-                <w:rFonts w:eastAsia="PMingLiU" w:cs="Linux Libertine"/>
-                <w:color w:val="auto"/>
-                <w:sz w:val="20"/>
-                <w14:ligatures w14:val="standard"/>
-              </w:rPr>
-              <w:t>giovannini</w:t>
-            </w:r>
-            <w:r>
-              <w:rPr>
-                <w:rStyle w:val="Email"/>
-                <w:rFonts w:cs="Linux Libertine"/>
-                <w:color w:val="auto"/>
-                <w:sz w:val="20"/>
-                <w:lang w:eastAsia="it-IT"/>
-                <w14:ligatures w14:val="standard"/>
-              </w:rPr>
-              <w:t>@affiliation.or</w:t>
-            </w:r>
-            <w:r>
-              <w:rPr>
-                <w:rStyle w:val="Email"/>
-                <w:rFonts w:cs="Linux Libertine"/>
-                <w:color w:val="auto"/>
-                <w:sz w:val="20"/>
-                <w:lang w:eastAsia="it-IT"/>
-                <w14:ligatures w14:val="standard"/>
-              </w:rPr>
-              <w:t>g</w:t>
-            </w:r>
-          </w:p>
-        </w:tc>
-        <w:tc>
-          <w:tcPr>
-            <w:tcW w:w="3432" w:type="dxa"/>
-            <w:gridSpan w:val="2"/>
-          </w:tcPr>
-          <w:p>
-            <w:pPr>
-              <w:pStyle w:val="Authors"/>
-              <w:jc w:val="center"/>
-              <w:rPr>
-                <w14:ligatures w14:val="standard"/>
-              </w:rPr>
-            </w:pPr>
-            <w:bookmarkStart w:id="5" w:name="AU6"/>
-            <w:r>
-              <w:rPr>
-                <w:rStyle w:val="FirstName"/>
-                <w:rFonts w:cs="Linux Libertine"/>
-                <w:shd w:val="clear" w:color="auto" w:fill="auto"/>
-                <w14:ligatures w14:val="standard"/>
-              </w:rPr>
-              <w:t>D</w:t>
-            </w:r>
-            <w:r>
-              <w:rPr>
-                <w:rStyle w:val="FirstName"/>
-                <w:rFonts w:cs="Linux Libertine"/>
-                <w:shd w:val="clear" w:color="auto" w:fill="auto"/>
-                <w14:ligatures w14:val="standard"/>
-              </w:rPr>
-              <w:t>avid</w:t>
-            </w:r>
-            <w:r>
-              <w:rPr>
-                <w:rFonts w:cs="Linux Libertine"/>
-                <w14:ligatures w14:val="standard"/>
-              </w:rPr>
-              <w:t xml:space="preserve"> </w:t>
-            </w:r>
-            <w:proofErr w:type="spellStart"/>
-            <w:r>
-              <w:rPr>
-                <w:rStyle w:val="Surname"/>
-                <w:rFonts w:cs="Linux Libertine"/>
-                <w:shd w:val="clear" w:color="auto" w:fill="auto"/>
-                <w14:ligatures w14:val="standard"/>
-              </w:rPr>
-              <w:t>Bisero</w:t>
-            </w:r>
-            <w:bookmarkEnd w:id="5"/>
-            <w:proofErr w:type="spellEnd"/>
-            <w:r>
-              <w:rPr>
-                <w14:ligatures w14:val="standard"/>
-              </w:rPr>
-              <w:br/>
-            </w:r>
-            <w:proofErr w:type="spellStart"/>
-            <w:r>
-              <w:rPr>
-                <w:rStyle w:val="OrgDiv"/>
-                <w:rFonts w:cs="Linux Libertine"/>
-                <w:color w:val="auto"/>
-                <w:sz w:val="20"/>
-                <w14:ligatures w14:val="standard"/>
-              </w:rPr>
-              <w:t>Dipartimento</w:t>
-            </w:r>
-            <w:proofErr w:type="spellEnd"/>
-            <w:r>
-              <w:rPr>
-                <w:rStyle w:val="OrgDiv"/>
-                <w:rFonts w:cs="Linux Libertine"/>
-                <w:color w:val="auto"/>
-                <w:sz w:val="20"/>
-                <w14:ligatures w14:val="standard"/>
-              </w:rPr>
-              <w:t xml:space="preserve"> di </w:t>
-            </w:r>
-            <w:proofErr w:type="spellStart"/>
-            <w:r>
-              <w:rPr>
-                <w:rStyle w:val="OrgDiv"/>
-                <w:rFonts w:cs="Linux Libertine"/>
-                <w:color w:val="auto"/>
-                <w:sz w:val="20"/>
-                <w14:ligatures w14:val="standard"/>
-              </w:rPr>
-              <w:t>Fisica</w:t>
-            </w:r>
-            <w:proofErr w:type="spellEnd"/>
-            <w:r>
-              <w:rPr>
-                <w:rStyle w:val="OrgDiv"/>
-                <w:rFonts w:cs="Linux Libertine"/>
-                <w:color w:val="auto"/>
-                <w:sz w:val="20"/>
-                <w14:ligatures w14:val="standard"/>
-              </w:rPr>
-              <w:t xml:space="preserve"> e </w:t>
-            </w:r>
-            <w:proofErr w:type="spellStart"/>
-            <w:r>
-              <w:rPr>
-                <w:rStyle w:val="OrgDiv"/>
-                <w:rFonts w:cs="Linux Libertine"/>
-                <w:color w:val="auto"/>
-                <w:sz w:val="20"/>
-                <w14:ligatures w14:val="standard"/>
-              </w:rPr>
-              <w:t>Geologia</w:t>
-            </w:r>
-            <w:proofErr w:type="spellEnd"/>
-            <w:r>
-              <w:rPr>
-                <w14:ligatures w14:val="standard"/>
-              </w:rPr>
-              <w:br/>
-            </w:r>
-            <w:r>
-              <w:rPr>
-                <w:rStyle w:val="PinCode"/>
-                <w:rFonts w:eastAsia="PMingLiU" w:cs="Linux Libertine"/>
-                <w:color w:val="auto"/>
-                <w:sz w:val="20"/>
-                <w14:ligatures w14:val="standard"/>
-              </w:rPr>
-              <w:t>P.O. Box 6221</w:t>
-            </w:r>
-            <w:r>
-              <w:rPr>
-                <w14:ligatures w14:val="standard"/>
-              </w:rPr>
-              <w:br/>
-            </w:r>
-            <w:r>
-              <w:rPr>
-                <w:rStyle w:val="Country"/>
-                <w:rFonts w:cs="Linux Libertine"/>
-                <w:sz w:val="20"/>
-                <w:szCs w:val="18"/>
-                <w:shd w:val="clear" w:color="auto" w:fill="auto"/>
-                <w14:ligatures w14:val="standard"/>
-              </w:rPr>
-              <w:t>Ita</w:t>
-            </w:r>
-            <w:r>
-              <w:rPr>
-                <w:rStyle w:val="Country"/>
-                <w:rFonts w:cs="Linux Libertine"/>
-                <w:sz w:val="20"/>
-                <w:shd w:val="clear" w:color="auto" w:fill="auto"/>
-                <w14:ligatures w14:val="standard"/>
-              </w:rPr>
-              <w:t>ly</w:t>
-            </w:r>
-            <w:r>
-              <w:rPr>
-                <w14:ligatures w14:val="standard"/>
-              </w:rPr>
-              <w:br/>
-            </w:r>
-            <w:r>
-              <w:rPr>
-                <w:rStyle w:val="Email"/>
-                <w:rFonts w:eastAsia="PMingLiU" w:cs="Linux Libertine"/>
-                <w:color w:val="auto"/>
-                <w:sz w:val="20"/>
-                <w14:ligatures w14:val="standard"/>
-              </w:rPr>
-              <w:t>bisero</w:t>
-            </w:r>
-            <w:r>
-              <w:rPr>
-                <w:rStyle w:val="Email"/>
-                <w:rFonts w:cs="Linux Libertine"/>
-                <w:color w:val="auto"/>
-                <w:sz w:val="20"/>
-                <w:lang w:eastAsia="it-IT"/>
-                <w14:ligatures w14:val="standard"/>
-              </w:rPr>
-              <w:t>@affiliation.or</w:t>
-            </w:r>
-            <w:r>
-              <w:rPr>
-                <w:rStyle w:val="Email"/>
-                <w:rFonts w:cs="Linux Libertine"/>
-                <w:color w:val="auto"/>
-                <w:sz w:val="20"/>
-                <w:lang w:eastAsia="it-IT"/>
-                <w14:ligatures w14:val="standard"/>
-              </w:rPr>
-              <w:t>g</w:t>
-            </w:r>
-          </w:p>
-        </w:tc>
-      </w:tr>
-      <w:tr>
-        <w:tc>
-          <w:tcPr>
-            <w:tcW w:w="1720" w:type="dxa"/>
-          </w:tcPr>
-          <w:p>
-            <w:pPr>
-              <w:pStyle w:val="Authors"/>
-              <w:spacing w:after="100"/>
-              <w:jc w:val="center"/>
-              <w:rPr>
-                <w:rStyle w:val="FirstName"/>
-                <w14:ligatures w14:val="standard"/>
-              </w:rPr>
-            </w:pPr>
-            <w:bookmarkStart w:id="6" w:name="AU7"/>
-          </w:p>
-        </w:tc>
-        <w:tc>
-          <w:tcPr>
-            <w:tcW w:w="3440" w:type="dxa"/>
-            <w:gridSpan w:val="2"/>
-          </w:tcPr>
-          <w:p>
-            <w:pPr>
-              <w:pStyle w:val="Authors"/>
-              <w:spacing w:after="100"/>
-              <w:jc w:val="center"/>
-              <w:rPr>
-                <w14:ligatures w14:val="standard"/>
-              </w:rPr>
-            </w:pPr>
-            <w:r>
-              <w:rPr>
-                <w:rStyle w:val="FirstName"/>
-                <w:rFonts w:cs="Linux Libertine"/>
-                <w:shd w:val="clear" w:color="auto" w:fill="auto"/>
-                <w14:ligatures w14:val="standard"/>
-              </w:rPr>
-              <w:t>M</w:t>
-            </w:r>
-            <w:r>
-              <w:rPr>
-                <w:rStyle w:val="FirstName"/>
-                <w:rFonts w:cs="Linux Libertine"/>
-                <w:shd w:val="clear" w:color="auto" w:fill="auto"/>
-                <w14:ligatures w14:val="standard"/>
-              </w:rPr>
-              <w:t>ike</w:t>
-            </w:r>
-            <w:r>
-              <w:rPr>
-                <w:rFonts w:cs="Linux Libertine"/>
-                <w14:ligatures w14:val="standard"/>
-              </w:rPr>
-              <w:t xml:space="preserve"> </w:t>
-            </w:r>
-            <w:proofErr w:type="spellStart"/>
-            <w:r>
-              <w:rPr>
-                <w:rStyle w:val="Surname"/>
-                <w:rFonts w:cs="Linux Libertine"/>
-                <w:shd w:val="clear" w:color="auto" w:fill="auto"/>
-                <w14:ligatures w14:val="standard"/>
-              </w:rPr>
-              <w:t>Madami</w:t>
-            </w:r>
-            <w:bookmarkEnd w:id="6"/>
-            <w:proofErr w:type="spellEnd"/>
-            <w:r>
-              <w:rPr>
-                <w14:ligatures w14:val="standard"/>
-              </w:rPr>
-              <w:br/>
-            </w:r>
-            <w:proofErr w:type="spellStart"/>
-            <w:r>
-              <w:rPr>
-                <w:rStyle w:val="OrgDiv"/>
-                <w:rFonts w:cs="Linux Libertine"/>
-                <w:color w:val="auto"/>
-                <w:sz w:val="20"/>
-                <w14:ligatures w14:val="standard"/>
-              </w:rPr>
-              <w:t>Dipartimento</w:t>
-            </w:r>
-            <w:proofErr w:type="spellEnd"/>
-            <w:r>
-              <w:rPr>
-                <w:rStyle w:val="OrgDiv"/>
-                <w:rFonts w:cs="Linux Libertine"/>
-                <w:color w:val="auto"/>
-                <w:sz w:val="20"/>
-                <w14:ligatures w14:val="standard"/>
-              </w:rPr>
-              <w:t xml:space="preserve"> di </w:t>
-            </w:r>
-            <w:proofErr w:type="spellStart"/>
-            <w:r>
-              <w:rPr>
-                <w:rStyle w:val="OrgDiv"/>
-                <w:rFonts w:cs="Linux Libertine"/>
-                <w:color w:val="auto"/>
-                <w:sz w:val="20"/>
-                <w14:ligatures w14:val="standard"/>
-              </w:rPr>
-              <w:t>Fisica</w:t>
-            </w:r>
-            <w:proofErr w:type="spellEnd"/>
-            <w:r>
-              <w:rPr>
-                <w:rStyle w:val="OrgDiv"/>
-                <w:rFonts w:cs="Linux Libertine"/>
-                <w:color w:val="auto"/>
-                <w:sz w:val="20"/>
-                <w14:ligatures w14:val="standard"/>
-              </w:rPr>
-              <w:t xml:space="preserve"> e </w:t>
-            </w:r>
-            <w:proofErr w:type="spellStart"/>
-            <w:r>
-              <w:rPr>
-                <w:rStyle w:val="OrgDiv"/>
-                <w:rFonts w:cs="Linux Libertine"/>
-                <w:color w:val="auto"/>
-                <w:sz w:val="20"/>
-                <w14:ligatures w14:val="standard"/>
-              </w:rPr>
-              <w:t>Geologia</w:t>
-            </w:r>
-            <w:proofErr w:type="spellEnd"/>
-            <w:r>
-              <w:rPr>
-                <w14:ligatures w14:val="standard"/>
-              </w:rPr>
-              <w:br/>
-            </w:r>
-            <w:r>
-              <w:rPr>
-                <w:rStyle w:val="PinCode"/>
-                <w:rFonts w:eastAsia="PMingLiU" w:cs="Linux Libertine"/>
-                <w:color w:val="auto"/>
-                <w:sz w:val="20"/>
-                <w14:ligatures w14:val="standard"/>
-              </w:rPr>
-              <w:t>P.O. Box 6221</w:t>
-            </w:r>
-            <w:r>
-              <w:rPr>
-                <w14:ligatures w14:val="standard"/>
-              </w:rPr>
-              <w:br/>
-            </w:r>
-            <w:r>
-              <w:rPr>
-                <w:rStyle w:val="Country"/>
-                <w:rFonts w:cs="Linux Libertine"/>
-                <w:sz w:val="20"/>
-                <w:szCs w:val="18"/>
-                <w:shd w:val="clear" w:color="auto" w:fill="auto"/>
-                <w14:ligatures w14:val="standard"/>
-              </w:rPr>
-              <w:t>Ita</w:t>
-            </w:r>
-            <w:r>
-              <w:rPr>
-                <w:rStyle w:val="Country"/>
-                <w:rFonts w:cs="Linux Libertine"/>
-                <w:sz w:val="20"/>
-                <w:shd w:val="clear" w:color="auto" w:fill="auto"/>
-                <w14:ligatures w14:val="standard"/>
-              </w:rPr>
-              <w:t>ly</w:t>
-            </w:r>
-            <w:r>
-              <w:rPr>
-                <w14:ligatures w14:val="standard"/>
-              </w:rPr>
-              <w:br/>
-            </w:r>
-            <w:r>
-              <w:rPr>
-                <w:rStyle w:val="Email"/>
-                <w:rFonts w:eastAsia="PMingLiU" w:cs="Linux Libertine"/>
-                <w:color w:val="auto"/>
-                <w:sz w:val="20"/>
-                <w14:ligatures w14:val="standard"/>
-              </w:rPr>
-              <w:t>madami</w:t>
-            </w:r>
-            <w:r>
-              <w:rPr>
-                <w:rStyle w:val="Email"/>
-                <w:rFonts w:cs="Linux Libertine"/>
-                <w:color w:val="auto"/>
-                <w:sz w:val="20"/>
-                <w:lang w:eastAsia="it-IT"/>
-                <w14:ligatures w14:val="standard"/>
-              </w:rPr>
-              <w:t>@affiliation.or</w:t>
-            </w:r>
-            <w:r>
-              <w:rPr>
-                <w:rStyle w:val="Email"/>
-                <w:rFonts w:cs="Linux Libertine"/>
-                <w:color w:val="auto"/>
-                <w:sz w:val="20"/>
-                <w:lang w:eastAsia="it-IT"/>
-                <w14:ligatures w14:val="standard"/>
-              </w:rPr>
-              <w:t>g</w:t>
-            </w:r>
-          </w:p>
-        </w:tc>
-        <w:tc>
-          <w:tcPr>
-            <w:tcW w:w="3440" w:type="dxa"/>
-            <w:gridSpan w:val="2"/>
-          </w:tcPr>
-          <w:p>
-            <w:pPr>
-              <w:pStyle w:val="Authors"/>
-              <w:spacing w:after="100"/>
-              <w:jc w:val="center"/>
-              <w:rPr>
-                <w14:ligatures w14:val="standard"/>
-              </w:rPr>
-            </w:pPr>
-            <w:bookmarkStart w:id="7" w:name="AU8"/>
-            <w:r>
-              <w:rPr>
-                <w:rStyle w:val="FirstName"/>
-                <w:rFonts w:cs="Linux Libertine"/>
-                <w:shd w:val="clear" w:color="auto" w:fill="auto"/>
-                <w14:ligatures w14:val="standard"/>
-              </w:rPr>
-              <w:t>G</w:t>
-            </w:r>
-            <w:r>
-              <w:rPr>
-                <w:rStyle w:val="FirstName"/>
-                <w:rFonts w:cs="Linux Libertine"/>
-                <w:shd w:val="clear" w:color="auto" w:fill="auto"/>
-                <w14:ligatures w14:val="standard"/>
-              </w:rPr>
-              <w:t>len</w:t>
-            </w:r>
-            <w:r>
-              <w:rPr>
-                <w:rFonts w:cs="Linux Libertine"/>
-                <w14:ligatures w14:val="standard"/>
-              </w:rPr>
-              <w:t xml:space="preserve"> </w:t>
-            </w:r>
-            <w:proofErr w:type="spellStart"/>
-            <w:r>
-              <w:rPr>
-                <w:rStyle w:val="Surname"/>
-                <w:rFonts w:cs="Linux Libertine"/>
-                <w:shd w:val="clear" w:color="auto" w:fill="auto"/>
-                <w14:ligatures w14:val="standard"/>
-              </w:rPr>
-              <w:t>Carlotti</w:t>
-            </w:r>
-            <w:bookmarkEnd w:id="7"/>
-            <w:proofErr w:type="spellEnd"/>
-            <w:r>
-              <w:rPr>
-                <w14:ligatures w14:val="standard"/>
-              </w:rPr>
-              <w:br/>
-            </w:r>
-            <w:proofErr w:type="spellStart"/>
-            <w:r>
-              <w:rPr>
-                <w:rStyle w:val="OrgDiv"/>
-                <w:rFonts w:cs="Linux Libertine"/>
-                <w:color w:val="auto"/>
-                <w:sz w:val="20"/>
-                <w14:ligatures w14:val="standard"/>
-              </w:rPr>
-              <w:t>Dipartimento</w:t>
-            </w:r>
-            <w:proofErr w:type="spellEnd"/>
-            <w:r>
-              <w:rPr>
-                <w:rStyle w:val="OrgDiv"/>
-                <w:rFonts w:cs="Linux Libertine"/>
-                <w:color w:val="auto"/>
-                <w:sz w:val="20"/>
-                <w14:ligatures w14:val="standard"/>
-              </w:rPr>
-              <w:t xml:space="preserve"> di </w:t>
-            </w:r>
-            <w:proofErr w:type="spellStart"/>
-            <w:r>
-              <w:rPr>
-                <w:rStyle w:val="OrgDiv"/>
-                <w:rFonts w:cs="Linux Libertine"/>
-                <w:color w:val="auto"/>
-                <w:sz w:val="20"/>
-                <w14:ligatures w14:val="standard"/>
-              </w:rPr>
-              <w:t>Fisica</w:t>
-            </w:r>
-            <w:proofErr w:type="spellEnd"/>
-            <w:r>
-              <w:rPr>
-                <w:rStyle w:val="OrgDiv"/>
-                <w:rFonts w:cs="Linux Libertine"/>
-                <w:color w:val="auto"/>
-                <w:sz w:val="20"/>
-                <w14:ligatures w14:val="standard"/>
-              </w:rPr>
-              <w:t xml:space="preserve"> e </w:t>
-            </w:r>
-            <w:proofErr w:type="spellStart"/>
-            <w:r>
-              <w:rPr>
-                <w:rStyle w:val="OrgDiv"/>
-                <w:rFonts w:cs="Linux Libertine"/>
-                <w:color w:val="auto"/>
-                <w:sz w:val="20"/>
-                <w14:ligatures w14:val="standard"/>
-              </w:rPr>
-              <w:t>Geologia</w:t>
-            </w:r>
-            <w:proofErr w:type="spellEnd"/>
-            <w:r>
-              <w:rPr>
-                <w14:ligatures w14:val="standard"/>
-              </w:rPr>
-              <w:br/>
-            </w:r>
-            <w:r>
-              <w:rPr>
-                <w:rStyle w:val="PinCode"/>
-                <w:rFonts w:eastAsia="PMingLiU" w:cs="Linux Libertine"/>
-                <w:color w:val="auto"/>
-                <w:sz w:val="20"/>
-                <w14:ligatures w14:val="standard"/>
-              </w:rPr>
-              <w:t>P.O. Box 6221</w:t>
-            </w:r>
-            <w:r>
-              <w:rPr>
-                <w14:ligatures w14:val="standard"/>
-              </w:rPr>
-              <w:br/>
-            </w:r>
-            <w:r>
-              <w:rPr>
-                <w:rStyle w:val="Country"/>
-                <w:rFonts w:cs="Linux Libertine"/>
-                <w:sz w:val="20"/>
-                <w:szCs w:val="18"/>
-                <w:shd w:val="clear" w:color="auto" w:fill="auto"/>
-                <w14:ligatures w14:val="standard"/>
-              </w:rPr>
-              <w:t>Ita</w:t>
-            </w:r>
-            <w:r>
-              <w:rPr>
-                <w:rStyle w:val="Country"/>
-                <w:rFonts w:cs="Linux Libertine"/>
-                <w:sz w:val="20"/>
-                <w:shd w:val="clear" w:color="auto" w:fill="auto"/>
-                <w14:ligatures w14:val="standard"/>
-              </w:rPr>
-              <w:t>ly</w:t>
-            </w:r>
-            <w:r>
-              <w:rPr>
-                <w14:ligatures w14:val="standard"/>
-              </w:rPr>
-              <w:br/>
-            </w:r>
-            <w:r>
-              <w:rPr>
-                <w:rStyle w:val="Email"/>
-                <w:rFonts w:eastAsia="PMingLiU" w:cs="Linux Libertine"/>
-                <w:color w:val="auto"/>
-                <w:sz w:val="20"/>
-                <w14:ligatures w14:val="standard"/>
-              </w:rPr>
-              <w:t>carlotti</w:t>
-            </w:r>
-            <w:r>
-              <w:rPr>
-                <w:rStyle w:val="Email"/>
-                <w:rFonts w:cs="Linux Libertine"/>
-                <w:color w:val="auto"/>
-                <w:sz w:val="20"/>
-                <w:lang w:eastAsia="it-IT"/>
-                <w14:ligatures w14:val="standard"/>
-              </w:rPr>
-              <w:t>@affiliation.or</w:t>
-            </w:r>
-            <w:r>
-              <w:rPr>
-                <w:rStyle w:val="Email"/>
-                <w:rFonts w:cs="Linux Libertine"/>
-                <w:color w:val="auto"/>
-                <w:sz w:val="20"/>
-                <w:lang w:eastAsia="it-IT"/>
-                <w14:ligatures w14:val="standard"/>
-              </w:rPr>
-              <w:t>g</w:t>
-            </w:r>
-          </w:p>
-        </w:tc>
-        <w:tc>
-          <w:tcPr>
-            <w:tcW w:w="1720" w:type="dxa"/>
-            <w:gridSpan w:val="2"/>
-          </w:tcPr>
-          <w:p>
-            <w:pPr>
-              <w:pStyle w:val="Authors"/>
-              <w:spacing w:after="100"/>
-              <w:jc w:val="center"/>
-              <w:rPr>
-                <w14:ligatures w14:val="standard"/>
-              </w:rPr>
-            </w:pPr>
+              <w:t>laszewski@gmail.com</w:t>
+            </w:r>
           </w:p>
         </w:tc>
       </w:tr>
@@ -1713,6 +627,7 @@
           <w:lang w:val="en-GB" w:eastAsia="ja-JP"/>
           <w14:ligatures w14:val="standard"/>
         </w:rPr>
+        <w:lastRenderedPageBreak/>
         <w:t>ABSTRACT</w:t>
       </w:r>
     </w:p>
@@ -1818,8 +733,6 @@
         </w:rPr>
         <w:t xml:space="preserve"> Brillouin light scattering has been exploited to study the frequency dependence of thermally excited magnetic eigenmodes on the intensity of the external magnetic field, applied along the easy axis of the elements.</w:t>
       </w:r>
-      <w:bookmarkStart w:id="8" w:name="_GoBack"/>
-      <w:bookmarkEnd w:id="8"/>
     </w:p>
     <w:p>
       <w:pPr>
@@ -1981,13 +894,7 @@
         <w:rPr>
           <w14:ligatures w14:val="standard"/>
         </w:rPr>
-        <w:t xml:space="preserve"> Crystals (MCs), </w:t>
-      </w:r>
-      <w:r>
-        <w:rPr>
-          <w14:ligatures w14:val="standard"/>
-        </w:rPr>
-        <w:t>that is magnetic media with periodic modulation of the magnetic parameters, for their capability to support the propagation of collective spin waves</w:t>
+        <w:t xml:space="preserve"> Crystals (MCs), that is magnetic media with periodic modulation of the magnetic parameters, for their capability to support the propagation of collective spin waves</w:t>
       </w:r>
       <w:r>
         <w:rPr>
@@ -2201,7 +1108,14 @@
         <w:rPr>
           <w14:ligatures w14:val="standard"/>
         </w:rPr>
-        <w:t>which could find application in the signal transmission and information processing as well as in the design of microwave isolators and circulators.</w:t>
+        <w:t xml:space="preserve">which could find application in the signal transmission and information </w:t>
+      </w:r>
+      <w:r>
+        <w:rPr>
+          <w14:ligatures w14:val="standard"/>
+        </w:rPr>
+        <w:lastRenderedPageBreak/>
+        <w:t>processing as well as in the design of microwave isolators and circulators.</w:t>
       </w:r>
     </w:p>
     <w:p>
@@ -2447,7 +1361,14 @@
         <w:rPr>
           <w14:ligatures w14:val="standard"/>
         </w:rPr>
-        <w:t>140 nm while the inter-chain distance is D</w:t>
+        <w:t>140 n</w:t>
+      </w:r>
+      <w:bookmarkStart w:id="2" w:name="_GoBack"/>
+      <w:r>
+        <w:rPr>
+          <w14:ligatures w14:val="standard"/>
+        </w:rPr>
+        <w:t>m while the inter-chain distance is D</w:t>
       </w:r>
       <w:r>
         <w:rPr>
@@ -2474,7 +1395,11 @@
         <w:t xml:space="preserve">600 nm. </w:t>
       </w:r>
       <w:r>
-        <w:t xml:space="preserve">The scanning electron microscopy image of the investigated bi-component sample, shown as inset of </w:t>
+        <w:t xml:space="preserve">The scanning electron </w:t>
+      </w:r>
+      <w:bookmarkEnd w:id="2"/>
+      <w:r>
+        <w:t xml:space="preserve">microscopy image of the investigated bi-component sample, shown as inset of </w:t>
       </w:r>
       <w:hyperlink w:anchor="fig1" w:history="1">
         <w:r>
@@ -2510,7 +1435,6 @@
         <w:rPr>
           <w14:ligatures w14:val="standard"/>
         </w:rPr>
-        <w:lastRenderedPageBreak/>
         <w:t>2.2</w:t>
       </w:r>
       <w:r>
@@ -2754,7 +1678,14 @@
         <w:rPr>
           <w14:ligatures w14:val="standard"/>
         </w:rPr>
-        <w:t>, using the phase detection mode, i.e., monitoring the cantilever's phase of oscillation while the magnetic tip was scanning the sample surface at a distance of 120 nm on the average (lift mode). Commercially available ferromagnetic CoCr-coated tips, magnetized to be a north pole, were used. In order to exclude the influence of the tip on the magnetic state of the sample, we used different scanning directions and tip to sample distances, obtaining the same results with different operating conditions.</w:t>
+        <w:t xml:space="preserve">, using the phase detection mode, i.e., monitoring the cantilever's phase of oscillation while the magnetic tip was scanning the sample surface at a distance of 120 nm on the average (lift mode). Commercially available ferromagnetic CoCr-coated tips, magnetized to be a north pole, were used. In order to exclude the influence of the tip on the magnetic state of the sample, we used different scanning directions and tip to sample </w:t>
+      </w:r>
+      <w:r>
+        <w:rPr>
+          <w14:ligatures w14:val="standard"/>
+        </w:rPr>
+        <w:lastRenderedPageBreak/>
+        <w:t>distances, obtaining the same results with different operating conditions.</w:t>
       </w:r>
     </w:p>
     <w:p>
@@ -3014,7 +1945,7 @@
           <w14:ligatures w14:val="standard"/>
         </w:rPr>
       </w:pPr>
-      <w:bookmarkStart w:id="9" w:name="sec1"/>
+      <w:bookmarkStart w:id="3" w:name="sec1"/>
       <w:r>
         <w:rPr>
           <w:rFonts w:ascii="Linux Biolinum" w:hAnsi="Linux Biolinum" w:cs="Linux Biolinum"/>
@@ -3023,7 +1954,7 @@
         </w:rPr>
         <w:t>2.4.1</w:t>
       </w:r>
-      <w:bookmarkEnd w:id="9"/>
+      <w:bookmarkEnd w:id="3"/>
       <w:r>
         <w:rPr>
           <w:rFonts w:ascii="Linux Biolinum" w:hAnsi="Linux Biolinum" w:cs="Linux Biolinum"/>
@@ -3118,7 +2049,7 @@
           <w14:ligatures w14:val="standard"/>
         </w:rPr>
       </w:pPr>
-      <w:bookmarkStart w:id="10" w:name="sec2"/>
+      <w:bookmarkStart w:id="4" w:name="sec2"/>
       <w:r>
         <w:rPr>
           <w:rFonts w:ascii="Linux Biolinum" w:hAnsi="Linux Biolinum" w:cs="Linux Biolinum"/>
@@ -3127,7 +2058,7 @@
         </w:rPr>
         <w:t>2.4.2</w:t>
       </w:r>
-      <w:bookmarkEnd w:id="10"/>
+      <w:bookmarkEnd w:id="4"/>
       <w:r>
         <w:rPr>
           <w:rFonts w:ascii="Linux Biolinum" w:hAnsi="Linux Biolinum" w:cs="Linux Biolinum"/>
@@ -3474,14 +2405,14 @@
               </w:rPr>
               <w:t>(</w:t>
             </w:r>
-            <w:bookmarkStart w:id="11" w:name="eqn1"/>
+            <w:bookmarkStart w:id="5" w:name="eqn1"/>
             <w:r>
               <w:rPr>
                 <w14:ligatures w14:val="standard"/>
               </w:rPr>
               <w:t>1</w:t>
             </w:r>
-            <w:bookmarkEnd w:id="11"/>
+            <w:bookmarkEnd w:id="5"/>
             <w:r>
               <w:rPr>
                 <w:lang w:val="en-GB"/>
@@ -3905,14 +2836,14 @@
               </w:rPr>
               <w:t>(</w:t>
             </w:r>
-            <w:bookmarkStart w:id="12" w:name="eqn2"/>
+            <w:bookmarkStart w:id="6" w:name="eqn2"/>
             <w:r>
               <w:rPr>
                 <w14:ligatures w14:val="standard"/>
               </w:rPr>
               <w:t>2</w:t>
             </w:r>
-            <w:bookmarkEnd w:id="12"/>
+            <w:bookmarkEnd w:id="6"/>
             <w:r>
               <w:rPr>
                 <w:lang w:val="en-GB"/>
@@ -3944,7 +2875,14 @@
         <w:rPr>
           <w14:ligatures w14:val="standard"/>
         </w:rPr>
-        <w:t xml:space="preserve"> one can observe either an in-phase (acoustic) or an out-of-phase (optical) character of the modes, with respect to the precession of the in-plane magnetization components in adjacent </w:t>
+        <w:t xml:space="preserve"> one can observe either an in-phase (acoustic) or an out-of-phase (optical) character of the modes, with respect to the </w:t>
+      </w:r>
+      <w:r>
+        <w:rPr>
+          <w14:ligatures w14:val="standard"/>
+        </w:rPr>
+        <w:lastRenderedPageBreak/>
+        <w:t xml:space="preserve">precession of the in-plane magnetization components in adjacent </w:t>
       </w:r>
       <w:proofErr w:type="spellStart"/>
       <w:r>
@@ -4383,14 +3321,7 @@
         <w:rPr>
           <w14:ligatures w14:val="standard"/>
         </w:rPr>
-        <w:t xml:space="preserve"> and Co sub-elements, characterized by a different coercivity. As the field is reduced from positive saturation (upper branch of the M-H loop), a 100% </w:t>
-      </w:r>
-      <w:r>
-        <w:rPr>
-          <w14:ligatures w14:val="standard"/>
-        </w:rPr>
-        <w:lastRenderedPageBreak/>
-        <w:t>remanence is attained.</w:t>
+        <w:t xml:space="preserve"> and Co sub-elements, characterized by a different coercivity. As the field is reduced from positive saturation (upper branch of the M-H loop), a 100% remanence is attained.</w:t>
       </w:r>
       <w:r>
         <w:rPr>
@@ -4865,6 +3796,7 @@
         <w:rPr>
           <w14:ligatures w14:val="standard"/>
         </w:rPr>
+        <w:lastRenderedPageBreak/>
         <w:t xml:space="preserve">We have also used MFM to measure the magnetic configurations along the minor hysteresis loop, described above. Once the AP ground state has been generated at </w:t>
       </w:r>
       <w:r>
@@ -5329,7 +4261,21 @@
         <w:rPr>
           <w14:ligatures w14:val="standard"/>
         </w:rPr>
-        <w:t xml:space="preserve"> dots, as stated at the end of the previous Section, were it was introduced the labelling notation containing the dominant localization region (either </w:t>
+        <w:t xml:space="preserve"> dots, as stated at the end of the previous Section, </w:t>
+      </w:r>
+      <w:proofErr w:type="spellStart"/>
+      <w:r>
+        <w:rPr>
+          <w14:ligatures w14:val="standard"/>
+        </w:rPr>
+        <w:t>were</w:t>
+      </w:r>
+      <w:proofErr w:type="spellEnd"/>
+      <w:r>
+        <w:rPr>
+          <w14:ligatures w14:val="standard"/>
+        </w:rPr>
+        <w:t xml:space="preserve"> it was introduced the labelling notation containing the dominant localization region (either </w:t>
       </w:r>
       <w:proofErr w:type="spellStart"/>
       <w:r>
@@ -5583,7 +4529,14 @@
         <w:rPr>
           <w14:ligatures w14:val="standard"/>
         </w:rPr>
-        <w:t>, which is sufficient to cause the Co magnetization reversal, produces a P state at negative fields and the frequency starts to increase</w:t>
+        <w:t xml:space="preserve">, which is </w:t>
+      </w:r>
+      <w:r>
+        <w:rPr>
+          <w14:ligatures w14:val="standard"/>
+        </w:rPr>
+        <w:lastRenderedPageBreak/>
+        <w:t>sufficient to cause the Co magnetization reversal, produces a P state at negative fields and the frequency starts to increase</w:t>
       </w:r>
       <w:r>
         <w:rPr>
@@ -6020,14 +4973,7 @@
         <w:rPr>
           <w14:ligatures w14:val="standard"/>
         </w:rPr>
-        <w:t xml:space="preserve">. This is expected for modes localized </w:t>
-      </w:r>
-      <w:r>
-        <w:rPr>
-          <w14:ligatures w14:val="standard"/>
-        </w:rPr>
-        <w:lastRenderedPageBreak/>
-        <w:t xml:space="preserve">into the Co elements, since the external field is either parallel or antiparallel to their magnetization. However, for those mode localized into the </w:t>
+        <w:t xml:space="preserve">. This is expected for modes localized into the Co elements, since the external field is either parallel or antiparallel to their magnetization. However, for those mode localized into the </w:t>
       </w:r>
       <w:proofErr w:type="spellStart"/>
       <w:r>
@@ -6419,7 +5365,14 @@
         <w:rPr>
           <w14:ligatures w14:val="standard"/>
         </w:rPr>
-        <w:t>, the lowest three frequency modes of the AP state (EM(Co), EM(</w:t>
+        <w:t xml:space="preserve">, the lowest three frequency modes of the AP </w:t>
+      </w:r>
+      <w:r>
+        <w:rPr>
+          <w14:ligatures w14:val="standard"/>
+        </w:rPr>
+        <w:lastRenderedPageBreak/>
+        <w:t>state (EM(Co), EM(</w:t>
       </w:r>
       <w:proofErr w:type="spellStart"/>
       <w:r>
@@ -6557,13 +5510,27 @@
         <w:rPr>
           <w14:ligatures w14:val="standard"/>
         </w:rPr>
-        <w:t xml:space="preserve">In summary, we have performed both an experimental and theoretical study of the spin eigenmodes in </w:t>
+        <w:t xml:space="preserve">In summary, we have performed both an experimental and theoretical study of the spin </w:t>
       </w:r>
       <w:proofErr w:type="spellStart"/>
       <w:r>
         <w:rPr>
           <w14:ligatures w14:val="standard"/>
         </w:rPr>
+        <w:t>eigenmodes</w:t>
+      </w:r>
+      <w:proofErr w:type="spellEnd"/>
+      <w:r>
+        <w:rPr>
+          <w14:ligatures w14:val="standard"/>
+        </w:rPr>
+        <w:t xml:space="preserve"> in </w:t>
+      </w:r>
+      <w:proofErr w:type="spellStart"/>
+      <w:r>
+        <w:rPr>
+          <w14:ligatures w14:val="standard"/>
+        </w:rPr>
         <w:t>dipolarly</w:t>
       </w:r>
       <w:proofErr w:type="spellEnd"/>
@@ -6585,7 +5552,21 @@
         <w:rPr>
           <w14:ligatures w14:val="standard"/>
         </w:rPr>
-        <w:t xml:space="preserve"> elliptical nanodots. Several eigenmodes have been identified and their frequency evolution as a function of the intensity of the applied magnetic field has been measured by Brillouin light scattering technique, encompassing the ground states where the cobalt and </w:t>
+        <w:t xml:space="preserve"> elliptical </w:t>
+      </w:r>
+      <w:proofErr w:type="spellStart"/>
+      <w:r>
+        <w:rPr>
+          <w14:ligatures w14:val="standard"/>
+        </w:rPr>
+        <w:t>nanodots</w:t>
+      </w:r>
+      <w:proofErr w:type="spellEnd"/>
+      <w:r>
+        <w:rPr>
+          <w14:ligatures w14:val="standard"/>
+        </w:rPr>
+        <w:t xml:space="preserve">. Several eigenmodes have been identified and their frequency evolution as a function of the intensity of the applied magnetic field has been measured by Brillouin light scattering technique, encompassing the ground states where the cobalt and </w:t>
       </w:r>
       <w:proofErr w:type="spellStart"/>
       <w:r>
@@ -6676,13 +5657,7 @@
         <w:rPr>
           <w14:ligatures w14:val="standard"/>
         </w:rPr>
-        <w:t xml:space="preserve"> in the appendices. In the appendix environment, the command section is used to indicate the start of </w:t>
-      </w:r>
-      <w:r>
-        <w:rPr>
-          <w14:ligatures w14:val="standard"/>
-        </w:rPr>
-        <w:t xml:space="preserve">each Appendix, with alphabetic order designation (i.e., the </w:t>
+        <w:t xml:space="preserve"> in the appendices. In the appendix environment, the command section is used to indicate the start of each Appendix, with alphabetic order designation (i.e., the </w:t>
       </w:r>
       <w:r>
         <w:rPr>
@@ -6966,6 +5941,7 @@
         <w:rPr>
           <w14:ligatures w14:val="standard"/>
         </w:rPr>
+        <w:lastRenderedPageBreak/>
         <w:t>A.3</w:t>
       </w:r>
       <w:r>
@@ -7359,7 +6335,7 @@
           <w14:ligatures w14:val="standard"/>
         </w:rPr>
       </w:pPr>
-      <w:bookmarkStart w:id="13" w:name="fig1"/>
+      <w:bookmarkStart w:id="7" w:name="fig1"/>
       <w:r>
         <w:rPr>
           <w:rStyle w:val="Label"/>
@@ -7367,7 +6343,7 @@
         </w:rPr>
         <w:t>Figure 1</w:t>
       </w:r>
-      <w:bookmarkEnd w:id="13"/>
+      <w:bookmarkEnd w:id="7"/>
       <w:r>
         <w:rPr>
           <w:rStyle w:val="Label"/>
@@ -7425,7 +6401,6 @@
           <w:noProof/>
           <w14:ligatures w14:val="standard"/>
         </w:rPr>
-        <w:lastRenderedPageBreak/>
         <w:drawing>
           <wp:inline distT="0" distB="0" distL="0" distR="0" wp14:anchorId="12578209" wp14:editId="42243D28">
             <wp:extent cx="1238250" cy="1235747"/>
@@ -7478,7 +6453,7 @@
           <w14:ligatures w14:val="standard"/>
         </w:rPr>
       </w:pPr>
-      <w:bookmarkStart w:id="14" w:name="fig2"/>
+      <w:bookmarkStart w:id="8" w:name="fig2"/>
       <w:r>
         <w:rPr>
           <w:rStyle w:val="Label"/>
@@ -7486,7 +6461,7 @@
         </w:rPr>
         <w:t>Figure 2</w:t>
       </w:r>
-      <w:bookmarkEnd w:id="14"/>
+      <w:bookmarkEnd w:id="8"/>
       <w:r>
         <w:rPr>
           <w:rStyle w:val="Label"/>
@@ -7602,7 +6577,7 @@
           <w14:ligatures w14:val="standard"/>
         </w:rPr>
       </w:pPr>
-      <w:bookmarkStart w:id="15" w:name="fig5"/>
+      <w:bookmarkStart w:id="9" w:name="fig5"/>
       <w:r>
         <w:rPr>
           <w:rStyle w:val="Label"/>
@@ -7610,7 +6585,7 @@
         </w:rPr>
         <w:t>Figure 5</w:t>
       </w:r>
-      <w:bookmarkEnd w:id="15"/>
+      <w:bookmarkEnd w:id="9"/>
       <w:r>
         <w:rPr>
           <w:rStyle w:val="Label"/>
@@ -7638,6 +6613,7 @@
           <w:noProof/>
           <w14:ligatures w14:val="standard"/>
         </w:rPr>
+        <w:lastRenderedPageBreak/>
         <w:drawing>
           <wp:inline distT="0" distB="0" distL="0" distR="0" wp14:anchorId="2F6A71ED" wp14:editId="21A168C4">
             <wp:extent cx="2959100" cy="1087961"/>
@@ -7697,7 +6673,7 @@
           <w14:ligatures w14:val="standard"/>
         </w:rPr>
       </w:pPr>
-      <w:bookmarkStart w:id="16" w:name="fig3"/>
+      <w:bookmarkStart w:id="10" w:name="fig3"/>
       <w:r>
         <w:rPr>
           <w:rStyle w:val="Label"/>
@@ -7705,7 +6681,7 @@
         </w:rPr>
         <w:t>Figure 3</w:t>
       </w:r>
-      <w:bookmarkEnd w:id="16"/>
+      <w:bookmarkEnd w:id="10"/>
       <w:r>
         <w:rPr>
           <w:rStyle w:val="Label"/>
@@ -7799,7 +6775,7 @@
           <w14:ligatures w14:val="standard"/>
         </w:rPr>
       </w:pPr>
-      <w:bookmarkStart w:id="17" w:name="fig4"/>
+      <w:bookmarkStart w:id="11" w:name="fig4"/>
       <w:r>
         <w:rPr>
           <w:rStyle w:val="Label"/>
@@ -7807,7 +6783,7 @@
         </w:rPr>
         <w:t>Figure 4</w:t>
       </w:r>
-      <w:bookmarkEnd w:id="17"/>
+      <w:bookmarkEnd w:id="11"/>
       <w:r>
         <w:rPr>
           <w:rStyle w:val="Label"/>
@@ -7890,7 +6866,7 @@
           <w14:ligatures w14:val="standard"/>
         </w:rPr>
       </w:pPr>
-      <w:bookmarkStart w:id="18" w:name="fig6"/>
+      <w:bookmarkStart w:id="12" w:name="fig6"/>
       <w:r>
         <w:rPr>
           <w:rStyle w:val="Label"/>
@@ -7898,7 +6874,7 @@
         </w:rPr>
         <w:t>Figure 6</w:t>
       </w:r>
-      <w:bookmarkEnd w:id="18"/>
+      <w:bookmarkEnd w:id="12"/>
       <w:r>
         <w:rPr>
           <w:rStyle w:val="Label"/>
@@ -7922,7 +6898,7 @@
           <w14:ligatures w14:val="standard"/>
         </w:rPr>
       </w:pPr>
-      <w:bookmarkStart w:id="19" w:name="tb1"/>
+      <w:bookmarkStart w:id="13" w:name="tb1"/>
       <w:r>
         <w:rPr>
           <w:rStyle w:val="Label"/>
@@ -7930,7 +6906,7 @@
         </w:rPr>
         <w:t>Table 1</w:t>
       </w:r>
-      <w:bookmarkEnd w:id="19"/>
+      <w:bookmarkEnd w:id="13"/>
       <w:r>
         <w:rPr>
           <w:rStyle w:val="Label"/>
@@ -8246,7 +7222,7 @@
           <w14:ligatures w14:val="standard"/>
         </w:rPr>
       </w:pPr>
-      <w:bookmarkStart w:id="20" w:name="tb2"/>
+      <w:bookmarkStart w:id="14" w:name="tb2"/>
       <w:r>
         <w:rPr>
           <w:rStyle w:val="Label"/>
@@ -8254,7 +7230,7 @@
         </w:rPr>
         <w:t>Table 2</w:t>
       </w:r>
-      <w:bookmarkEnd w:id="20"/>
+      <w:bookmarkEnd w:id="14"/>
       <w:r>
         <w:rPr>
           <w:rStyle w:val="Label"/>
@@ -8853,6 +7829,7 @@
                 <w:rFonts w:cs="Linux Libertine"/>
                 <w14:ligatures w14:val="standard"/>
               </w:rPr>
+              <w:lastRenderedPageBreak/>
               <w:t>0.012</w:t>
             </w:r>
           </w:p>
@@ -9035,9 +8012,9 @@
                 <w14:ligatures w14:val="standard"/>
               </w:rPr>
             </w:pPr>
-            <w:bookmarkStart w:id="21" w:name="bib1"/>
-            <w:bookmarkStart w:id="22" w:name="RefPart"/>
-            <w:bookmarkEnd w:id="21"/>
+            <w:bookmarkStart w:id="15" w:name="bib1"/>
+            <w:bookmarkStart w:id="16" w:name="RefPart"/>
+            <w:bookmarkEnd w:id="15"/>
             <w:r>
               <w:rPr>
                 <w:rFonts w:cs="Times New Roman"/>
@@ -9062,7 +8039,7 @@
                 <w14:ligatures w14:val="standard"/>
               </w:rPr>
             </w:pPr>
-            <w:bookmarkStart w:id="23" w:name="AU10"/>
+            <w:bookmarkStart w:id="17" w:name="AU10"/>
             <w:r>
               <w:rPr>
                 <w:rStyle w:val="FirstName"/>
@@ -9085,7 +8062,7 @@
               </w:rPr>
               <w:t>Abril</w:t>
             </w:r>
-            <w:bookmarkEnd w:id="23"/>
+            <w:bookmarkEnd w:id="17"/>
             <w:r>
               <w:rPr>
                 <w:lang w:eastAsia="it-IT"/>
@@ -9093,7 +8070,7 @@
               </w:rPr>
               <w:t xml:space="preserve"> and </w:t>
             </w:r>
-            <w:bookmarkStart w:id="24" w:name="AU11"/>
+            <w:bookmarkStart w:id="18" w:name="AU11"/>
             <w:r>
               <w:rPr>
                 <w:rStyle w:val="FirstName"/>
@@ -9116,7 +8093,7 @@
               </w:rPr>
               <w:t>Plant</w:t>
             </w:r>
-            <w:bookmarkEnd w:id="24"/>
+            <w:bookmarkEnd w:id="18"/>
             <w:r>
               <w:rPr>
                 <w:lang w:eastAsia="it-IT"/>
@@ -9224,7 +8201,7 @@
                 <w14:ligatures w14:val="standard"/>
               </w:rPr>
             </w:pPr>
-            <w:bookmarkStart w:id="25" w:name="AU12"/>
+            <w:bookmarkStart w:id="19" w:name="AU12"/>
             <w:r>
               <w:rPr>
                 <w:rStyle w:val="FirstName"/>
@@ -9248,7 +8225,7 @@
               </w:rPr>
               <w:t>Akyildiz</w:t>
             </w:r>
-            <w:bookmarkEnd w:id="25"/>
+            <w:bookmarkEnd w:id="19"/>
             <w:proofErr w:type="spellEnd"/>
             <w:r>
               <w:rPr>
@@ -9257,7 +8234,7 @@
               </w:rPr>
               <w:t xml:space="preserve">, </w:t>
             </w:r>
-            <w:bookmarkStart w:id="26" w:name="AU13"/>
+            <w:bookmarkStart w:id="20" w:name="AU13"/>
             <w:r>
               <w:rPr>
                 <w:rStyle w:val="FirstName"/>
@@ -9280,7 +8257,7 @@
               </w:rPr>
               <w:t>Su</w:t>
             </w:r>
-            <w:bookmarkEnd w:id="26"/>
+            <w:bookmarkEnd w:id="20"/>
             <w:r>
               <w:rPr>
                 <w:lang w:eastAsia="it-IT"/>
@@ -9288,7 +8265,7 @@
               </w:rPr>
               <w:t xml:space="preserve">, </w:t>
             </w:r>
-            <w:bookmarkStart w:id="27" w:name="AU14"/>
+            <w:bookmarkStart w:id="21" w:name="AU14"/>
             <w:r>
               <w:rPr>
                 <w:rStyle w:val="FirstName"/>
@@ -9312,7 +8289,7 @@
               </w:rPr>
               <w:t>Sankarasubramaniam</w:t>
             </w:r>
-            <w:bookmarkEnd w:id="27"/>
+            <w:bookmarkEnd w:id="21"/>
             <w:proofErr w:type="spellEnd"/>
             <w:r>
               <w:rPr>
@@ -9321,7 +8298,7 @@
               </w:rPr>
               <w:t xml:space="preserve">, and </w:t>
             </w:r>
-            <w:bookmarkStart w:id="28" w:name="AU15"/>
+            <w:bookmarkStart w:id="22" w:name="AU15"/>
             <w:r>
               <w:rPr>
                 <w:rStyle w:val="FirstName"/>
@@ -9345,7 +8322,7 @@
               </w:rPr>
               <w:t>Cayirci</w:t>
             </w:r>
-            <w:bookmarkEnd w:id="28"/>
+            <w:bookmarkEnd w:id="22"/>
             <w:proofErr w:type="spellEnd"/>
             <w:r>
               <w:rPr>
@@ -9441,7 +8418,7 @@
                 <w14:ligatures w14:val="standard"/>
               </w:rPr>
             </w:pPr>
-            <w:bookmarkStart w:id="29" w:name="AU16"/>
+            <w:bookmarkStart w:id="23" w:name="AU16"/>
             <w:r>
               <w:rPr>
                 <w:rStyle w:val="FirstName"/>
@@ -9465,7 +8442,7 @@
               </w:rPr>
               <w:t>Anisi</w:t>
             </w:r>
-            <w:bookmarkEnd w:id="29"/>
+            <w:bookmarkEnd w:id="23"/>
             <w:proofErr w:type="spellEnd"/>
             <w:r>
               <w:rPr>
@@ -9563,7 +8540,7 @@
                 <w14:ligatures w14:val="standard"/>
               </w:rPr>
             </w:pPr>
-            <w:bookmarkStart w:id="30" w:name="AU17"/>
+            <w:bookmarkStart w:id="24" w:name="AU17"/>
             <w:r>
               <w:rPr>
                 <w:rStyle w:val="FirstName"/>
@@ -9587,7 +8564,7 @@
               </w:rPr>
               <w:t>Bahl</w:t>
             </w:r>
-            <w:bookmarkEnd w:id="30"/>
+            <w:bookmarkEnd w:id="24"/>
             <w:proofErr w:type="spellEnd"/>
             <w:r>
               <w:rPr>
@@ -9596,7 +8573,7 @@
               </w:rPr>
               <w:t xml:space="preserve">, </w:t>
             </w:r>
-            <w:bookmarkStart w:id="31" w:name="AU18"/>
+            <w:bookmarkStart w:id="25" w:name="AU18"/>
             <w:r>
               <w:rPr>
                 <w:rStyle w:val="FirstName"/>
@@ -9619,7 +8596,7 @@
               </w:rPr>
               <w:t>Chancre</w:t>
             </w:r>
-            <w:bookmarkEnd w:id="31"/>
+            <w:bookmarkEnd w:id="25"/>
             <w:r>
               <w:rPr>
                 <w:lang w:eastAsia="it-IT"/>
@@ -9627,7 +8604,7 @@
               </w:rPr>
               <w:t xml:space="preserve">, and </w:t>
             </w:r>
-            <w:bookmarkStart w:id="32" w:name="AU19"/>
+            <w:bookmarkStart w:id="26" w:name="AU19"/>
             <w:r>
               <w:rPr>
                 <w:rStyle w:val="FirstName"/>
@@ -9650,7 +8627,7 @@
               </w:rPr>
               <w:t>Dungeon</w:t>
             </w:r>
-            <w:bookmarkEnd w:id="32"/>
+            <w:bookmarkEnd w:id="26"/>
             <w:r>
               <w:rPr>
                 <w:lang w:eastAsia="it-IT"/>
@@ -9758,7 +8735,7 @@
                 <w14:ligatures w14:val="standard"/>
               </w:rPr>
             </w:pPr>
-            <w:bookmarkStart w:id="33" w:name="AU20"/>
+            <w:bookmarkStart w:id="27" w:name="AU20"/>
             <w:r>
               <w:rPr>
                 <w:rStyle w:val="FirstName"/>
@@ -9781,7 +8758,7 @@
               </w:rPr>
               <w:t>Clarkson</w:t>
             </w:r>
-            <w:bookmarkEnd w:id="33"/>
+            <w:bookmarkEnd w:id="27"/>
             <w:r>
               <w:rPr>
                 <w:lang w:eastAsia="it-IT"/>
@@ -9878,7 +8855,7 @@
                 <w14:ligatures w14:val="standard"/>
               </w:rPr>
             </w:pPr>
-            <w:bookmarkStart w:id="34" w:name="AU21"/>
+            <w:bookmarkStart w:id="28" w:name="AU21"/>
             <w:r>
               <w:rPr>
                 <w:rStyle w:val="FirstName"/>
@@ -9901,7 +8878,7 @@
               </w:rPr>
               <w:t>Cohen</w:t>
             </w:r>
-            <w:bookmarkEnd w:id="34"/>
+            <w:bookmarkEnd w:id="28"/>
             <w:r>
               <w:rPr>
                 <w:lang w:eastAsia="it-IT"/>
@@ -10009,7 +8986,7 @@
                 <w14:ligatures w14:val="standard"/>
               </w:rPr>
             </w:pPr>
-            <w:bookmarkStart w:id="35" w:name="AU22"/>
+            <w:bookmarkStart w:id="29" w:name="AU22"/>
             <w:r>
               <w:rPr>
                 <w:rStyle w:val="FirstName"/>
@@ -10032,7 +9009,7 @@
               </w:rPr>
               <w:t>Douglass</w:t>
             </w:r>
-            <w:bookmarkEnd w:id="35"/>
+            <w:bookmarkEnd w:id="29"/>
             <w:r>
               <w:rPr>
                 <w:lang w:eastAsia="it-IT"/>
@@ -10178,7 +9155,7 @@
                 <w14:ligatures w14:val="standard"/>
               </w:rPr>
             </w:pPr>
-            <w:bookmarkStart w:id="36" w:name="AU23"/>
+            <w:bookmarkStart w:id="30" w:name="AU23"/>
             <w:r>
               <w:rPr>
                 <w:rStyle w:val="FirstName"/>
@@ -10201,7 +9178,7 @@
               </w:rPr>
               <w:t>Editor</w:t>
             </w:r>
-            <w:bookmarkEnd w:id="36"/>
+            <w:bookmarkEnd w:id="30"/>
             <w:r>
               <w:rPr>
                 <w:lang w:eastAsia="it-IT"/>
@@ -10264,7 +9241,7 @@
           </w:p>
         </w:tc>
       </w:tr>
-      <w:bookmarkEnd w:id="22"/>
+      <w:bookmarkEnd w:id="16"/>
     </w:tbl>
     <w:p>
       <w:pPr>
@@ -10291,7 +9268,7 @@
 </file>
 
 <file path=word/endnotes.xml><?xml version="1.0" encoding="utf-8"?>
-<w:endnotes xmlns:wpc="http://schemas.microsoft.com/office/word/2010/wordprocessingCanvas" xmlns:cx="http://schemas.microsoft.com/office/drawing/2014/chartex" xmlns:cx1="http://schemas.microsoft.com/office/drawing/2015/9/8/chartex" xmlns:cx2="http://schemas.microsoft.com/office/drawing/2015/10/21/chartex" xmlns:cx3="http://schemas.microsoft.com/office/drawing/2016/5/9/chartex" xmlns:cx4="http://schemas.microsoft.com/office/drawing/2016/5/10/chartex" xmlns:cx5="http://schemas.microsoft.com/office/drawing/2016/5/11/chartex" xmlns:cx6="http://schemas.microsoft.com/office/drawing/2016/5/12/chartex" xmlns:cx7="http://schemas.microsoft.com/office/drawing/2016/5/13/chartex" xmlns:cx8="http://schemas.microsoft.com/office/drawing/2016/5/14/chartex" xmlns:mc="http://schemas.openxmlformats.org/markup-compatibility/2006" xmlns:aink="http://schemas.microsoft.com/office/drawing/2016/ink" xmlns:am3d="http://schemas.microsoft.com/office/drawing/2017/model3d" xmlns:o="urn:schemas-microsoft-com:office:office" xmlns:r="http://schemas.openxmlformats.org/officeDocument/2006/relationships" xmlns:m="http://schemas.openxmlformats.org/officeDocument/2006/math" xmlns:v="urn:schemas-microsoft-com:vml" xmlns:wp14="http://schemas.microsoft.com/office/word/2010/wordprocessingDrawing" xmlns:wp="http://schemas.openxmlformats.org/drawingml/2006/wordprocessingDrawing" xmlns:w10="urn:schemas-microsoft-com:office:word" xmlns:w="http://schemas.openxmlformats.org/wordprocessingml/2006/main" xmlns:w14="http://schemas.microsoft.com/office/word/2010/wordml" xmlns:w15="http://schemas.microsoft.com/office/word/2012/wordml" xmlns:w16cid="http://schemas.microsoft.com/office/word/2016/wordml/cid" xmlns:w16se="http://schemas.microsoft.com/office/word/2015/wordml/symex" xmlns:wpg="http://schemas.microsoft.com/office/word/2010/wordprocessingGroup" xmlns:wpi="http://schemas.microsoft.com/office/word/2010/wordprocessingInk" xmlns:wne="http://schemas.microsoft.com/office/word/2006/wordml" xmlns:wps="http://schemas.microsoft.com/office/word/2010/wordprocessingShape" mc:Ignorable="w14 w15 w16se w16cid wp14">
+<w:endnotes xmlns:wpc="http://schemas.microsoft.com/office/word/2010/wordprocessingCanvas" xmlns:mo="http://schemas.microsoft.com/office/mac/office/2008/main" xmlns:mc="http://schemas.openxmlformats.org/markup-compatibility/2006" xmlns:mv="urn:schemas-microsoft-com:mac:vml" xmlns:o="urn:schemas-microsoft-com:office:office" xmlns:r="http://schemas.openxmlformats.org/officeDocument/2006/relationships" xmlns:m="http://schemas.openxmlformats.org/officeDocument/2006/math" xmlns:v="urn:schemas-microsoft-com:vml" xmlns:wp14="http://schemas.microsoft.com/office/word/2010/wordprocessingDrawing" xmlns:wp="http://schemas.openxmlformats.org/drawingml/2006/wordprocessingDrawing" xmlns:w10="urn:schemas-microsoft-com:office:word" xmlns:w="http://schemas.openxmlformats.org/wordprocessingml/2006/main" xmlns:w14="http://schemas.microsoft.com/office/word/2010/wordml" xmlns:w15="http://schemas.microsoft.com/office/word/2012/wordml" xmlns:wpg="http://schemas.microsoft.com/office/word/2010/wordprocessingGroup" xmlns:wpi="http://schemas.microsoft.com/office/word/2010/wordprocessingInk" xmlns:wne="http://schemas.microsoft.com/office/word/2006/wordml" xmlns:wps="http://schemas.microsoft.com/office/word/2010/wordprocessingShape" mc:Ignorable="w14 w15 wp14">
   <w:endnote w:type="separator" w:id="-1">
     <w:p>
       <w:r>
@@ -10313,7 +9290,7 @@
 </file>
 
 <file path=word/footer1.xml><?xml version="1.0" encoding="utf-8"?>
-<w:ftr xmlns:wpc="http://schemas.microsoft.com/office/word/2010/wordprocessingCanvas" xmlns:cx="http://schemas.microsoft.com/office/drawing/2014/chartex" xmlns:cx1="http://schemas.microsoft.com/office/drawing/2015/9/8/chartex" xmlns:cx2="http://schemas.microsoft.com/office/drawing/2015/10/21/chartex" xmlns:cx3="http://schemas.microsoft.com/office/drawing/2016/5/9/chartex" xmlns:cx4="http://schemas.microsoft.com/office/drawing/2016/5/10/chartex" xmlns:cx5="http://schemas.microsoft.com/office/drawing/2016/5/11/chartex" xmlns:cx6="http://schemas.microsoft.com/office/drawing/2016/5/12/chartex" xmlns:cx7="http://schemas.microsoft.com/office/drawing/2016/5/13/chartex" xmlns:cx8="http://schemas.microsoft.com/office/drawing/2016/5/14/chartex" xmlns:mc="http://schemas.openxmlformats.org/markup-compatibility/2006" xmlns:aink="http://schemas.microsoft.com/office/drawing/2016/ink" xmlns:am3d="http://schemas.microsoft.com/office/drawing/2017/model3d" xmlns:o="urn:schemas-microsoft-com:office:office" xmlns:r="http://schemas.openxmlformats.org/officeDocument/2006/relationships" xmlns:m="http://schemas.openxmlformats.org/officeDocument/2006/math" xmlns:v="urn:schemas-microsoft-com:vml" xmlns:wp14="http://schemas.microsoft.com/office/word/2010/wordprocessingDrawing" xmlns:wp="http://schemas.openxmlformats.org/drawingml/2006/wordprocessingDrawing" xmlns:w10="urn:schemas-microsoft-com:office:word" xmlns:w="http://schemas.openxmlformats.org/wordprocessingml/2006/main" xmlns:w14="http://schemas.microsoft.com/office/word/2010/wordml" xmlns:w15="http://schemas.microsoft.com/office/word/2012/wordml" xmlns:w16cid="http://schemas.microsoft.com/office/word/2016/wordml/cid" xmlns:w16se="http://schemas.microsoft.com/office/word/2015/wordml/symex" xmlns:wpg="http://schemas.microsoft.com/office/word/2010/wordprocessingGroup" xmlns:wpi="http://schemas.microsoft.com/office/word/2010/wordprocessingInk" xmlns:wne="http://schemas.microsoft.com/office/word/2006/wordml" xmlns:wps="http://schemas.microsoft.com/office/word/2010/wordprocessingShape" mc:Ignorable="w14 w15 w16se w16cid wp14">
+<w:ftr xmlns:wpc="http://schemas.microsoft.com/office/word/2010/wordprocessingCanvas" xmlns:mo="http://schemas.microsoft.com/office/mac/office/2008/main" xmlns:mc="http://schemas.openxmlformats.org/markup-compatibility/2006" xmlns:mv="urn:schemas-microsoft-com:mac:vml" xmlns:o="urn:schemas-microsoft-com:office:office" xmlns:r="http://schemas.openxmlformats.org/officeDocument/2006/relationships" xmlns:m="http://schemas.openxmlformats.org/officeDocument/2006/math" xmlns:v="urn:schemas-microsoft-com:vml" xmlns:wp14="http://schemas.microsoft.com/office/word/2010/wordprocessingDrawing" xmlns:wp="http://schemas.openxmlformats.org/drawingml/2006/wordprocessingDrawing" xmlns:w10="urn:schemas-microsoft-com:office:word" xmlns:w="http://schemas.openxmlformats.org/wordprocessingml/2006/main" xmlns:w14="http://schemas.microsoft.com/office/word/2010/wordml" xmlns:w15="http://schemas.microsoft.com/office/word/2012/wordml" xmlns:wpg="http://schemas.microsoft.com/office/word/2010/wordprocessingGroup" xmlns:wpi="http://schemas.microsoft.com/office/word/2010/wordprocessingInk" xmlns:wne="http://schemas.microsoft.com/office/word/2006/wordml" xmlns:wps="http://schemas.microsoft.com/office/word/2010/wordprocessingShape" mc:Ignorable="w14 w15 wp14">
   <w:p>
     <w:pPr>
       <w:pStyle w:val="Footer"/>
@@ -10349,7 +9326,7 @@
         <w:rFonts w:ascii="Linux Biolinum" w:hAnsi="Linux Biolinum" w:cs="Linux Biolinum"/>
         <w:noProof/>
       </w:rPr>
-      <w:t>4</w:t>
+      <w:t>2</w:t>
     </w:r>
     <w:r>
       <w:rPr>
@@ -10372,7 +9349,7 @@
 </file>
 
 <file path=word/footer2.xml><?xml version="1.0" encoding="utf-8"?>
-<w:ftr xmlns:wpc="http://schemas.microsoft.com/office/word/2010/wordprocessingCanvas" xmlns:cx="http://schemas.microsoft.com/office/drawing/2014/chartex" xmlns:cx1="http://schemas.microsoft.com/office/drawing/2015/9/8/chartex" xmlns:cx2="http://schemas.microsoft.com/office/drawing/2015/10/21/chartex" xmlns:cx3="http://schemas.microsoft.com/office/drawing/2016/5/9/chartex" xmlns:cx4="http://schemas.microsoft.com/office/drawing/2016/5/10/chartex" xmlns:cx5="http://schemas.microsoft.com/office/drawing/2016/5/11/chartex" xmlns:cx6="http://schemas.microsoft.com/office/drawing/2016/5/12/chartex" xmlns:cx7="http://schemas.microsoft.com/office/drawing/2016/5/13/chartex" xmlns:cx8="http://schemas.microsoft.com/office/drawing/2016/5/14/chartex" xmlns:mc="http://schemas.openxmlformats.org/markup-compatibility/2006" xmlns:aink="http://schemas.microsoft.com/office/drawing/2016/ink" xmlns:am3d="http://schemas.microsoft.com/office/drawing/2017/model3d" xmlns:o="urn:schemas-microsoft-com:office:office" xmlns:r="http://schemas.openxmlformats.org/officeDocument/2006/relationships" xmlns:m="http://schemas.openxmlformats.org/officeDocument/2006/math" xmlns:v="urn:schemas-microsoft-com:vml" xmlns:wp14="http://schemas.microsoft.com/office/word/2010/wordprocessingDrawing" xmlns:wp="http://schemas.openxmlformats.org/drawingml/2006/wordprocessingDrawing" xmlns:w10="urn:schemas-microsoft-com:office:word" xmlns:w="http://schemas.openxmlformats.org/wordprocessingml/2006/main" xmlns:w14="http://schemas.microsoft.com/office/word/2010/wordml" xmlns:w15="http://schemas.microsoft.com/office/word/2012/wordml" xmlns:w16cid="http://schemas.microsoft.com/office/word/2016/wordml/cid" xmlns:w16se="http://schemas.microsoft.com/office/word/2015/wordml/symex" xmlns:wpg="http://schemas.microsoft.com/office/word/2010/wordprocessingGroup" xmlns:wpi="http://schemas.microsoft.com/office/word/2010/wordprocessingInk" xmlns:wne="http://schemas.microsoft.com/office/word/2006/wordml" xmlns:wps="http://schemas.microsoft.com/office/word/2010/wordprocessingShape" mc:Ignorable="w14 w15 w16se w16cid wp14">
+<w:ftr xmlns:wpc="http://schemas.microsoft.com/office/word/2010/wordprocessingCanvas" xmlns:mo="http://schemas.microsoft.com/office/mac/office/2008/main" xmlns:mc="http://schemas.openxmlformats.org/markup-compatibility/2006" xmlns:mv="urn:schemas-microsoft-com:mac:vml" xmlns:o="urn:schemas-microsoft-com:office:office" xmlns:r="http://schemas.openxmlformats.org/officeDocument/2006/relationships" xmlns:m="http://schemas.openxmlformats.org/officeDocument/2006/math" xmlns:v="urn:schemas-microsoft-com:vml" xmlns:wp14="http://schemas.microsoft.com/office/word/2010/wordprocessingDrawing" xmlns:wp="http://schemas.openxmlformats.org/drawingml/2006/wordprocessingDrawing" xmlns:w10="urn:schemas-microsoft-com:office:word" xmlns:w="http://schemas.openxmlformats.org/wordprocessingml/2006/main" xmlns:w14="http://schemas.microsoft.com/office/word/2010/wordml" xmlns:w15="http://schemas.microsoft.com/office/word/2012/wordml" xmlns:wpg="http://schemas.microsoft.com/office/word/2010/wordprocessingGroup" xmlns:wpi="http://schemas.microsoft.com/office/word/2010/wordprocessingInk" xmlns:wne="http://schemas.microsoft.com/office/word/2006/wordml" xmlns:wps="http://schemas.microsoft.com/office/word/2010/wordprocessingShape" mc:Ignorable="w14 w15 wp14">
   <w:p>
     <w:pPr>
       <w:pStyle w:val="Footer"/>
@@ -10432,7 +9409,7 @@
 </file>
 
 <file path=word/footnotes.xml><?xml version="1.0" encoding="utf-8"?>
-<w:footnotes xmlns:wpc="http://schemas.microsoft.com/office/word/2010/wordprocessingCanvas" xmlns:cx="http://schemas.microsoft.com/office/drawing/2014/chartex" xmlns:cx1="http://schemas.microsoft.com/office/drawing/2015/9/8/chartex" xmlns:cx2="http://schemas.microsoft.com/office/drawing/2015/10/21/chartex" xmlns:cx3="http://schemas.microsoft.com/office/drawing/2016/5/9/chartex" xmlns:cx4="http://schemas.microsoft.com/office/drawing/2016/5/10/chartex" xmlns:cx5="http://schemas.microsoft.com/office/drawing/2016/5/11/chartex" xmlns:cx6="http://schemas.microsoft.com/office/drawing/2016/5/12/chartex" xmlns:cx7="http://schemas.microsoft.com/office/drawing/2016/5/13/chartex" xmlns:cx8="http://schemas.microsoft.com/office/drawing/2016/5/14/chartex" xmlns:mc="http://schemas.openxmlformats.org/markup-compatibility/2006" xmlns:aink="http://schemas.microsoft.com/office/drawing/2016/ink" xmlns:am3d="http://schemas.microsoft.com/office/drawing/2017/model3d" xmlns:o="urn:schemas-microsoft-com:office:office" xmlns:r="http://schemas.openxmlformats.org/officeDocument/2006/relationships" xmlns:m="http://schemas.openxmlformats.org/officeDocument/2006/math" xmlns:v="urn:schemas-microsoft-com:vml" xmlns:wp14="http://schemas.microsoft.com/office/word/2010/wordprocessingDrawing" xmlns:wp="http://schemas.openxmlformats.org/drawingml/2006/wordprocessingDrawing" xmlns:w10="urn:schemas-microsoft-com:office:word" xmlns:w="http://schemas.openxmlformats.org/wordprocessingml/2006/main" xmlns:w14="http://schemas.microsoft.com/office/word/2010/wordml" xmlns:w15="http://schemas.microsoft.com/office/word/2012/wordml" xmlns:w16cid="http://schemas.microsoft.com/office/word/2016/wordml/cid" xmlns:w16se="http://schemas.microsoft.com/office/word/2015/wordml/symex" xmlns:wpg="http://schemas.microsoft.com/office/word/2010/wordprocessingGroup" xmlns:wpi="http://schemas.microsoft.com/office/word/2010/wordprocessingInk" xmlns:wne="http://schemas.microsoft.com/office/word/2006/wordml" xmlns:wps="http://schemas.microsoft.com/office/word/2010/wordprocessingShape" mc:Ignorable="w14 w15 w16se w16cid wp14">
+<w:footnotes xmlns:wpc="http://schemas.microsoft.com/office/word/2010/wordprocessingCanvas" xmlns:mo="http://schemas.microsoft.com/office/mac/office/2008/main" xmlns:mc="http://schemas.openxmlformats.org/markup-compatibility/2006" xmlns:mv="urn:schemas-microsoft-com:mac:vml" xmlns:o="urn:schemas-microsoft-com:office:office" xmlns:r="http://schemas.openxmlformats.org/officeDocument/2006/relationships" xmlns:m="http://schemas.openxmlformats.org/officeDocument/2006/math" xmlns:v="urn:schemas-microsoft-com:vml" xmlns:wp14="http://schemas.microsoft.com/office/word/2010/wordprocessingDrawing" xmlns:wp="http://schemas.openxmlformats.org/drawingml/2006/wordprocessingDrawing" xmlns:w10="urn:schemas-microsoft-com:office:word" xmlns:w="http://schemas.openxmlformats.org/wordprocessingml/2006/main" xmlns:w14="http://schemas.microsoft.com/office/word/2010/wordml" xmlns:w15="http://schemas.microsoft.com/office/word/2012/wordml" xmlns:wpg="http://schemas.microsoft.com/office/word/2010/wordprocessingGroup" xmlns:wpi="http://schemas.microsoft.com/office/word/2010/wordprocessingInk" xmlns:wne="http://schemas.microsoft.com/office/word/2006/wordml" xmlns:wps="http://schemas.microsoft.com/office/word/2010/wordprocessingShape" mc:Ignorable="w14 w15 wp14">
   <w:footnote w:type="separator" w:id="-1">
     <w:p>
       <w:r>
@@ -10461,7 +9438,7 @@
 </file>
 
 <file path=word/header1.xml><?xml version="1.0" encoding="utf-8"?>
-<w:hdr xmlns:wpc="http://schemas.microsoft.com/office/word/2010/wordprocessingCanvas" xmlns:cx="http://schemas.microsoft.com/office/drawing/2014/chartex" xmlns:cx1="http://schemas.microsoft.com/office/drawing/2015/9/8/chartex" xmlns:cx2="http://schemas.microsoft.com/office/drawing/2015/10/21/chartex" xmlns:cx3="http://schemas.microsoft.com/office/drawing/2016/5/9/chartex" xmlns:cx4="http://schemas.microsoft.com/office/drawing/2016/5/10/chartex" xmlns:cx5="http://schemas.microsoft.com/office/drawing/2016/5/11/chartex" xmlns:cx6="http://schemas.microsoft.com/office/drawing/2016/5/12/chartex" xmlns:cx7="http://schemas.microsoft.com/office/drawing/2016/5/13/chartex" xmlns:cx8="http://schemas.microsoft.com/office/drawing/2016/5/14/chartex" xmlns:mc="http://schemas.openxmlformats.org/markup-compatibility/2006" xmlns:aink="http://schemas.microsoft.com/office/drawing/2016/ink" xmlns:am3d="http://schemas.microsoft.com/office/drawing/2017/model3d" xmlns:o="urn:schemas-microsoft-com:office:office" xmlns:r="http://schemas.openxmlformats.org/officeDocument/2006/relationships" xmlns:m="http://schemas.openxmlformats.org/officeDocument/2006/math" xmlns:v="urn:schemas-microsoft-com:vml" xmlns:wp14="http://schemas.microsoft.com/office/word/2010/wordprocessingDrawing" xmlns:wp="http://schemas.openxmlformats.org/drawingml/2006/wordprocessingDrawing" xmlns:w10="urn:schemas-microsoft-com:office:word" xmlns:w="http://schemas.openxmlformats.org/wordprocessingml/2006/main" xmlns:w14="http://schemas.microsoft.com/office/word/2010/wordml" xmlns:w15="http://schemas.microsoft.com/office/word/2012/wordml" xmlns:w16cid="http://schemas.microsoft.com/office/word/2016/wordml/cid" xmlns:w16se="http://schemas.microsoft.com/office/word/2015/wordml/symex" xmlns:wpg="http://schemas.microsoft.com/office/word/2010/wordprocessingGroup" xmlns:wpi="http://schemas.microsoft.com/office/word/2010/wordprocessingInk" xmlns:wne="http://schemas.microsoft.com/office/word/2006/wordml" xmlns:wps="http://schemas.microsoft.com/office/word/2010/wordprocessingShape" mc:Ignorable="w14 w15 w16se w16cid wp14">
+<w:hdr xmlns:wpc="http://schemas.microsoft.com/office/word/2010/wordprocessingCanvas" xmlns:mo="http://schemas.microsoft.com/office/mac/office/2008/main" xmlns:mc="http://schemas.openxmlformats.org/markup-compatibility/2006" xmlns:mv="urn:schemas-microsoft-com:mac:vml" xmlns:o="urn:schemas-microsoft-com:office:office" xmlns:r="http://schemas.openxmlformats.org/officeDocument/2006/relationships" xmlns:m="http://schemas.openxmlformats.org/officeDocument/2006/math" xmlns:v="urn:schemas-microsoft-com:vml" xmlns:wp14="http://schemas.microsoft.com/office/word/2010/wordprocessingDrawing" xmlns:wp="http://schemas.openxmlformats.org/drawingml/2006/wordprocessingDrawing" xmlns:w10="urn:schemas-microsoft-com:office:word" xmlns:w="http://schemas.openxmlformats.org/wordprocessingml/2006/main" xmlns:w14="http://schemas.microsoft.com/office/word/2010/wordml" xmlns:w15="http://schemas.microsoft.com/office/word/2012/wordml" xmlns:wpg="http://schemas.microsoft.com/office/word/2010/wordprocessingGroup" xmlns:wpi="http://schemas.microsoft.com/office/word/2010/wordprocessingInk" xmlns:wne="http://schemas.microsoft.com/office/word/2006/wordml" xmlns:wps="http://schemas.microsoft.com/office/word/2010/wordprocessingShape" mc:Ignorable="w14 w15 wp14">
   <w:tbl>
     <w:tblPr>
       <w:tblW w:w="5000" w:type="pct"/>
@@ -10547,7 +9524,7 @@
 </file>
 
 <file path=word/header2.xml><?xml version="1.0" encoding="utf-8"?>
-<w:hdr xmlns:wpc="http://schemas.microsoft.com/office/word/2010/wordprocessingCanvas" xmlns:cx="http://schemas.microsoft.com/office/drawing/2014/chartex" xmlns:cx1="http://schemas.microsoft.com/office/drawing/2015/9/8/chartex" xmlns:cx2="http://schemas.microsoft.com/office/drawing/2015/10/21/chartex" xmlns:cx3="http://schemas.microsoft.com/office/drawing/2016/5/9/chartex" xmlns:cx4="http://schemas.microsoft.com/office/drawing/2016/5/10/chartex" xmlns:cx5="http://schemas.microsoft.com/office/drawing/2016/5/11/chartex" xmlns:cx6="http://schemas.microsoft.com/office/drawing/2016/5/12/chartex" xmlns:cx7="http://schemas.microsoft.com/office/drawing/2016/5/13/chartex" xmlns:cx8="http://schemas.microsoft.com/office/drawing/2016/5/14/chartex" xmlns:mc="http://schemas.openxmlformats.org/markup-compatibility/2006" xmlns:aink="http://schemas.microsoft.com/office/drawing/2016/ink" xmlns:am3d="http://schemas.microsoft.com/office/drawing/2017/model3d" xmlns:o="urn:schemas-microsoft-com:office:office" xmlns:r="http://schemas.openxmlformats.org/officeDocument/2006/relationships" xmlns:m="http://schemas.openxmlformats.org/officeDocument/2006/math" xmlns:v="urn:schemas-microsoft-com:vml" xmlns:wp14="http://schemas.microsoft.com/office/word/2010/wordprocessingDrawing" xmlns:wp="http://schemas.openxmlformats.org/drawingml/2006/wordprocessingDrawing" xmlns:w10="urn:schemas-microsoft-com:office:word" xmlns:w="http://schemas.openxmlformats.org/wordprocessingml/2006/main" xmlns:w14="http://schemas.microsoft.com/office/word/2010/wordml" xmlns:w15="http://schemas.microsoft.com/office/word/2012/wordml" xmlns:w16cid="http://schemas.microsoft.com/office/word/2016/wordml/cid" xmlns:w16se="http://schemas.microsoft.com/office/word/2015/wordml/symex" xmlns:wpg="http://schemas.microsoft.com/office/word/2010/wordprocessingGroup" xmlns:wpi="http://schemas.microsoft.com/office/word/2010/wordprocessingInk" xmlns:wne="http://schemas.microsoft.com/office/word/2006/wordml" xmlns:wps="http://schemas.microsoft.com/office/word/2010/wordprocessingShape" mc:Ignorable="w14 w15 w16se w16cid wp14">
+<w:hdr xmlns:wpc="http://schemas.microsoft.com/office/word/2010/wordprocessingCanvas" xmlns:mo="http://schemas.microsoft.com/office/mac/office/2008/main" xmlns:mc="http://schemas.openxmlformats.org/markup-compatibility/2006" xmlns:mv="urn:schemas-microsoft-com:mac:vml" xmlns:o="urn:schemas-microsoft-com:office:office" xmlns:r="http://schemas.openxmlformats.org/officeDocument/2006/relationships" xmlns:m="http://schemas.openxmlformats.org/officeDocument/2006/math" xmlns:v="urn:schemas-microsoft-com:vml" xmlns:wp14="http://schemas.microsoft.com/office/word/2010/wordprocessingDrawing" xmlns:wp="http://schemas.openxmlformats.org/drawingml/2006/wordprocessingDrawing" xmlns:w10="urn:schemas-microsoft-com:office:word" xmlns:w="http://schemas.openxmlformats.org/wordprocessingml/2006/main" xmlns:w14="http://schemas.microsoft.com/office/word/2010/wordml" xmlns:w15="http://schemas.microsoft.com/office/word/2012/wordml" xmlns:wpg="http://schemas.microsoft.com/office/word/2010/wordprocessingGroup" xmlns:wpi="http://schemas.microsoft.com/office/word/2010/wordprocessingInk" xmlns:wne="http://schemas.microsoft.com/office/word/2006/wordml" xmlns:wps="http://schemas.microsoft.com/office/word/2010/wordprocessingShape" mc:Ignorable="w14 w15 wp14">
   <w:tbl>
     <w:tblPr>
       <w:tblW w:w="5000" w:type="pct"/>
@@ -10633,8 +9610,8 @@
 </file>
 
 <file path=word/numbering.xml><?xml version="1.0" encoding="utf-8"?>
-<w:numbering xmlns:wpc="http://schemas.microsoft.com/office/word/2010/wordprocessingCanvas" xmlns:cx="http://schemas.microsoft.com/office/drawing/2014/chartex" xmlns:cx1="http://schemas.microsoft.com/office/drawing/2015/9/8/chartex" xmlns:cx2="http://schemas.microsoft.com/office/drawing/2015/10/21/chartex" xmlns:cx3="http://schemas.microsoft.com/office/drawing/2016/5/9/chartex" xmlns:cx4="http://schemas.microsoft.com/office/drawing/2016/5/10/chartex" xmlns:cx5="http://schemas.microsoft.com/office/drawing/2016/5/11/chartex" xmlns:cx6="http://schemas.microsoft.com/office/drawing/2016/5/12/chartex" xmlns:cx7="http://schemas.microsoft.com/office/drawing/2016/5/13/chartex" xmlns:cx8="http://schemas.microsoft.com/office/drawing/2016/5/14/chartex" xmlns:mc="http://schemas.openxmlformats.org/markup-compatibility/2006" xmlns:aink="http://schemas.microsoft.com/office/drawing/2016/ink" xmlns:am3d="http://schemas.microsoft.com/office/drawing/2017/model3d" xmlns:o="urn:schemas-microsoft-com:office:office" xmlns:r="http://schemas.openxmlformats.org/officeDocument/2006/relationships" xmlns:m="http://schemas.openxmlformats.org/officeDocument/2006/math" xmlns:v="urn:schemas-microsoft-com:vml" xmlns:wp14="http://schemas.microsoft.com/office/word/2010/wordprocessingDrawing" xmlns:wp="http://schemas.openxmlformats.org/drawingml/2006/wordprocessingDrawing" xmlns:w10="urn:schemas-microsoft-com:office:word" xmlns:w="http://schemas.openxmlformats.org/wordprocessingml/2006/main" xmlns:w14="http://schemas.microsoft.com/office/word/2010/wordml" xmlns:w15="http://schemas.microsoft.com/office/word/2012/wordml" xmlns:w16cid="http://schemas.microsoft.com/office/word/2016/wordml/cid" xmlns:w16se="http://schemas.microsoft.com/office/word/2015/wordml/symex" xmlns:wpg="http://schemas.microsoft.com/office/word/2010/wordprocessingGroup" xmlns:wpi="http://schemas.microsoft.com/office/word/2010/wordprocessingInk" xmlns:wne="http://schemas.microsoft.com/office/word/2006/wordml" xmlns:wps="http://schemas.microsoft.com/office/word/2010/wordprocessingShape" mc:Ignorable="w14 w15 w16se w16cid wp14">
-  <w:abstractNum w:abstractNumId="0" w15:restartNumberingAfterBreak="0">
+<w:numbering xmlns:wpc="http://schemas.microsoft.com/office/word/2010/wordprocessingCanvas" xmlns:mo="http://schemas.microsoft.com/office/mac/office/2008/main" xmlns:mc="http://schemas.openxmlformats.org/markup-compatibility/2006" xmlns:mv="urn:schemas-microsoft-com:mac:vml" xmlns:o="urn:schemas-microsoft-com:office:office" xmlns:r="http://schemas.openxmlformats.org/officeDocument/2006/relationships" xmlns:m="http://schemas.openxmlformats.org/officeDocument/2006/math" xmlns:v="urn:schemas-microsoft-com:vml" xmlns:wp14="http://schemas.microsoft.com/office/word/2010/wordprocessingDrawing" xmlns:wp="http://schemas.openxmlformats.org/drawingml/2006/wordprocessingDrawing" xmlns:w10="urn:schemas-microsoft-com:office:word" xmlns:w="http://schemas.openxmlformats.org/wordprocessingml/2006/main" xmlns:w14="http://schemas.microsoft.com/office/word/2010/wordml" xmlns:w15="http://schemas.microsoft.com/office/word/2012/wordml" xmlns:wpg="http://schemas.microsoft.com/office/word/2010/wordprocessingGroup" xmlns:wpi="http://schemas.microsoft.com/office/word/2010/wordprocessingInk" xmlns:wne="http://schemas.microsoft.com/office/word/2006/wordml" xmlns:wps="http://schemas.microsoft.com/office/word/2010/wordprocessingShape" mc:Ignorable="w14 w15 wp14">
+  <w:abstractNum w:abstractNumId="0">
     <w:nsid w:val="FFFFFF1D"/>
     <w:multiLevelType w:val="multilevel"/>
     <w:tmpl w:val="EDC8A7C2"/>
@@ -10774,7 +9751,7 @@
       </w:rPr>
     </w:lvl>
   </w:abstractNum>
-  <w:abstractNum w:abstractNumId="1" w15:restartNumberingAfterBreak="0">
+  <w:abstractNum w:abstractNumId="1">
     <w:nsid w:val="FFFFFF7C"/>
     <w:multiLevelType w:val="singleLevel"/>
     <w:tmpl w:val="1812D008"/>
@@ -10791,7 +9768,7 @@
       </w:pPr>
     </w:lvl>
   </w:abstractNum>
-  <w:abstractNum w:abstractNumId="2" w15:restartNumberingAfterBreak="0">
+  <w:abstractNum w:abstractNumId="2">
     <w:nsid w:val="FFFFFF7D"/>
     <w:multiLevelType w:val="singleLevel"/>
     <w:tmpl w:val="CBBA3ADA"/>
@@ -10808,7 +9785,7 @@
       </w:pPr>
     </w:lvl>
   </w:abstractNum>
-  <w:abstractNum w:abstractNumId="3" w15:restartNumberingAfterBreak="0">
+  <w:abstractNum w:abstractNumId="3">
     <w:nsid w:val="FFFFFF7E"/>
     <w:multiLevelType w:val="singleLevel"/>
     <w:tmpl w:val="151E9BF6"/>
@@ -10825,7 +9802,7 @@
       </w:pPr>
     </w:lvl>
   </w:abstractNum>
-  <w:abstractNum w:abstractNumId="4" w15:restartNumberingAfterBreak="0">
+  <w:abstractNum w:abstractNumId="4">
     <w:nsid w:val="FFFFFF7F"/>
     <w:multiLevelType w:val="singleLevel"/>
     <w:tmpl w:val="C8EED19E"/>
@@ -10842,7 +9819,7 @@
       </w:pPr>
     </w:lvl>
   </w:abstractNum>
-  <w:abstractNum w:abstractNumId="5" w15:restartNumberingAfterBreak="0">
+  <w:abstractNum w:abstractNumId="5">
     <w:nsid w:val="FFFFFF80"/>
     <w:multiLevelType w:val="singleLevel"/>
     <w:tmpl w:val="468E30AC"/>
@@ -10862,7 +9839,7 @@
       </w:rPr>
     </w:lvl>
   </w:abstractNum>
-  <w:abstractNum w:abstractNumId="6" w15:restartNumberingAfterBreak="0">
+  <w:abstractNum w:abstractNumId="6">
     <w:nsid w:val="FFFFFF81"/>
     <w:multiLevelType w:val="singleLevel"/>
     <w:tmpl w:val="EFB49616"/>
@@ -10882,7 +9859,7 @@
       </w:rPr>
     </w:lvl>
   </w:abstractNum>
-  <w:abstractNum w:abstractNumId="7" w15:restartNumberingAfterBreak="0">
+  <w:abstractNum w:abstractNumId="7">
     <w:nsid w:val="FFFFFF82"/>
     <w:multiLevelType w:val="singleLevel"/>
     <w:tmpl w:val="199E1772"/>
@@ -10902,7 +9879,7 @@
       </w:rPr>
     </w:lvl>
   </w:abstractNum>
-  <w:abstractNum w:abstractNumId="8" w15:restartNumberingAfterBreak="0">
+  <w:abstractNum w:abstractNumId="8">
     <w:nsid w:val="FFFFFF83"/>
     <w:multiLevelType w:val="singleLevel"/>
     <w:tmpl w:val="0BD66BF6"/>
@@ -10922,7 +9899,7 @@
       </w:rPr>
     </w:lvl>
   </w:abstractNum>
-  <w:abstractNum w:abstractNumId="9" w15:restartNumberingAfterBreak="0">
+  <w:abstractNum w:abstractNumId="9">
     <w:nsid w:val="FFFFFF88"/>
     <w:multiLevelType w:val="singleLevel"/>
     <w:tmpl w:val="AAAAAF70"/>
@@ -10939,7 +9916,7 @@
       </w:pPr>
     </w:lvl>
   </w:abstractNum>
-  <w:abstractNum w:abstractNumId="10" w15:restartNumberingAfterBreak="0">
+  <w:abstractNum w:abstractNumId="10">
     <w:nsid w:val="FFFFFF89"/>
     <w:multiLevelType w:val="singleLevel"/>
     <w:tmpl w:val="5D7CCC8E"/>
@@ -10959,7 +9936,7 @@
       </w:rPr>
     </w:lvl>
   </w:abstractNum>
-  <w:abstractNum w:abstractNumId="11" w15:restartNumberingAfterBreak="0">
+  <w:abstractNum w:abstractNumId="11">
     <w:nsid w:val="FFFFFFFB"/>
     <w:multiLevelType w:val="multilevel"/>
     <w:tmpl w:val="A1968190"/>
@@ -11027,7 +10004,7 @@
       <w:lvlJc w:val="left"/>
     </w:lvl>
   </w:abstractNum>
-  <w:abstractNum w:abstractNumId="12" w15:restartNumberingAfterBreak="0">
+  <w:abstractNum w:abstractNumId="12">
     <w:nsid w:val="03186DE2"/>
     <w:multiLevelType w:val="hybridMultilevel"/>
     <w:tmpl w:val="42703B26"/>
@@ -11143,7 +10120,7 @@
       </w:pPr>
     </w:lvl>
   </w:abstractNum>
-  <w:abstractNum w:abstractNumId="13" w15:restartNumberingAfterBreak="0">
+  <w:abstractNum w:abstractNumId="13">
     <w:nsid w:val="05511EB4"/>
     <w:multiLevelType w:val="hybridMultilevel"/>
     <w:tmpl w:val="9954A524"/>
@@ -11232,7 +10209,7 @@
       </w:pPr>
     </w:lvl>
   </w:abstractNum>
-  <w:abstractNum w:abstractNumId="14" w15:restartNumberingAfterBreak="0">
+  <w:abstractNum w:abstractNumId="14">
     <w:nsid w:val="07086183"/>
     <w:multiLevelType w:val="hybridMultilevel"/>
     <w:tmpl w:val="59C2EC3C"/>
@@ -11321,7 +10298,7 @@
       </w:pPr>
     </w:lvl>
   </w:abstractNum>
-  <w:abstractNum w:abstractNumId="15" w15:restartNumberingAfterBreak="0">
+  <w:abstractNum w:abstractNumId="15">
     <w:nsid w:val="0C7E5D2E"/>
     <w:multiLevelType w:val="hybridMultilevel"/>
     <w:tmpl w:val="E920FF82"/>
@@ -11438,7 +10415,7 @@
       </w:pPr>
     </w:lvl>
   </w:abstractNum>
-  <w:abstractNum w:abstractNumId="16" w15:restartNumberingAfterBreak="0">
+  <w:abstractNum w:abstractNumId="16">
     <w:nsid w:val="0CFC57E0"/>
     <w:multiLevelType w:val="hybridMultilevel"/>
     <w:tmpl w:val="5C2C7784"/>
@@ -11551,7 +10528,7 @@
       </w:rPr>
     </w:lvl>
   </w:abstractNum>
-  <w:abstractNum w:abstractNumId="17" w15:restartNumberingAfterBreak="0">
+  <w:abstractNum w:abstractNumId="17">
     <w:nsid w:val="147E4EC5"/>
     <w:multiLevelType w:val="hybridMultilevel"/>
     <w:tmpl w:val="C310B6E0"/>
@@ -11641,7 +10618,7 @@
       </w:pPr>
     </w:lvl>
   </w:abstractNum>
-  <w:abstractNum w:abstractNumId="18" w15:restartNumberingAfterBreak="0">
+  <w:abstractNum w:abstractNumId="18">
     <w:nsid w:val="1ADD4A11"/>
     <w:multiLevelType w:val="hybridMultilevel"/>
     <w:tmpl w:val="211477C6"/>
@@ -11730,7 +10707,7 @@
       </w:pPr>
     </w:lvl>
   </w:abstractNum>
-  <w:abstractNum w:abstractNumId="19" w15:restartNumberingAfterBreak="0">
+  <w:abstractNum w:abstractNumId="19">
     <w:nsid w:val="1BC510FB"/>
     <w:multiLevelType w:val="hybridMultilevel"/>
     <w:tmpl w:val="2AEAD4CE"/>
@@ -11819,7 +10796,7 @@
       </w:pPr>
     </w:lvl>
   </w:abstractNum>
-  <w:abstractNum w:abstractNumId="20" w15:restartNumberingAfterBreak="0">
+  <w:abstractNum w:abstractNumId="20">
     <w:nsid w:val="1CF5090C"/>
     <w:multiLevelType w:val="multilevel"/>
     <w:tmpl w:val="2264B596"/>
@@ -11942,7 +10919,7 @@
       </w:rPr>
     </w:lvl>
   </w:abstractNum>
-  <w:abstractNum w:abstractNumId="21" w15:restartNumberingAfterBreak="0">
+  <w:abstractNum w:abstractNumId="21">
     <w:nsid w:val="266A7A59"/>
     <w:multiLevelType w:val="multilevel"/>
     <w:tmpl w:val="0409001D"/>
@@ -12028,7 +11005,7 @@
       </w:pPr>
     </w:lvl>
   </w:abstractNum>
-  <w:abstractNum w:abstractNumId="22" w15:restartNumberingAfterBreak="0">
+  <w:abstractNum w:abstractNumId="22">
     <w:nsid w:val="2BF21E3E"/>
     <w:multiLevelType w:val="hybridMultilevel"/>
     <w:tmpl w:val="2AEAD4CE"/>
@@ -12117,7 +11094,7 @@
       </w:pPr>
     </w:lvl>
   </w:abstractNum>
-  <w:abstractNum w:abstractNumId="23" w15:restartNumberingAfterBreak="0">
+  <w:abstractNum w:abstractNumId="23">
     <w:nsid w:val="2C4A519C"/>
     <w:multiLevelType w:val="hybridMultilevel"/>
     <w:tmpl w:val="50BCC850"/>
@@ -12230,7 +11207,7 @@
       </w:pPr>
     </w:lvl>
   </w:abstractNum>
-  <w:abstractNum w:abstractNumId="24" w15:restartNumberingAfterBreak="0">
+  <w:abstractNum w:abstractNumId="24">
     <w:nsid w:val="2D170EA7"/>
     <w:multiLevelType w:val="multilevel"/>
     <w:tmpl w:val="09B48B1C"/>
@@ -12365,7 +11342,7 @@
       </w:rPr>
     </w:lvl>
   </w:abstractNum>
-  <w:abstractNum w:abstractNumId="25" w15:restartNumberingAfterBreak="0">
+  <w:abstractNum w:abstractNumId="25">
     <w:nsid w:val="2E216CEF"/>
     <w:multiLevelType w:val="hybridMultilevel"/>
     <w:tmpl w:val="179AACE4"/>
@@ -12454,7 +11431,7 @@
       </w:pPr>
     </w:lvl>
   </w:abstractNum>
-  <w:abstractNum w:abstractNumId="26" w15:restartNumberingAfterBreak="0">
+  <w:abstractNum w:abstractNumId="26">
     <w:nsid w:val="317E58F0"/>
     <w:multiLevelType w:val="multilevel"/>
     <w:tmpl w:val="6EF40410"/>
@@ -12611,7 +11588,7 @@
       </w:rPr>
     </w:lvl>
   </w:abstractNum>
-  <w:abstractNum w:abstractNumId="27" w15:restartNumberingAfterBreak="0">
+  <w:abstractNum w:abstractNumId="27">
     <w:nsid w:val="34BF3E54"/>
     <w:multiLevelType w:val="multilevel"/>
     <w:tmpl w:val="BAFE31E0"/>
@@ -12752,7 +11729,7 @@
       </w:rPr>
     </w:lvl>
   </w:abstractNum>
-  <w:abstractNum w:abstractNumId="28" w15:restartNumberingAfterBreak="0">
+  <w:abstractNum w:abstractNumId="28">
     <w:nsid w:val="3CD922D9"/>
     <w:multiLevelType w:val="hybridMultilevel"/>
     <w:tmpl w:val="9B48C8EC"/>
@@ -12892,7 +11869,7 @@
       </w:rPr>
     </w:lvl>
   </w:abstractNum>
-  <w:abstractNum w:abstractNumId="29" w15:restartNumberingAfterBreak="0">
+  <w:abstractNum w:abstractNumId="29">
     <w:nsid w:val="3FC406E1"/>
     <w:multiLevelType w:val="hybridMultilevel"/>
     <w:tmpl w:val="289C641A"/>
@@ -12978,7 +11955,7 @@
       </w:pPr>
     </w:lvl>
   </w:abstractNum>
-  <w:abstractNum w:abstractNumId="30" w15:restartNumberingAfterBreak="0">
+  <w:abstractNum w:abstractNumId="30">
     <w:nsid w:val="4452448F"/>
     <w:multiLevelType w:val="hybridMultilevel"/>
     <w:tmpl w:val="E0E44CEE"/>
@@ -13119,7 +12096,7 @@
       </w:rPr>
     </w:lvl>
   </w:abstractNum>
-  <w:abstractNum w:abstractNumId="31" w15:restartNumberingAfterBreak="0">
+  <w:abstractNum w:abstractNumId="31">
     <w:nsid w:val="46876897"/>
     <w:multiLevelType w:val="hybridMultilevel"/>
     <w:tmpl w:val="9284396A"/>
@@ -13236,7 +12213,7 @@
       </w:pPr>
     </w:lvl>
   </w:abstractNum>
-  <w:abstractNum w:abstractNumId="32" w15:restartNumberingAfterBreak="0">
+  <w:abstractNum w:abstractNumId="32">
     <w:nsid w:val="4A2A02E9"/>
     <w:multiLevelType w:val="hybridMultilevel"/>
     <w:tmpl w:val="8F2AA114"/>
@@ -13352,7 +12329,7 @@
       </w:pPr>
     </w:lvl>
   </w:abstractNum>
-  <w:abstractNum w:abstractNumId="33" w15:restartNumberingAfterBreak="0">
+  <w:abstractNum w:abstractNumId="33">
     <w:nsid w:val="4E4C0907"/>
     <w:multiLevelType w:val="hybridMultilevel"/>
     <w:tmpl w:val="211477C6"/>
@@ -13441,7 +12418,7 @@
       </w:pPr>
     </w:lvl>
   </w:abstractNum>
-  <w:abstractNum w:abstractNumId="34" w15:restartNumberingAfterBreak="0">
+  <w:abstractNum w:abstractNumId="34">
     <w:nsid w:val="554B53A5"/>
     <w:multiLevelType w:val="multilevel"/>
     <w:tmpl w:val="1A2C5E10"/>
@@ -13582,7 +12559,7 @@
       </w:rPr>
     </w:lvl>
   </w:abstractNum>
-  <w:abstractNum w:abstractNumId="35" w15:restartNumberingAfterBreak="0">
+  <w:abstractNum w:abstractNumId="35">
     <w:nsid w:val="60560767"/>
     <w:multiLevelType w:val="multilevel"/>
     <w:tmpl w:val="0409001D"/>
@@ -13668,7 +12645,7 @@
       </w:pPr>
     </w:lvl>
   </w:abstractNum>
-  <w:abstractNum w:abstractNumId="36" w15:restartNumberingAfterBreak="0">
+  <w:abstractNum w:abstractNumId="36">
     <w:nsid w:val="612D4DC5"/>
     <w:multiLevelType w:val="hybridMultilevel"/>
     <w:tmpl w:val="C13A82DE"/>
@@ -13782,7 +12759,7 @@
       </w:rPr>
     </w:lvl>
   </w:abstractNum>
-  <w:abstractNum w:abstractNumId="37" w15:restartNumberingAfterBreak="0">
+  <w:abstractNum w:abstractNumId="37">
     <w:nsid w:val="6204797A"/>
     <w:multiLevelType w:val="hybridMultilevel"/>
     <w:tmpl w:val="E97A8A70"/>
@@ -13899,7 +12876,7 @@
       </w:pPr>
     </w:lvl>
   </w:abstractNum>
-  <w:abstractNum w:abstractNumId="38" w15:restartNumberingAfterBreak="0">
+  <w:abstractNum w:abstractNumId="38">
     <w:nsid w:val="67445E99"/>
     <w:multiLevelType w:val="multilevel"/>
     <w:tmpl w:val="9F46EC34"/>
@@ -14040,7 +13017,7 @@
       </w:rPr>
     </w:lvl>
   </w:abstractNum>
-  <w:abstractNum w:abstractNumId="39" w15:restartNumberingAfterBreak="0">
+  <w:abstractNum w:abstractNumId="39">
     <w:nsid w:val="6B415F8A"/>
     <w:multiLevelType w:val="multilevel"/>
     <w:tmpl w:val="0409001D"/>
@@ -14126,7 +13103,7 @@
       </w:pPr>
     </w:lvl>
   </w:abstractNum>
-  <w:abstractNum w:abstractNumId="40" w15:restartNumberingAfterBreak="0">
+  <w:abstractNum w:abstractNumId="40">
     <w:nsid w:val="6B8E7CF9"/>
     <w:multiLevelType w:val="hybridMultilevel"/>
     <w:tmpl w:val="4E7C556E"/>
@@ -14243,7 +13220,7 @@
       </w:pPr>
     </w:lvl>
   </w:abstractNum>
-  <w:abstractNum w:abstractNumId="41" w15:restartNumberingAfterBreak="0">
+  <w:abstractNum w:abstractNumId="41">
     <w:nsid w:val="6DAB1946"/>
     <w:multiLevelType w:val="hybridMultilevel"/>
     <w:tmpl w:val="821A8960"/>
@@ -14359,7 +13336,7 @@
       </w:pPr>
     </w:lvl>
   </w:abstractNum>
-  <w:abstractNum w:abstractNumId="42" w15:restartNumberingAfterBreak="0">
+  <w:abstractNum w:abstractNumId="42">
     <w:nsid w:val="6DE11E14"/>
     <w:multiLevelType w:val="hybridMultilevel"/>
     <w:tmpl w:val="B022BC02"/>
@@ -14472,7 +13449,7 @@
       </w:pPr>
     </w:lvl>
   </w:abstractNum>
-  <w:abstractNum w:abstractNumId="43" w15:restartNumberingAfterBreak="0">
+  <w:abstractNum w:abstractNumId="43">
     <w:nsid w:val="77583A02"/>
     <w:multiLevelType w:val="hybridMultilevel"/>
     <w:tmpl w:val="9CACFF9A"/>
@@ -14612,7 +13589,7 @@
       </w:rPr>
     </w:lvl>
   </w:abstractNum>
-  <w:abstractNum w:abstractNumId="44" w15:restartNumberingAfterBreak="0">
+  <w:abstractNum w:abstractNumId="44">
     <w:nsid w:val="799051AC"/>
     <w:multiLevelType w:val="multilevel"/>
     <w:tmpl w:val="04090023"/>
@@ -14932,7 +13909,7 @@
 </file>
 
 <file path=word/styles.xml><?xml version="1.0" encoding="utf-8"?>
-<w:styles xmlns:mc="http://schemas.openxmlformats.org/markup-compatibility/2006" xmlns:r="http://schemas.openxmlformats.org/officeDocument/2006/relationships" xmlns:w="http://schemas.openxmlformats.org/wordprocessingml/2006/main" xmlns:w14="http://schemas.microsoft.com/office/word/2010/wordml" xmlns:w15="http://schemas.microsoft.com/office/word/2012/wordml" xmlns:w16cid="http://schemas.microsoft.com/office/word/2016/wordml/cid" xmlns:w16se="http://schemas.microsoft.com/office/word/2015/wordml/symex" mc:Ignorable="w14 w15 w16se w16cid">
+<w:styles xmlns:mc="http://schemas.openxmlformats.org/markup-compatibility/2006" xmlns:r="http://schemas.openxmlformats.org/officeDocument/2006/relationships" xmlns:w="http://schemas.openxmlformats.org/wordprocessingml/2006/main" xmlns:w14="http://schemas.microsoft.com/office/word/2010/wordml" xmlns:w15="http://schemas.microsoft.com/office/word/2012/wordml" mc:Ignorable="w14 w15">
   <w:docDefaults>
     <w:rPrDefault>
       <w:rPr>
@@ -14942,7 +13919,7 @@
     </w:rPrDefault>
     <w:pPrDefault/>
   </w:docDefaults>
-  <w:latentStyles w:defLockedState="0" w:defUIPriority="0" w:defSemiHidden="0" w:defUnhideWhenUsed="0" w:defQFormat="0" w:count="375">
+  <w:latentStyles w:defLockedState="0" w:defUIPriority="0" w:defSemiHidden="0" w:defUnhideWhenUsed="0" w:defQFormat="0" w:count="382">
     <w:lsdException w:name="Normal" w:locked="1" w:qFormat="1"/>
     <w:lsdException w:name="heading 1" w:locked="1" w:uiPriority="9" w:qFormat="1"/>
     <w:lsdException w:name="heading 2" w:locked="1" w:semiHidden="1" w:uiPriority="9" w:unhideWhenUsed="1" w:qFormat="1"/>
@@ -15689,6 +14666,7 @@
       <w:lang w:val="en-US" w:eastAsia="en-US"/>
     </w:rPr>
     <w:tblPr>
+      <w:tblInd w:w="0" w:type="dxa"/>
       <w:tblBorders>
         <w:top w:val="single" w:sz="4" w:space="0" w:color="auto"/>
         <w:left w:val="single" w:sz="4" w:space="0" w:color="auto"/>
@@ -15697,6 +14675,12 @@
         <w:insideH w:val="single" w:sz="4" w:space="0" w:color="auto"/>
         <w:insideV w:val="single" w:sz="4" w:space="0" w:color="auto"/>
       </w:tblBorders>
+      <w:tblCellMar>
+        <w:top w:w="0" w:type="dxa"/>
+        <w:left w:w="108" w:type="dxa"/>
+        <w:bottom w:w="0" w:type="dxa"/>
+        <w:right w:w="108" w:type="dxa"/>
+      </w:tblCellMar>
     </w:tblPr>
   </w:style>
   <w:style w:type="character" w:styleId="Emphasis">
@@ -20330,7 +19314,7 @@
 </file>
 
 <file path=customXml/itemProps2.xml><?xml version="1.0" encoding="utf-8"?>
-<ds:datastoreItem xmlns:ds="http://schemas.openxmlformats.org/officeDocument/2006/customXml" ds:itemID="{07CE0056-529D-459A-9408-A2EC71079280}">
+<ds:datastoreItem xmlns:ds="http://schemas.openxmlformats.org/officeDocument/2006/customXml" ds:itemID="{CD0E1304-180F-8347-BC7C-2C48C68C3861}">
   <ds:schemaRefs>
     <ds:schemaRef ds:uri="http://schemas.openxmlformats.org/officeDocument/2006/bibliography"/>
   </ds:schemaRefs>

</xml_diff>